<commit_message>
nmv 30 04 2023
</commit_message>
<xml_diff>
--- a/TS-Padam/TS-1.2/TS 1.2 Malayalam Pada Paatam Corrections.docx
+++ b/TS-Padam/TS-1.2/TS 1.2 Malayalam Pada Paatam Corrections.docx
@@ -1,6 +1,6 @@
 
 <file path=word/document.xml><?xml version="1.0" encoding="utf-8"?>
-<w:document xmlns:wpc="http://schemas.microsoft.com/office/word/2010/wordprocessingCanvas" xmlns:cx="http://schemas.microsoft.com/office/drawing/2014/chartex" xmlns:cx1="http://schemas.microsoft.com/office/drawing/2015/9/8/chartex" xmlns:cx2="http://schemas.microsoft.com/office/drawing/2015/10/21/chartex" xmlns:cx3="http://schemas.microsoft.com/office/drawing/2016/5/9/chartex" xmlns:cx4="http://schemas.microsoft.com/office/drawing/2016/5/10/chartex" xmlns:cx5="http://schemas.microsoft.com/office/drawing/2016/5/11/chartex" xmlns:cx6="http://schemas.microsoft.com/office/drawing/2016/5/12/chartex" xmlns:cx7="http://schemas.microsoft.com/office/drawing/2016/5/13/chartex" xmlns:cx8="http://schemas.microsoft.com/office/drawing/2016/5/14/chartex" xmlns:mc="http://schemas.openxmlformats.org/markup-compatibility/2006" xmlns:aink="http://schemas.microsoft.com/office/drawing/2016/ink" xmlns:am3d="http://schemas.microsoft.com/office/drawing/2017/model3d" xmlns:o="urn:schemas-microsoft-com:office:office" xmlns:oel="http://schemas.microsoft.com/office/2019/extlst" xmlns:r="http://schemas.openxmlformats.org/officeDocument/2006/relationships" xmlns:m="http://schemas.openxmlformats.org/officeDocument/2006/math" xmlns:v="urn:schemas-microsoft-com:vml" xmlns:wp14="http://schemas.microsoft.com/office/word/2010/wordprocessingDrawing" xmlns:wp="http://schemas.openxmlformats.org/drawingml/2006/wordprocessingDrawing" xmlns:w10="urn:schemas-microsoft-com:office:word" xmlns:w="http://schemas.openxmlformats.org/wordprocessingml/2006/main" xmlns:w14="http://schemas.microsoft.com/office/word/2010/wordml" xmlns:w15="http://schemas.microsoft.com/office/word/2012/wordml" xmlns:w16cex="http://schemas.microsoft.com/office/word/2018/wordml/cex" xmlns:w16cid="http://schemas.microsoft.com/office/word/2016/wordml/cid" xmlns:w16="http://schemas.microsoft.com/office/word/2018/wordml" xmlns:w16sdtdh="http://schemas.microsoft.com/office/word/2020/wordml/sdtdatahash" xmlns:w16se="http://schemas.microsoft.com/office/word/2015/wordml/symex" xmlns:wpg="http://schemas.microsoft.com/office/word/2010/wordprocessingGroup" xmlns:wpi="http://schemas.microsoft.com/office/word/2010/wordprocessingInk" xmlns:wne="http://schemas.microsoft.com/office/word/2006/wordml" xmlns:wps="http://schemas.microsoft.com/office/word/2010/wordprocessingShape" mc:Ignorable="w14 w15 w16se w16cid w16 w16cex w16sdtdh wp14">
+<w:document xmlns:wpc="http://schemas.microsoft.com/office/word/2010/wordprocessingCanvas" xmlns:cx="http://schemas.microsoft.com/office/drawing/2014/chartex" xmlns:cx1="http://schemas.microsoft.com/office/drawing/2015/9/8/chartex" xmlns:cx2="http://schemas.microsoft.com/office/drawing/2015/10/21/chartex" xmlns:cx3="http://schemas.microsoft.com/office/drawing/2016/5/9/chartex" xmlns:cx4="http://schemas.microsoft.com/office/drawing/2016/5/10/chartex" xmlns:cx5="http://schemas.microsoft.com/office/drawing/2016/5/11/chartex" xmlns:cx6="http://schemas.microsoft.com/office/drawing/2016/5/12/chartex" xmlns:cx7="http://schemas.microsoft.com/office/drawing/2016/5/13/chartex" xmlns:cx8="http://schemas.microsoft.com/office/drawing/2016/5/14/chartex" xmlns:mc="http://schemas.openxmlformats.org/markup-compatibility/2006" xmlns:aink="http://schemas.microsoft.com/office/drawing/2016/ink" xmlns:am3d="http://schemas.microsoft.com/office/drawing/2017/model3d" xmlns:o="urn:schemas-microsoft-com:office:office" xmlns:oel="http://schemas.microsoft.com/office/2019/extlst" xmlns:r="http://schemas.openxmlformats.org/officeDocument/2006/relationships" xmlns:m="http://schemas.openxmlformats.org/officeDocument/2006/math" xmlns:v="urn:schemas-microsoft-com:vml" xmlns:wp14="http://schemas.microsoft.com/office/word/2010/wordprocessingDrawing" xmlns:wp="http://schemas.openxmlformats.org/drawingml/2006/wordprocessingDrawing" xmlns:w10="urn:schemas-microsoft-com:office:word" xmlns:w="http://schemas.openxmlformats.org/wordprocessingml/2006/main" xmlns:w14="http://schemas.microsoft.com/office/word/2010/wordml" xmlns:w15="http://schemas.microsoft.com/office/word/2012/wordml" xmlns:w16cex="http://schemas.microsoft.com/office/word/2018/wordml/cex" xmlns:w16cid="http://schemas.microsoft.com/office/word/2016/wordml/cid" xmlns:w16="http://schemas.microsoft.com/office/word/2018/wordml" xmlns:w16du="http://schemas.microsoft.com/office/word/2023/wordml/word16du" xmlns:w16sdtdh="http://schemas.microsoft.com/office/word/2020/wordml/sdtdatahash" xmlns:w16se="http://schemas.microsoft.com/office/word/2015/wordml/symex" xmlns:wpg="http://schemas.microsoft.com/office/word/2010/wordprocessingGroup" xmlns:wpi="http://schemas.microsoft.com/office/word/2010/wordprocessingInk" xmlns:wne="http://schemas.microsoft.com/office/word/2006/wordml" xmlns:wps="http://schemas.microsoft.com/office/word/2010/wordprocessingShape" mc:Ignorable="w14 w15 w16se w16cid w16 w16cex w16sdtdh wp14">
   <w:body>
     <w:p>
       <w:pPr>
@@ -259,15 +259,17 @@
                 <w:color w:val="000000"/>
                 <w:sz w:val="32"/>
                 <w:szCs w:val="32"/>
-              </w:rPr>
-            </w:pPr>
-            <w:r>
-              <w:rPr>
-                <w:rFonts w:cs="Arial"/>
-                <w:b/>
-                <w:color w:val="000000"/>
-                <w:sz w:val="32"/>
-                <w:szCs w:val="32"/>
+                <w:lang w:val="it-IT"/>
+              </w:rPr>
+            </w:pPr>
+            <w:r>
+              <w:rPr>
+                <w:rFonts w:cs="Arial"/>
+                <w:b/>
+                <w:color w:val="000000"/>
+                <w:sz w:val="32"/>
+                <w:szCs w:val="32"/>
+                <w:lang w:val="it-IT"/>
               </w:rPr>
               <w:t>1.2.</w:t>
             </w:r>
@@ -278,36 +280,18 @@
                 <w:color w:val="000000"/>
                 <w:sz w:val="32"/>
                 <w:szCs w:val="32"/>
-              </w:rPr>
-              <w:t>1</w:t>
-            </w:r>
-            <w:r>
-              <w:rPr>
-                <w:rFonts w:cs="Arial"/>
-                <w:b/>
-                <w:color w:val="000000"/>
-                <w:sz w:val="32"/>
-                <w:szCs w:val="32"/>
-              </w:rPr>
-              <w:t>4.</w:t>
-            </w:r>
-            <w:r>
-              <w:rPr>
-                <w:rFonts w:cs="Arial"/>
-                <w:b/>
-                <w:color w:val="000000"/>
-                <w:sz w:val="32"/>
-                <w:szCs w:val="32"/>
-              </w:rPr>
-              <w:t>1</w:t>
-            </w:r>
-            <w:r>
-              <w:rPr>
-                <w:rFonts w:cs="Arial"/>
-                <w:b/>
-                <w:color w:val="000000"/>
-                <w:sz w:val="32"/>
-                <w:szCs w:val="32"/>
+                <w:lang w:val="it-IT"/>
+              </w:rPr>
+              <w:t>5.2</w:t>
+            </w:r>
+            <w:r>
+              <w:rPr>
+                <w:rFonts w:cs="Arial"/>
+                <w:b/>
+                <w:color w:val="000000"/>
+                <w:sz w:val="32"/>
+                <w:szCs w:val="32"/>
+                <w:lang w:val="it-IT"/>
               </w:rPr>
               <w:t xml:space="preserve"> – Padam</w:t>
             </w:r>
@@ -322,15 +306,17 @@
                 <w:color w:val="000000"/>
                 <w:sz w:val="32"/>
                 <w:szCs w:val="32"/>
-              </w:rPr>
-            </w:pPr>
-            <w:r>
-              <w:rPr>
-                <w:rFonts w:cs="Arial"/>
-                <w:b/>
-                <w:color w:val="000000"/>
-                <w:sz w:val="32"/>
-                <w:szCs w:val="32"/>
+                <w:lang w:val="it-IT"/>
+              </w:rPr>
+            </w:pPr>
+            <w:r>
+              <w:rPr>
+                <w:rFonts w:cs="Arial"/>
+                <w:b/>
+                <w:color w:val="000000"/>
+                <w:sz w:val="32"/>
+                <w:szCs w:val="32"/>
+                <w:lang w:val="it-IT"/>
               </w:rPr>
               <w:t xml:space="preserve">Padam No. - </w:t>
             </w:r>
@@ -341,29 +327,32 @@
                 <w:color w:val="000000"/>
                 <w:sz w:val="32"/>
                 <w:szCs w:val="32"/>
-              </w:rPr>
-              <w:t>46</w:t>
+                <w:lang w:val="it-IT"/>
+              </w:rPr>
+              <w:t>24</w:t>
             </w:r>
           </w:p>
           <w:p>
             <w:pPr>
               <w:spacing w:before="0" w:line="240" w:lineRule="auto"/>
               <w:ind w:left="29"/>
-              <w:jc w:val="center"/>
-              <w:rPr>
-                <w:rFonts w:cs="Arial"/>
-                <w:color w:val="000000"/>
-                <w:sz w:val="32"/>
-                <w:szCs w:val="32"/>
-              </w:rPr>
-            </w:pPr>
-            <w:r>
-              <w:rPr>
-                <w:rFonts w:cs="Arial"/>
-                <w:b/>
-                <w:color w:val="000000"/>
-                <w:sz w:val="32"/>
-                <w:szCs w:val="32"/>
+              <w:rPr>
+                <w:rFonts w:cs="Arial"/>
+                <w:b/>
+                <w:color w:val="000000"/>
+                <w:sz w:val="32"/>
+                <w:szCs w:val="32"/>
+                <w:lang w:val="it-IT"/>
+              </w:rPr>
+            </w:pPr>
+            <w:r>
+              <w:rPr>
+                <w:rFonts w:cs="Arial"/>
+                <w:b/>
+                <w:color w:val="000000"/>
+                <w:sz w:val="32"/>
+                <w:szCs w:val="32"/>
+                <w:lang w:val="it-IT"/>
               </w:rPr>
               <w:t xml:space="preserve">Panchaati No. - </w:t>
             </w:r>
@@ -374,8 +363,9 @@
                 <w:color w:val="000000"/>
                 <w:sz w:val="32"/>
                 <w:szCs w:val="32"/>
-              </w:rPr>
-              <w:t>28</w:t>
+                <w:lang w:val="it-IT"/>
+              </w:rPr>
+              <w:t>12</w:t>
             </w:r>
           </w:p>
         </w:tc>
@@ -400,27 +390,27 @@
               <w:ind w:right="-138"/>
               <w:rPr>
                 <w:rFonts w:ascii="BRH Malayalam Extra" w:hAnsi="BRH Malayalam Extra" w:cs="BRH Malayalam Extra"/>
-                <w:color w:val="000000"/>
-                <w:sz w:val="40"/>
-                <w:szCs w:val="40"/>
-                <w:lang w:val="en-IN" w:eastAsia="en-IN"/>
-              </w:rPr>
-            </w:pPr>
-            <w:r>
-              <w:rPr>
-                <w:rFonts w:ascii="BRH Malayalam Extra" w:hAnsi="BRH Malayalam Extra" w:cs="BRH Malayalam Extra"/>
-                <w:sz w:val="40"/>
-                <w:szCs w:val="40"/>
-                <w:lang w:val="en-IN" w:eastAsia="en-IN"/>
-              </w:rPr>
-              <w:t>py</w:t>
-            </w:r>
-            <w:r>
-              <w:rPr>
-                <w:rFonts w:ascii="BRH Malayalam Extra" w:hAnsi="BRH Malayalam Extra" w:cs="BRH Malayalam Extra"/>
-                <w:sz w:val="32"/>
-                <w:szCs w:val="40"/>
-                <w:lang w:val="en-IN" w:eastAsia="en-IN"/>
+                <w:sz w:val="40"/>
+                <w:szCs w:val="40"/>
+                <w:lang w:val="it-IT" w:eastAsia="en-IN"/>
+              </w:rPr>
+            </w:pPr>
+            <w:r>
+              <w:rPr>
+                <w:rFonts w:ascii="BRH Malayalam Extra" w:hAnsi="BRH Malayalam Extra" w:cs="BRH Malayalam Extra"/>
+                <w:sz w:val="40"/>
+                <w:szCs w:val="40"/>
+                <w:highlight w:val="yellow"/>
+                <w:lang w:val="it-IT" w:eastAsia="en-IN"/>
+              </w:rPr>
+              <w:t>ix</w:t>
+            </w:r>
+            <w:r>
+              <w:rPr>
+                <w:rFonts w:ascii="BRH Malayalam Extra" w:hAnsi="BRH Malayalam Extra" w:cs="BRH Malayalam Extra"/>
+                <w:sz w:val="32"/>
+                <w:szCs w:val="40"/>
+                <w:lang w:val="it-IT" w:eastAsia="en-IN"/>
               </w:rPr>
               <w:t>–</w:t>
             </w:r>
@@ -429,16 +419,16 @@
                 <w:rFonts w:ascii="BRH Malayalam Extra" w:hAnsi="BRH Malayalam Extra" w:cs="BRH Malayalam Extra"/>
                 <w:sz w:val="40"/>
                 <w:szCs w:val="40"/>
-                <w:lang w:val="en-IN" w:eastAsia="en-IN"/>
-              </w:rPr>
-              <w:t>qJ | A</w:t>
-            </w:r>
-            <w:r>
-              <w:rPr>
-                <w:rFonts w:ascii="BRH Malayalam Extra" w:hAnsi="BRH Malayalam Extra" w:cs="BRH Malayalam Extra"/>
-                <w:sz w:val="32"/>
-                <w:szCs w:val="40"/>
-                <w:lang w:val="en-IN" w:eastAsia="en-IN"/>
+                <w:lang w:val="it-IT" w:eastAsia="en-IN"/>
+              </w:rPr>
+              <w:t xml:space="preserve"> | A</w:t>
+            </w:r>
+            <w:r>
+              <w:rPr>
+                <w:rFonts w:ascii="BRH Malayalam Extra" w:hAnsi="BRH Malayalam Extra" w:cs="BRH Malayalam Extra"/>
+                <w:sz w:val="32"/>
+                <w:szCs w:val="40"/>
+                <w:lang w:val="it-IT" w:eastAsia="en-IN"/>
               </w:rPr>
               <w:t>–</w:t>
             </w:r>
@@ -447,28 +437,27 @@
                 <w:rFonts w:ascii="BRH Malayalam Extra" w:hAnsi="BRH Malayalam Extra" w:cs="BRH Malayalam Extra"/>
                 <w:sz w:val="40"/>
                 <w:szCs w:val="40"/>
-                <w:lang w:val="en-IN" w:eastAsia="en-IN"/>
-              </w:rPr>
-              <w:t>sõxJ | Ab—</w:t>
-            </w:r>
-            <w:r>
-              <w:rPr>
-                <w:rFonts w:ascii="BRH Malayalam Extra" w:hAnsi="BRH Malayalam Extra" w:cs="BRH Malayalam Extra"/>
-                <w:sz w:val="40"/>
-                <w:szCs w:val="40"/>
-                <w:highlight w:val="yellow"/>
-                <w:lang w:val="en-IN" w:eastAsia="en-IN"/>
-              </w:rPr>
-              <w:t>g</w:t>
-            </w:r>
-            <w:r>
-              <w:rPr>
-                <w:rFonts w:ascii="BRH Malayalam Extra" w:hAnsi="BRH Malayalam Extra" w:cs="BRH Malayalam Extra"/>
-                <w:sz w:val="40"/>
-                <w:szCs w:val="40"/>
-                <w:lang w:val="en-IN" w:eastAsia="en-IN"/>
-              </w:rPr>
-              <w:t>íJ ||</w:t>
+                <w:lang w:val="it-IT" w:eastAsia="en-IN"/>
+              </w:rPr>
+              <w:t>tI | kx</w:t>
+            </w:r>
+            <w:r>
+              <w:rPr>
+                <w:rFonts w:ascii="BRH Malayalam Extra" w:hAnsi="BRH Malayalam Extra" w:cs="BRH Malayalam Extra"/>
+                <w:sz w:val="32"/>
+                <w:szCs w:val="40"/>
+                <w:lang w:val="it-IT" w:eastAsia="en-IN"/>
+              </w:rPr>
+              <w:t>–</w:t>
+            </w:r>
+            <w:r>
+              <w:rPr>
+                <w:rFonts w:ascii="BRH Malayalam Extra" w:hAnsi="BRH Malayalam Extra" w:cs="BRH Malayalam Extra"/>
+                <w:sz w:val="40"/>
+                <w:szCs w:val="40"/>
+                <w:lang w:val="it-IT" w:eastAsia="en-IN"/>
+              </w:rPr>
+              <w:t>jJ |</w:t>
             </w:r>
           </w:p>
         </w:tc>
@@ -492,27 +481,36 @@
               <w:spacing w:before="0" w:line="240" w:lineRule="auto"/>
               <w:rPr>
                 <w:rFonts w:ascii="BRH Malayalam Extra" w:hAnsi="BRH Malayalam Extra" w:cs="BRH Malayalam Extra"/>
-                <w:color w:val="000000"/>
-                <w:sz w:val="40"/>
-                <w:szCs w:val="40"/>
-                <w:lang w:val="en-IN" w:eastAsia="en-IN"/>
-              </w:rPr>
-            </w:pPr>
-            <w:r>
-              <w:rPr>
-                <w:rFonts w:ascii="BRH Malayalam Extra" w:hAnsi="BRH Malayalam Extra" w:cs="BRH Malayalam Extra"/>
-                <w:sz w:val="40"/>
-                <w:szCs w:val="40"/>
-                <w:lang w:val="en-IN" w:eastAsia="en-IN"/>
-              </w:rPr>
-              <w:t>py</w:t>
-            </w:r>
-            <w:r>
-              <w:rPr>
-                <w:rFonts w:ascii="BRH Malayalam Extra" w:hAnsi="BRH Malayalam Extra" w:cs="BRH Malayalam Extra"/>
-                <w:sz w:val="32"/>
-                <w:szCs w:val="40"/>
-                <w:lang w:val="en-IN" w:eastAsia="en-IN"/>
+                <w:sz w:val="40"/>
+                <w:szCs w:val="40"/>
+                <w:lang w:val="it-IT" w:eastAsia="en-IN"/>
+              </w:rPr>
+            </w:pPr>
+            <w:r>
+              <w:rPr>
+                <w:rFonts w:ascii="BRH Malayalam Extra" w:hAnsi="BRH Malayalam Extra" w:cs="BRH Malayalam Extra"/>
+                <w:sz w:val="40"/>
+                <w:szCs w:val="40"/>
+                <w:highlight w:val="green"/>
+                <w:lang w:val="it-IT" w:eastAsia="en-IN"/>
+              </w:rPr>
+              <w:t>ix</w:t>
+            </w:r>
+            <w:r>
+              <w:rPr>
+                <w:rFonts w:ascii="BRH Malayalam Extra" w:hAnsi="BRH Malayalam Extra" w:cs="BRH Malayalam Extra"/>
+                <w:sz w:val="40"/>
+                <w:szCs w:val="40"/>
+                <w:lang w:val="it-IT" w:eastAsia="en-IN"/>
+              </w:rPr>
+              <w:t xml:space="preserve"> | A</w:t>
+            </w:r>
+            <w:r>
+              <w:rPr>
+                <w:rFonts w:ascii="BRH Malayalam Extra" w:hAnsi="BRH Malayalam Extra" w:cs="BRH Malayalam Extra"/>
+                <w:sz w:val="32"/>
+                <w:szCs w:val="40"/>
+                <w:lang w:val="it-IT" w:eastAsia="en-IN"/>
               </w:rPr>
               <w:t>–</w:t>
             </w:r>
@@ -521,16 +519,16 @@
                 <w:rFonts w:ascii="BRH Malayalam Extra" w:hAnsi="BRH Malayalam Extra" w:cs="BRH Malayalam Extra"/>
                 <w:sz w:val="40"/>
                 <w:szCs w:val="40"/>
-                <w:lang w:val="en-IN" w:eastAsia="en-IN"/>
-              </w:rPr>
-              <w:t>qJ | A</w:t>
-            </w:r>
-            <w:r>
-              <w:rPr>
-                <w:rFonts w:ascii="BRH Malayalam Extra" w:hAnsi="BRH Malayalam Extra" w:cs="BRH Malayalam Extra"/>
-                <w:sz w:val="32"/>
-                <w:szCs w:val="40"/>
-                <w:lang w:val="en-IN" w:eastAsia="en-IN"/>
+                <w:lang w:val="it-IT" w:eastAsia="en-IN"/>
+              </w:rPr>
+              <w:t>tI | kx</w:t>
+            </w:r>
+            <w:r>
+              <w:rPr>
+                <w:rFonts w:ascii="BRH Malayalam Extra" w:hAnsi="BRH Malayalam Extra" w:cs="BRH Malayalam Extra"/>
+                <w:sz w:val="32"/>
+                <w:szCs w:val="40"/>
+                <w:lang w:val="it-IT" w:eastAsia="en-IN"/>
               </w:rPr>
               <w:t>–</w:t>
             </w:r>
@@ -539,48 +537,13 @@
                 <w:rFonts w:ascii="BRH Malayalam Extra" w:hAnsi="BRH Malayalam Extra" w:cs="BRH Malayalam Extra"/>
                 <w:sz w:val="40"/>
                 <w:szCs w:val="40"/>
-                <w:lang w:val="en-IN" w:eastAsia="en-IN"/>
-              </w:rPr>
-              <w:t>sõxJ | Ab—</w:t>
-            </w:r>
-            <w:r>
-              <w:rPr>
-                <w:rFonts w:ascii="BRH Malayalam Extra" w:hAnsi="BRH Malayalam Extra" w:cs="BRH Malayalam Extra"/>
-                <w:sz w:val="40"/>
-                <w:szCs w:val="36"/>
-              </w:rPr>
-              <w:t>—</w:t>
-            </w:r>
-            <w:r>
-              <w:rPr>
-                <w:rFonts w:ascii="BRH Malayalam Extra" w:hAnsi="BRH Malayalam Extra" w:cs="BRH Malayalam Extra"/>
-                <w:sz w:val="40"/>
-                <w:szCs w:val="36"/>
-                <w:highlight w:val="green"/>
-              </w:rPr>
-              <w:t>g</w:t>
-            </w:r>
-            <w:r>
-              <w:rPr>
-                <w:rFonts w:ascii="BRH Malayalam Extra" w:hAnsi="BRH Malayalam Extra" w:cs="BRH Malayalam Extra"/>
-                <w:sz w:val="40"/>
-                <w:szCs w:val="36"/>
-              </w:rPr>
-              <w:t>îJ</w:t>
-            </w:r>
-            <w:r>
-              <w:rPr>
-                <w:rFonts w:ascii="BRH Malayalam Extra" w:hAnsi="BRH Malayalam Extra" w:cs="BRH Malayalam Extra"/>
-                <w:sz w:val="40"/>
-                <w:szCs w:val="40"/>
-                <w:lang w:val="en-IN" w:eastAsia="en-IN"/>
-              </w:rPr>
-              <w:t xml:space="preserve"> ||</w:t>
+                <w:lang w:val="it-IT" w:eastAsia="en-IN"/>
+              </w:rPr>
+              <w:t>jJ |</w:t>
             </w:r>
           </w:p>
         </w:tc>
       </w:tr>
-      <w:bookmarkEnd w:id="0"/>
       <w:tr>
         <w:trPr>
           <w:trHeight w:val="1020"/>
@@ -606,57 +569,19 @@
                 <w:color w:val="000000"/>
                 <w:sz w:val="32"/>
                 <w:szCs w:val="32"/>
-              </w:rPr>
-            </w:pPr>
-            <w:r>
-              <w:rPr>
-                <w:rFonts w:cs="Arial"/>
-                <w:b/>
-                <w:color w:val="000000"/>
-                <w:sz w:val="32"/>
-                <w:szCs w:val="32"/>
-              </w:rPr>
-              <w:t>1.2.</w:t>
-            </w:r>
-            <w:r>
-              <w:rPr>
-                <w:rFonts w:cs="Arial"/>
-                <w:b/>
-                <w:color w:val="000000"/>
-                <w:sz w:val="32"/>
-                <w:szCs w:val="32"/>
-              </w:rPr>
-              <w:t>1</w:t>
-            </w:r>
-            <w:r>
-              <w:rPr>
-                <w:rFonts w:cs="Arial"/>
-                <w:b/>
-                <w:color w:val="000000"/>
-                <w:sz w:val="32"/>
-                <w:szCs w:val="32"/>
-              </w:rPr>
-              <w:t>4.</w:t>
-            </w:r>
-            <w:r>
-              <w:rPr>
-                <w:rFonts w:cs="Arial"/>
-                <w:b/>
-                <w:color w:val="000000"/>
-                <w:sz w:val="32"/>
-                <w:szCs w:val="32"/>
-              </w:rPr>
-              <w:t>2</w:t>
-            </w:r>
-            <w:r>
-              <w:rPr>
-                <w:rFonts w:cs="Arial"/>
-                <w:b/>
-                <w:color w:val="000000"/>
-                <w:sz w:val="32"/>
-                <w:szCs w:val="32"/>
-              </w:rPr>
-              <w:t xml:space="preserve"> – Padam</w:t>
+                <w:lang w:val="it-IT"/>
+              </w:rPr>
+            </w:pPr>
+            <w:r>
+              <w:rPr>
+                <w:rFonts w:cs="Arial"/>
+                <w:b/>
+                <w:color w:val="000000"/>
+                <w:sz w:val="32"/>
+                <w:szCs w:val="32"/>
+                <w:lang w:val="it-IT"/>
+              </w:rPr>
+              <w:t>1.2.14.1 – Padam</w:t>
             </w:r>
           </w:p>
           <w:p>
@@ -669,60 +594,340 @@
                 <w:color w:val="000000"/>
                 <w:sz w:val="32"/>
                 <w:szCs w:val="32"/>
-              </w:rPr>
-            </w:pPr>
-            <w:r>
-              <w:rPr>
-                <w:rFonts w:cs="Arial"/>
-                <w:b/>
-                <w:color w:val="000000"/>
-                <w:sz w:val="32"/>
-                <w:szCs w:val="32"/>
-              </w:rPr>
-              <w:t xml:space="preserve">Padam No. - </w:t>
-            </w:r>
-            <w:r>
-              <w:rPr>
-                <w:rFonts w:cs="Arial"/>
-                <w:b/>
-                <w:color w:val="000000"/>
-                <w:sz w:val="32"/>
-                <w:szCs w:val="32"/>
-              </w:rPr>
-              <w:t>38</w:t>
+                <w:lang w:val="it-IT"/>
+              </w:rPr>
+            </w:pPr>
+            <w:r>
+              <w:rPr>
+                <w:rFonts w:cs="Arial"/>
+                <w:b/>
+                <w:color w:val="000000"/>
+                <w:sz w:val="32"/>
+                <w:szCs w:val="32"/>
+                <w:lang w:val="it-IT"/>
+              </w:rPr>
+              <w:t>Padam No. - 46</w:t>
             </w:r>
           </w:p>
           <w:p>
             <w:pPr>
               <w:spacing w:before="0" w:line="240" w:lineRule="auto"/>
               <w:ind w:left="29"/>
-              <w:rPr>
-                <w:rFonts w:cs="Arial"/>
-                <w:b/>
-                <w:color w:val="000000"/>
-                <w:sz w:val="32"/>
-                <w:szCs w:val="32"/>
-              </w:rPr>
-            </w:pPr>
-            <w:r>
-              <w:rPr>
-                <w:rFonts w:cs="Arial"/>
-                <w:b/>
-                <w:color w:val="000000"/>
-                <w:sz w:val="32"/>
-                <w:szCs w:val="32"/>
-              </w:rPr>
-              <w:t xml:space="preserve">Panchaati No. - </w:t>
-            </w:r>
-            <w:r>
-              <w:rPr>
-                <w:rFonts w:cs="Arial"/>
-                <w:b/>
-                <w:color w:val="000000"/>
-                <w:sz w:val="32"/>
-                <w:szCs w:val="32"/>
-              </w:rPr>
-              <w:t>29</w:t>
+              <w:jc w:val="center"/>
+              <w:rPr>
+                <w:rFonts w:cs="Arial"/>
+                <w:color w:val="000000"/>
+                <w:sz w:val="32"/>
+                <w:szCs w:val="32"/>
+                <w:lang w:val="it-IT"/>
+              </w:rPr>
+            </w:pPr>
+            <w:r>
+              <w:rPr>
+                <w:rFonts w:cs="Arial"/>
+                <w:b/>
+                <w:color w:val="000000"/>
+                <w:sz w:val="32"/>
+                <w:szCs w:val="32"/>
+                <w:lang w:val="it-IT"/>
+              </w:rPr>
+              <w:t>Panchaati No. - 28</w:t>
+            </w:r>
+          </w:p>
+        </w:tc>
+        <w:tc>
+          <w:tcPr>
+            <w:tcW w:w="5244" w:type="dxa"/>
+            <w:tcBorders>
+              <w:top w:val="single" w:sz="4" w:space="0" w:color="000000"/>
+              <w:left w:val="single" w:sz="4" w:space="0" w:color="000000"/>
+              <w:bottom w:val="single" w:sz="4" w:space="0" w:color="auto"/>
+              <w:right w:val="single" w:sz="4" w:space="0" w:color="000000"/>
+            </w:tcBorders>
+            <w:shd w:val="clear" w:color="auto" w:fill="auto"/>
+          </w:tcPr>
+          <w:p>
+            <w:pPr>
+              <w:widowControl w:val="0"/>
+              <w:autoSpaceDE w:val="0"/>
+              <w:autoSpaceDN w:val="0"/>
+              <w:adjustRightInd w:val="0"/>
+              <w:spacing w:line="240" w:lineRule="auto"/>
+              <w:ind w:right="-138"/>
+              <w:rPr>
+                <w:rFonts w:ascii="BRH Malayalam Extra" w:hAnsi="BRH Malayalam Extra" w:cs="BRH Malayalam Extra"/>
+                <w:color w:val="000000"/>
+                <w:sz w:val="40"/>
+                <w:szCs w:val="40"/>
+                <w:lang w:val="it-IT" w:eastAsia="en-IN"/>
+              </w:rPr>
+            </w:pPr>
+            <w:r>
+              <w:rPr>
+                <w:rFonts w:ascii="BRH Malayalam Extra" w:hAnsi="BRH Malayalam Extra" w:cs="BRH Malayalam Extra"/>
+                <w:sz w:val="40"/>
+                <w:szCs w:val="40"/>
+                <w:lang w:val="it-IT" w:eastAsia="en-IN"/>
+              </w:rPr>
+              <w:t>py</w:t>
+            </w:r>
+            <w:r>
+              <w:rPr>
+                <w:rFonts w:ascii="BRH Malayalam Extra" w:hAnsi="BRH Malayalam Extra" w:cs="BRH Malayalam Extra"/>
+                <w:sz w:val="32"/>
+                <w:szCs w:val="40"/>
+                <w:lang w:val="it-IT" w:eastAsia="en-IN"/>
+              </w:rPr>
+              <w:t>–</w:t>
+            </w:r>
+            <w:r>
+              <w:rPr>
+                <w:rFonts w:ascii="BRH Malayalam Extra" w:hAnsi="BRH Malayalam Extra" w:cs="BRH Malayalam Extra"/>
+                <w:sz w:val="40"/>
+                <w:szCs w:val="40"/>
+                <w:lang w:val="it-IT" w:eastAsia="en-IN"/>
+              </w:rPr>
+              <w:t>qJ | A</w:t>
+            </w:r>
+            <w:r>
+              <w:rPr>
+                <w:rFonts w:ascii="BRH Malayalam Extra" w:hAnsi="BRH Malayalam Extra" w:cs="BRH Malayalam Extra"/>
+                <w:sz w:val="32"/>
+                <w:szCs w:val="40"/>
+                <w:lang w:val="it-IT" w:eastAsia="en-IN"/>
+              </w:rPr>
+              <w:t>–</w:t>
+            </w:r>
+            <w:r>
+              <w:rPr>
+                <w:rFonts w:ascii="BRH Malayalam Extra" w:hAnsi="BRH Malayalam Extra" w:cs="BRH Malayalam Extra"/>
+                <w:sz w:val="40"/>
+                <w:szCs w:val="40"/>
+                <w:lang w:val="it-IT" w:eastAsia="en-IN"/>
+              </w:rPr>
+              <w:t>sõxJ | Ab—</w:t>
+            </w:r>
+            <w:r>
+              <w:rPr>
+                <w:rFonts w:ascii="BRH Malayalam Extra" w:hAnsi="BRH Malayalam Extra" w:cs="BRH Malayalam Extra"/>
+                <w:sz w:val="40"/>
+                <w:szCs w:val="40"/>
+                <w:highlight w:val="yellow"/>
+                <w:lang w:val="it-IT" w:eastAsia="en-IN"/>
+              </w:rPr>
+              <w:t>g</w:t>
+            </w:r>
+            <w:r>
+              <w:rPr>
+                <w:rFonts w:ascii="BRH Malayalam Extra" w:hAnsi="BRH Malayalam Extra" w:cs="BRH Malayalam Extra"/>
+                <w:sz w:val="40"/>
+                <w:szCs w:val="40"/>
+                <w:lang w:val="it-IT" w:eastAsia="en-IN"/>
+              </w:rPr>
+              <w:t>íJ ||</w:t>
+            </w:r>
+          </w:p>
+        </w:tc>
+        <w:tc>
+          <w:tcPr>
+            <w:tcW w:w="5103" w:type="dxa"/>
+            <w:tcBorders>
+              <w:top w:val="single" w:sz="4" w:space="0" w:color="000000"/>
+              <w:left w:val="single" w:sz="4" w:space="0" w:color="000000"/>
+              <w:bottom w:val="single" w:sz="4" w:space="0" w:color="auto"/>
+              <w:right w:val="single" w:sz="4" w:space="0" w:color="000000"/>
+            </w:tcBorders>
+            <w:shd w:val="clear" w:color="auto" w:fill="auto"/>
+          </w:tcPr>
+          <w:p>
+            <w:pPr>
+              <w:widowControl w:val="0"/>
+              <w:autoSpaceDE w:val="0"/>
+              <w:autoSpaceDN w:val="0"/>
+              <w:adjustRightInd w:val="0"/>
+              <w:spacing w:before="0" w:line="240" w:lineRule="auto"/>
+              <w:rPr>
+                <w:rFonts w:ascii="BRH Malayalam Extra" w:hAnsi="BRH Malayalam Extra" w:cs="BRH Malayalam Extra"/>
+                <w:color w:val="000000"/>
+                <w:sz w:val="40"/>
+                <w:szCs w:val="40"/>
+                <w:lang w:val="it-IT" w:eastAsia="en-IN"/>
+              </w:rPr>
+            </w:pPr>
+            <w:r>
+              <w:rPr>
+                <w:rFonts w:ascii="BRH Malayalam Extra" w:hAnsi="BRH Malayalam Extra" w:cs="BRH Malayalam Extra"/>
+                <w:sz w:val="40"/>
+                <w:szCs w:val="40"/>
+                <w:lang w:val="it-IT" w:eastAsia="en-IN"/>
+              </w:rPr>
+              <w:t>py</w:t>
+            </w:r>
+            <w:r>
+              <w:rPr>
+                <w:rFonts w:ascii="BRH Malayalam Extra" w:hAnsi="BRH Malayalam Extra" w:cs="BRH Malayalam Extra"/>
+                <w:sz w:val="32"/>
+                <w:szCs w:val="40"/>
+                <w:lang w:val="it-IT" w:eastAsia="en-IN"/>
+              </w:rPr>
+              <w:t>–</w:t>
+            </w:r>
+            <w:r>
+              <w:rPr>
+                <w:rFonts w:ascii="BRH Malayalam Extra" w:hAnsi="BRH Malayalam Extra" w:cs="BRH Malayalam Extra"/>
+                <w:sz w:val="40"/>
+                <w:szCs w:val="40"/>
+                <w:lang w:val="it-IT" w:eastAsia="en-IN"/>
+              </w:rPr>
+              <w:t>qJ | A</w:t>
+            </w:r>
+            <w:r>
+              <w:rPr>
+                <w:rFonts w:ascii="BRH Malayalam Extra" w:hAnsi="BRH Malayalam Extra" w:cs="BRH Malayalam Extra"/>
+                <w:sz w:val="32"/>
+                <w:szCs w:val="40"/>
+                <w:lang w:val="it-IT" w:eastAsia="en-IN"/>
+              </w:rPr>
+              <w:t>–</w:t>
+            </w:r>
+            <w:r>
+              <w:rPr>
+                <w:rFonts w:ascii="BRH Malayalam Extra" w:hAnsi="BRH Malayalam Extra" w:cs="BRH Malayalam Extra"/>
+                <w:sz w:val="40"/>
+                <w:szCs w:val="40"/>
+                <w:lang w:val="it-IT" w:eastAsia="en-IN"/>
+              </w:rPr>
+              <w:t>sõxJ | Ab—</w:t>
+            </w:r>
+            <w:r>
+              <w:rPr>
+                <w:rFonts w:ascii="BRH Malayalam Extra" w:hAnsi="BRH Malayalam Extra" w:cs="BRH Malayalam Extra"/>
+                <w:sz w:val="40"/>
+                <w:szCs w:val="36"/>
+                <w:lang w:val="it-IT"/>
+              </w:rPr>
+              <w:t>—</w:t>
+            </w:r>
+            <w:r>
+              <w:rPr>
+                <w:rFonts w:ascii="BRH Malayalam Extra" w:hAnsi="BRH Malayalam Extra" w:cs="BRH Malayalam Extra"/>
+                <w:sz w:val="40"/>
+                <w:szCs w:val="36"/>
+                <w:highlight w:val="green"/>
+                <w:lang w:val="it-IT"/>
+              </w:rPr>
+              <w:t>g</w:t>
+            </w:r>
+            <w:r>
+              <w:rPr>
+                <w:rFonts w:ascii="BRH Malayalam Extra" w:hAnsi="BRH Malayalam Extra" w:cs="BRH Malayalam Extra"/>
+                <w:sz w:val="40"/>
+                <w:szCs w:val="36"/>
+                <w:lang w:val="it-IT"/>
+              </w:rPr>
+              <w:t>îJ</w:t>
+            </w:r>
+            <w:r>
+              <w:rPr>
+                <w:rFonts w:ascii="BRH Malayalam Extra" w:hAnsi="BRH Malayalam Extra" w:cs="BRH Malayalam Extra"/>
+                <w:sz w:val="40"/>
+                <w:szCs w:val="40"/>
+                <w:lang w:val="it-IT" w:eastAsia="en-IN"/>
+              </w:rPr>
+              <w:t xml:space="preserve"> ||</w:t>
+            </w:r>
+          </w:p>
+        </w:tc>
+      </w:tr>
+      <w:bookmarkEnd w:id="0"/>
+      <w:tr>
+        <w:trPr>
+          <w:trHeight w:val="1020"/>
+        </w:trPr>
+        <w:tc>
+          <w:tcPr>
+            <w:tcW w:w="3006" w:type="dxa"/>
+            <w:tcBorders>
+              <w:top w:val="single" w:sz="4" w:space="0" w:color="000000"/>
+              <w:left w:val="single" w:sz="4" w:space="0" w:color="000000"/>
+              <w:bottom w:val="single" w:sz="4" w:space="0" w:color="auto"/>
+              <w:right w:val="single" w:sz="4" w:space="0" w:color="000000"/>
+            </w:tcBorders>
+            <w:shd w:val="clear" w:color="auto" w:fill="auto"/>
+          </w:tcPr>
+          <w:p>
+            <w:pPr>
+              <w:spacing w:before="0" w:line="240" w:lineRule="auto"/>
+              <w:ind w:left="29"/>
+              <w:rPr>
+                <w:rFonts w:cs="Arial"/>
+                <w:b/>
+                <w:color w:val="000000"/>
+                <w:sz w:val="32"/>
+                <w:szCs w:val="32"/>
+                <w:lang w:val="it-IT"/>
+              </w:rPr>
+            </w:pPr>
+            <w:r>
+              <w:rPr>
+                <w:rFonts w:cs="Arial"/>
+                <w:b/>
+                <w:color w:val="000000"/>
+                <w:sz w:val="32"/>
+                <w:szCs w:val="32"/>
+                <w:lang w:val="it-IT"/>
+              </w:rPr>
+              <w:t>1.2.14.2 – Padam</w:t>
+            </w:r>
+          </w:p>
+          <w:p>
+            <w:pPr>
+              <w:spacing w:before="0" w:line="240" w:lineRule="auto"/>
+              <w:ind w:left="29"/>
+              <w:rPr>
+                <w:rFonts w:cs="Arial"/>
+                <w:b/>
+                <w:color w:val="000000"/>
+                <w:sz w:val="32"/>
+                <w:szCs w:val="32"/>
+                <w:lang w:val="it-IT"/>
+              </w:rPr>
+            </w:pPr>
+            <w:r>
+              <w:rPr>
+                <w:rFonts w:cs="Arial"/>
+                <w:b/>
+                <w:color w:val="000000"/>
+                <w:sz w:val="32"/>
+                <w:szCs w:val="32"/>
+                <w:lang w:val="it-IT"/>
+              </w:rPr>
+              <w:t>Padam No. - 38</w:t>
+            </w:r>
+          </w:p>
+          <w:p>
+            <w:pPr>
+              <w:spacing w:before="0" w:line="240" w:lineRule="auto"/>
+              <w:ind w:left="29"/>
+              <w:rPr>
+                <w:rFonts w:cs="Arial"/>
+                <w:b/>
+                <w:color w:val="000000"/>
+                <w:sz w:val="32"/>
+                <w:szCs w:val="32"/>
+                <w:lang w:val="it-IT"/>
+              </w:rPr>
+            </w:pPr>
+            <w:r>
+              <w:rPr>
+                <w:rFonts w:cs="Arial"/>
+                <w:b/>
+                <w:color w:val="000000"/>
+                <w:sz w:val="32"/>
+                <w:szCs w:val="32"/>
+                <w:lang w:val="it-IT"/>
+              </w:rPr>
+              <w:t>Panchaati No. - 29</w:t>
             </w:r>
           </w:p>
         </w:tc>
@@ -1206,6 +1411,7 @@
                 <w:sz w:val="32"/>
                 <w:szCs w:val="32"/>
               </w:rPr>
+              <w:lastRenderedPageBreak/>
               <w:t>None</w:t>
             </w:r>
           </w:p>
@@ -1329,7 +1535,6 @@
           <w:szCs w:val="32"/>
           <w:u w:val="single"/>
         </w:rPr>
-        <w:lastRenderedPageBreak/>
         <w:t>TS Pada Paatam – TS 1.2 Malayalam Corrections –</w:t>
       </w:r>
       <w:r>
@@ -1420,15 +1625,17 @@
                 <w:color w:val="000000"/>
                 <w:sz w:val="32"/>
                 <w:szCs w:val="32"/>
-              </w:rPr>
-            </w:pPr>
-            <w:r>
-              <w:rPr>
-                <w:rFonts w:cs="Arial"/>
-                <w:b/>
-                <w:color w:val="000000"/>
-                <w:sz w:val="32"/>
-                <w:szCs w:val="32"/>
+                <w:lang w:val="it-IT"/>
+              </w:rPr>
+            </w:pPr>
+            <w:r>
+              <w:rPr>
+                <w:rFonts w:cs="Arial"/>
+                <w:b/>
+                <w:color w:val="000000"/>
+                <w:sz w:val="32"/>
+                <w:szCs w:val="32"/>
+                <w:lang w:val="it-IT"/>
               </w:rPr>
               <w:t>1.2.4.2 – Padam</w:t>
             </w:r>
@@ -1443,27 +1650,19 @@
                 <w:color w:val="000000"/>
                 <w:sz w:val="32"/>
                 <w:szCs w:val="32"/>
-              </w:rPr>
-            </w:pPr>
-            <w:r>
-              <w:rPr>
-                <w:rFonts w:cs="Arial"/>
-                <w:b/>
-                <w:color w:val="000000"/>
-                <w:sz w:val="32"/>
-                <w:szCs w:val="32"/>
-              </w:rPr>
-              <w:t xml:space="preserve">Padam No. - </w:t>
-            </w:r>
-            <w:r>
-              <w:rPr>
-                <w:rFonts w:cs="Arial"/>
-                <w:b/>
-                <w:color w:val="000000"/>
-                <w:sz w:val="32"/>
-                <w:szCs w:val="32"/>
-              </w:rPr>
-              <w:t>35</w:t>
+                <w:lang w:val="it-IT"/>
+              </w:rPr>
+            </w:pPr>
+            <w:r>
+              <w:rPr>
+                <w:rFonts w:cs="Arial"/>
+                <w:b/>
+                <w:color w:val="000000"/>
+                <w:sz w:val="32"/>
+                <w:szCs w:val="32"/>
+                <w:lang w:val="it-IT"/>
+              </w:rPr>
+              <w:t>Padam No. - 35</w:t>
             </w:r>
           </w:p>
           <w:p>
@@ -1475,27 +1674,19 @@
                 <w:color w:val="000000"/>
                 <w:sz w:val="32"/>
                 <w:szCs w:val="32"/>
-              </w:rPr>
-            </w:pPr>
-            <w:r>
-              <w:rPr>
-                <w:rFonts w:cs="Arial"/>
-                <w:b/>
-                <w:color w:val="000000"/>
-                <w:sz w:val="32"/>
-                <w:szCs w:val="32"/>
-              </w:rPr>
-              <w:t xml:space="preserve">Panchaati No. - </w:t>
-            </w:r>
-            <w:r>
-              <w:rPr>
-                <w:rFonts w:cs="Arial"/>
-                <w:b/>
-                <w:color w:val="000000"/>
-                <w:sz w:val="32"/>
-                <w:szCs w:val="32"/>
-              </w:rPr>
-              <w:t>10</w:t>
+                <w:lang w:val="it-IT"/>
+              </w:rPr>
+            </w:pPr>
+            <w:r>
+              <w:rPr>
+                <w:rFonts w:cs="Arial"/>
+                <w:b/>
+                <w:color w:val="000000"/>
+                <w:sz w:val="32"/>
+                <w:szCs w:val="32"/>
+                <w:lang w:val="it-IT"/>
+              </w:rPr>
+              <w:t>Panchaati No. - 10</w:t>
             </w:r>
           </w:p>
         </w:tc>
@@ -1510,15 +1701,15 @@
                 <w:rFonts w:ascii="BRH Malayalam Extra" w:hAnsi="BRH Malayalam Extra" w:cs="BRH Malayalam Extra"/>
                 <w:sz w:val="40"/>
                 <w:szCs w:val="40"/>
-                <w:lang w:val="en-IN" w:eastAsia="en-IN"/>
-              </w:rPr>
-            </w:pPr>
-            <w:r>
-              <w:rPr>
-                <w:rFonts w:ascii="BRH Malayalam Extra" w:hAnsi="BRH Malayalam Extra" w:cs="BRH Malayalam Extra"/>
-                <w:sz w:val="40"/>
-                <w:szCs w:val="40"/>
-                <w:lang w:val="en-IN" w:eastAsia="en-IN"/>
+                <w:lang w:val="it-IT" w:eastAsia="en-IN"/>
+              </w:rPr>
+            </w:pPr>
+            <w:r>
+              <w:rPr>
+                <w:rFonts w:ascii="BRH Malayalam Extra" w:hAnsi="BRH Malayalam Extra" w:cs="BRH Malayalam Extra"/>
+                <w:sz w:val="40"/>
+                <w:szCs w:val="40"/>
+                <w:lang w:val="it-IT" w:eastAsia="en-IN"/>
               </w:rPr>
               <w:t xml:space="preserve">sLx˜ | </w:t>
             </w:r>
@@ -1530,14 +1721,15 @@
                 <w:rFonts w:ascii="BRH Malayalam Extra" w:hAnsi="BRH Malayalam Extra" w:cs="BRH Malayalam Extra"/>
                 <w:sz w:val="40"/>
                 <w:szCs w:val="36"/>
-              </w:rPr>
-            </w:pPr>
-            <w:r>
-              <w:rPr>
-                <w:rFonts w:ascii="BRH Malayalam Extra" w:hAnsi="BRH Malayalam Extra" w:cs="BRH Malayalam Extra"/>
-                <w:sz w:val="40"/>
-                <w:szCs w:val="40"/>
-                <w:lang w:val="en-IN" w:eastAsia="en-IN"/>
+                <w:lang w:val="it-IT"/>
+              </w:rPr>
+            </w:pPr>
+            <w:r>
+              <w:rPr>
+                <w:rFonts w:ascii="BRH Malayalam Extra" w:hAnsi="BRH Malayalam Extra" w:cs="BRH Malayalam Extra"/>
+                <w:sz w:val="40"/>
+                <w:szCs w:val="40"/>
+                <w:lang w:val="it-IT" w:eastAsia="en-IN"/>
               </w:rPr>
               <w:t>s</w:t>
             </w:r>
@@ -1547,7 +1739,7 @@
                 <w:sz w:val="40"/>
                 <w:szCs w:val="40"/>
                 <w:highlight w:val="yellow"/>
-                <w:lang w:val="en-IN" w:eastAsia="en-IN"/>
+                <w:lang w:val="it-IT" w:eastAsia="en-IN"/>
               </w:rPr>
               <w:t>j¢—</w:t>
             </w:r>
@@ -1556,7 +1748,7 @@
                 <w:rFonts w:ascii="BRH Malayalam Extra" w:hAnsi="BRH Malayalam Extra" w:cs="BRH Malayalam Extra"/>
                 <w:sz w:val="40"/>
                 <w:szCs w:val="40"/>
-                <w:lang w:val="en-IN" w:eastAsia="en-IN"/>
+                <w:lang w:val="it-IT" w:eastAsia="en-IN"/>
               </w:rPr>
               <w:t>aõ</w:t>
             </w:r>
@@ -1565,7 +1757,7 @@
                 <w:rFonts w:ascii="BRH Malayalam Extra" w:hAnsi="BRH Malayalam Extra" w:cs="BRH Malayalam Extra"/>
                 <w:sz w:val="32"/>
                 <w:szCs w:val="40"/>
-                <w:lang w:val="en-IN" w:eastAsia="en-IN"/>
+                <w:lang w:val="it-IT" w:eastAsia="en-IN"/>
               </w:rPr>
               <w:t>–</w:t>
             </w:r>
@@ -1574,7 +1766,7 @@
                 <w:rFonts w:ascii="BRH Malayalam Extra" w:hAnsi="BRH Malayalam Extra" w:cs="BRH Malayalam Extra"/>
                 <w:sz w:val="40"/>
                 <w:szCs w:val="40"/>
-                <w:lang w:val="en-IN" w:eastAsia="en-IN"/>
+                <w:lang w:val="it-IT" w:eastAsia="en-IN"/>
               </w:rPr>
               <w:t xml:space="preserve"> CZy</w:t>
             </w:r>
@@ -1583,7 +1775,7 @@
                 <w:rFonts w:ascii="BRH Malayalam Extra" w:hAnsi="BRH Malayalam Extra" w:cs="BRH Malayalam Extra"/>
                 <w:sz w:val="32"/>
                 <w:szCs w:val="40"/>
-                <w:lang w:val="en-IN" w:eastAsia="en-IN"/>
+                <w:lang w:val="it-IT" w:eastAsia="en-IN"/>
               </w:rPr>
               <w:t>–</w:t>
             </w:r>
@@ -1592,7 +1784,7 @@
                 <w:rFonts w:ascii="BRH Malayalam Extra" w:hAnsi="BRH Malayalam Extra" w:cs="BRH Malayalam Extra"/>
                 <w:sz w:val="40"/>
                 <w:szCs w:val="40"/>
-                <w:lang w:val="en-IN" w:eastAsia="en-IN"/>
+                <w:lang w:val="it-IT" w:eastAsia="en-IN"/>
               </w:rPr>
               <w:t xml:space="preserve"> s - j¢</w:t>
             </w:r>
@@ -1601,7 +1793,7 @@
                 <w:rFonts w:ascii="BRH Malayalam Extra" w:hAnsi="BRH Malayalam Extra" w:cs="BRH Malayalam Extra"/>
                 <w:sz w:val="32"/>
                 <w:szCs w:val="40"/>
-                <w:lang w:val="en-IN" w:eastAsia="en-IN"/>
+                <w:lang w:val="it-IT" w:eastAsia="en-IN"/>
               </w:rPr>
               <w:t>–</w:t>
             </w:r>
@@ -1610,7 +1802,7 @@
                 <w:rFonts w:ascii="BRH Malayalam Extra" w:hAnsi="BRH Malayalam Extra" w:cs="BRH Malayalam Extra"/>
                 <w:sz w:val="40"/>
                 <w:szCs w:val="40"/>
-                <w:lang w:val="en-IN" w:eastAsia="en-IN"/>
+                <w:lang w:val="it-IT" w:eastAsia="en-IN"/>
               </w:rPr>
               <w:t>aõ</w:t>
             </w:r>
@@ -1619,7 +1811,7 @@
                 <w:rFonts w:ascii="BRH Malayalam Extra" w:hAnsi="BRH Malayalam Extra" w:cs="BRH Malayalam Extra"/>
                 <w:sz w:val="32"/>
                 <w:szCs w:val="40"/>
-                <w:lang w:val="en-IN" w:eastAsia="en-IN"/>
+                <w:lang w:val="it-IT" w:eastAsia="en-IN"/>
               </w:rPr>
               <w:t>–</w:t>
             </w:r>
@@ -1628,7 +1820,7 @@
                 <w:rFonts w:ascii="BRH Malayalam Extra" w:hAnsi="BRH Malayalam Extra" w:cs="BRH Malayalam Extra"/>
                 <w:sz w:val="40"/>
                 <w:szCs w:val="40"/>
-                <w:lang w:val="en-IN" w:eastAsia="en-IN"/>
+                <w:lang w:val="it-IT" w:eastAsia="en-IN"/>
               </w:rPr>
               <w:t>J |</w:t>
             </w:r>
@@ -1645,15 +1837,15 @@
                 <w:rFonts w:ascii="BRH Malayalam Extra" w:hAnsi="BRH Malayalam Extra" w:cs="BRH Malayalam Extra"/>
                 <w:sz w:val="40"/>
                 <w:szCs w:val="40"/>
-                <w:lang w:val="en-IN" w:eastAsia="en-IN"/>
-              </w:rPr>
-            </w:pPr>
-            <w:r>
-              <w:rPr>
-                <w:rFonts w:ascii="BRH Malayalam Extra" w:hAnsi="BRH Malayalam Extra" w:cs="BRH Malayalam Extra"/>
-                <w:sz w:val="40"/>
-                <w:szCs w:val="40"/>
-                <w:lang w:val="en-IN" w:eastAsia="en-IN"/>
+                <w:lang w:val="it-IT" w:eastAsia="en-IN"/>
+              </w:rPr>
+            </w:pPr>
+            <w:r>
+              <w:rPr>
+                <w:rFonts w:ascii="BRH Malayalam Extra" w:hAnsi="BRH Malayalam Extra" w:cs="BRH Malayalam Extra"/>
+                <w:sz w:val="40"/>
+                <w:szCs w:val="40"/>
+                <w:lang w:val="it-IT" w:eastAsia="en-IN"/>
               </w:rPr>
               <w:t xml:space="preserve">sLx˜ | </w:t>
             </w:r>
@@ -1665,14 +1857,15 @@
                 <w:rFonts w:ascii="BRH Malayalam Extra" w:hAnsi="BRH Malayalam Extra" w:cs="BRH Malayalam Extra"/>
                 <w:sz w:val="40"/>
                 <w:szCs w:val="36"/>
-              </w:rPr>
-            </w:pPr>
-            <w:r>
-              <w:rPr>
-                <w:rFonts w:ascii="BRH Malayalam Extra" w:hAnsi="BRH Malayalam Extra" w:cs="BRH Malayalam Extra"/>
-                <w:sz w:val="40"/>
-                <w:szCs w:val="40"/>
-                <w:lang w:val="en-IN" w:eastAsia="en-IN"/>
+                <w:lang w:val="it-IT"/>
+              </w:rPr>
+            </w:pPr>
+            <w:r>
+              <w:rPr>
+                <w:rFonts w:ascii="BRH Malayalam Extra" w:hAnsi="BRH Malayalam Extra" w:cs="BRH Malayalam Extra"/>
+                <w:sz w:val="40"/>
+                <w:szCs w:val="40"/>
+                <w:lang w:val="it-IT" w:eastAsia="en-IN"/>
               </w:rPr>
               <w:t>s</w:t>
             </w:r>
@@ -1682,7 +1875,7 @@
                 <w:sz w:val="40"/>
                 <w:szCs w:val="40"/>
                 <w:highlight w:val="green"/>
-                <w:lang w:val="en-IN" w:eastAsia="en-IN"/>
+                <w:lang w:val="it-IT" w:eastAsia="en-IN"/>
               </w:rPr>
               <w:t>j¢</w:t>
             </w:r>
@@ -1691,7 +1884,7 @@
                 <w:rFonts w:ascii="BRH Malayalam Extra" w:hAnsi="BRH Malayalam Extra" w:cs="BRH Malayalam Extra"/>
                 <w:sz w:val="40"/>
                 <w:szCs w:val="40"/>
-                <w:lang w:val="en-IN" w:eastAsia="en-IN"/>
+                <w:lang w:val="it-IT" w:eastAsia="en-IN"/>
               </w:rPr>
               <w:t>˜aõ</w:t>
             </w:r>
@@ -1700,7 +1893,7 @@
                 <w:rFonts w:ascii="BRH Malayalam Extra" w:hAnsi="BRH Malayalam Extra" w:cs="BRH Malayalam Extra"/>
                 <w:sz w:val="32"/>
                 <w:szCs w:val="40"/>
-                <w:lang w:val="en-IN" w:eastAsia="en-IN"/>
+                <w:lang w:val="it-IT" w:eastAsia="en-IN"/>
               </w:rPr>
               <w:t>–</w:t>
             </w:r>
@@ -1709,7 +1902,7 @@
                 <w:rFonts w:ascii="BRH Malayalam Extra" w:hAnsi="BRH Malayalam Extra" w:cs="BRH Malayalam Extra"/>
                 <w:sz w:val="40"/>
                 <w:szCs w:val="40"/>
-                <w:lang w:val="en-IN" w:eastAsia="en-IN"/>
+                <w:lang w:val="it-IT" w:eastAsia="en-IN"/>
               </w:rPr>
               <w:t xml:space="preserve"> CZy</w:t>
             </w:r>
@@ -1718,7 +1911,7 @@
                 <w:rFonts w:ascii="BRH Malayalam Extra" w:hAnsi="BRH Malayalam Extra" w:cs="BRH Malayalam Extra"/>
                 <w:sz w:val="32"/>
                 <w:szCs w:val="40"/>
-                <w:lang w:val="en-IN" w:eastAsia="en-IN"/>
+                <w:lang w:val="it-IT" w:eastAsia="en-IN"/>
               </w:rPr>
               <w:t>–</w:t>
             </w:r>
@@ -1727,7 +1920,7 @@
                 <w:rFonts w:ascii="BRH Malayalam Extra" w:hAnsi="BRH Malayalam Extra" w:cs="BRH Malayalam Extra"/>
                 <w:sz w:val="40"/>
                 <w:szCs w:val="40"/>
-                <w:lang w:val="en-IN" w:eastAsia="en-IN"/>
+                <w:lang w:val="it-IT" w:eastAsia="en-IN"/>
               </w:rPr>
               <w:t xml:space="preserve"> s - j¢</w:t>
             </w:r>
@@ -1736,7 +1929,7 @@
                 <w:rFonts w:ascii="BRH Malayalam Extra" w:hAnsi="BRH Malayalam Extra" w:cs="BRH Malayalam Extra"/>
                 <w:sz w:val="32"/>
                 <w:szCs w:val="40"/>
-                <w:lang w:val="en-IN" w:eastAsia="en-IN"/>
+                <w:lang w:val="it-IT" w:eastAsia="en-IN"/>
               </w:rPr>
               <w:t>–</w:t>
             </w:r>
@@ -1745,7 +1938,7 @@
                 <w:rFonts w:ascii="BRH Malayalam Extra" w:hAnsi="BRH Malayalam Extra" w:cs="BRH Malayalam Extra"/>
                 <w:sz w:val="40"/>
                 <w:szCs w:val="40"/>
-                <w:lang w:val="en-IN" w:eastAsia="en-IN"/>
+                <w:lang w:val="it-IT" w:eastAsia="en-IN"/>
               </w:rPr>
               <w:t>aõ</w:t>
             </w:r>
@@ -1754,7 +1947,7 @@
                 <w:rFonts w:ascii="BRH Malayalam Extra" w:hAnsi="BRH Malayalam Extra" w:cs="BRH Malayalam Extra"/>
                 <w:sz w:val="32"/>
                 <w:szCs w:val="40"/>
-                <w:lang w:val="en-IN" w:eastAsia="en-IN"/>
+                <w:lang w:val="it-IT" w:eastAsia="en-IN"/>
               </w:rPr>
               <w:t>–</w:t>
             </w:r>
@@ -1763,7 +1956,7 @@
                 <w:rFonts w:ascii="BRH Malayalam Extra" w:hAnsi="BRH Malayalam Extra" w:cs="BRH Malayalam Extra"/>
                 <w:sz w:val="40"/>
                 <w:szCs w:val="40"/>
-                <w:lang w:val="en-IN" w:eastAsia="en-IN"/>
+                <w:lang w:val="it-IT" w:eastAsia="en-IN"/>
               </w:rPr>
               <w:t>J |</w:t>
             </w:r>
@@ -1989,6 +2182,7 @@
                 <w:bCs/>
                 <w:szCs w:val="24"/>
               </w:rPr>
+              <w:lastRenderedPageBreak/>
               <w:t>Reference</w:t>
             </w:r>
           </w:p>
@@ -2015,6 +2209,7 @@
                 <w:sz w:val="32"/>
                 <w:szCs w:val="32"/>
               </w:rPr>
+              <w:lastRenderedPageBreak/>
               <w:t>As Printed</w:t>
             </w:r>
           </w:p>
@@ -2070,15 +2265,17 @@
                 <w:color w:val="000000"/>
                 <w:sz w:val="32"/>
                 <w:szCs w:val="32"/>
-              </w:rPr>
-            </w:pPr>
-            <w:r>
-              <w:rPr>
-                <w:rFonts w:cs="Arial"/>
-                <w:b/>
-                <w:color w:val="000000"/>
-                <w:sz w:val="32"/>
-                <w:szCs w:val="32"/>
+                <w:lang w:val="it-IT"/>
+              </w:rPr>
+            </w:pPr>
+            <w:r>
+              <w:rPr>
+                <w:rFonts w:cs="Arial"/>
+                <w:b/>
+                <w:color w:val="000000"/>
+                <w:sz w:val="32"/>
+                <w:szCs w:val="32"/>
+                <w:lang w:val="it-IT"/>
               </w:rPr>
               <w:t>1.2.1.1 – Padam</w:t>
             </w:r>
@@ -2093,15 +2290,17 @@
                 <w:color w:val="000000"/>
                 <w:sz w:val="32"/>
                 <w:szCs w:val="32"/>
-              </w:rPr>
-            </w:pPr>
-            <w:r>
-              <w:rPr>
-                <w:rFonts w:cs="Arial"/>
-                <w:b/>
-                <w:color w:val="000000"/>
-                <w:sz w:val="32"/>
-                <w:szCs w:val="32"/>
+                <w:lang w:val="it-IT"/>
+              </w:rPr>
+            </w:pPr>
+            <w:r>
+              <w:rPr>
+                <w:rFonts w:cs="Arial"/>
+                <w:b/>
+                <w:color w:val="000000"/>
+                <w:sz w:val="32"/>
+                <w:szCs w:val="32"/>
+                <w:lang w:val="it-IT"/>
               </w:rPr>
               <w:t>Padam No. - 48</w:t>
             </w:r>
@@ -2115,15 +2314,17 @@
                 <w:color w:val="000000"/>
                 <w:sz w:val="32"/>
                 <w:szCs w:val="32"/>
-              </w:rPr>
-            </w:pPr>
-            <w:r>
-              <w:rPr>
-                <w:rFonts w:cs="Arial"/>
-                <w:b/>
-                <w:color w:val="000000"/>
-                <w:sz w:val="32"/>
-                <w:szCs w:val="32"/>
+                <w:lang w:val="it-IT"/>
+              </w:rPr>
+            </w:pPr>
+            <w:r>
+              <w:rPr>
+                <w:rFonts w:cs="Arial"/>
+                <w:b/>
+                <w:color w:val="000000"/>
+                <w:sz w:val="32"/>
+                <w:szCs w:val="32"/>
+                <w:lang w:val="it-IT"/>
               </w:rPr>
               <w:t>Panchaati No. 1</w:t>
             </w:r>
@@ -2147,15 +2348,15 @@
                 <w:rFonts w:ascii="BRH Malayalam Extra" w:hAnsi="BRH Malayalam Extra" w:cs="BRH Malayalam Extra"/>
                 <w:sz w:val="40"/>
                 <w:szCs w:val="40"/>
-                <w:lang w:val="en-IN" w:eastAsia="en-IN"/>
-              </w:rPr>
-            </w:pPr>
-            <w:r>
-              <w:rPr>
-                <w:rFonts w:ascii="BRH Malayalam Extra" w:hAnsi="BRH Malayalam Extra" w:cs="BRH Malayalam Extra"/>
-                <w:sz w:val="40"/>
-                <w:szCs w:val="40"/>
-                <w:lang w:val="en-IN" w:eastAsia="en-IN"/>
+                <w:lang w:val="it-IT" w:eastAsia="en-IN"/>
+              </w:rPr>
+            </w:pPr>
+            <w:r>
+              <w:rPr>
+                <w:rFonts w:ascii="BRH Malayalam Extra" w:hAnsi="BRH Malayalam Extra" w:cs="BRH Malayalam Extra"/>
+                <w:sz w:val="40"/>
+                <w:szCs w:val="40"/>
+                <w:lang w:val="it-IT" w:eastAsia="en-IN"/>
               </w:rPr>
               <w:t>p</w:t>
             </w:r>
@@ -2164,7 +2365,7 @@
                 <w:rFonts w:ascii="BRH Malayalam Extra" w:hAnsi="BRH Malayalam Extra" w:cs="BRH Malayalam Extra"/>
                 <w:sz w:val="32"/>
                 <w:szCs w:val="40"/>
-                <w:lang w:val="en-IN" w:eastAsia="en-IN"/>
+                <w:lang w:val="it-IT" w:eastAsia="en-IN"/>
               </w:rPr>
               <w:t>–</w:t>
             </w:r>
@@ -2173,7 +2374,7 @@
                 <w:rFonts w:ascii="BRH Malayalam Extra" w:hAnsi="BRH Malayalam Extra" w:cs="BRH Malayalam Extra"/>
                 <w:sz w:val="40"/>
                 <w:szCs w:val="40"/>
-                <w:lang w:val="en-IN" w:eastAsia="en-IN"/>
+                <w:lang w:val="it-IT" w:eastAsia="en-IN"/>
               </w:rPr>
               <w:t>ª¥Px</w:t>
             </w:r>
@@ -2182,7 +2383,7 @@
                 <w:rFonts w:ascii="BRH Malayalam Extra" w:hAnsi="BRH Malayalam Extra" w:cs="BRH Malayalam Extra"/>
                 <w:sz w:val="32"/>
                 <w:szCs w:val="40"/>
-                <w:lang w:val="en-IN" w:eastAsia="en-IN"/>
+                <w:lang w:val="it-IT" w:eastAsia="en-IN"/>
               </w:rPr>
               <w:t>–</w:t>
             </w:r>
@@ -2191,7 +2392,7 @@
                 <w:rFonts w:ascii="BRH Malayalam Extra" w:hAnsi="BRH Malayalam Extra" w:cs="BRH Malayalam Extra"/>
                 <w:sz w:val="40"/>
                 <w:szCs w:val="40"/>
-                <w:lang w:val="en-IN" w:eastAsia="en-IN"/>
+                <w:lang w:val="it-IT" w:eastAsia="en-IN"/>
               </w:rPr>
               <w:t>cx C</w:t>
             </w:r>
@@ -2201,7 +2402,7 @@
                 <w:sz w:val="40"/>
                 <w:szCs w:val="40"/>
                 <w:highlight w:val="yellow"/>
-                <w:lang w:val="en-IN" w:eastAsia="en-IN"/>
+                <w:lang w:val="it-IT" w:eastAsia="en-IN"/>
               </w:rPr>
               <w:t>Zy</w:t>
             </w:r>
@@ -2210,7 +2411,7 @@
                 <w:rFonts w:ascii="BRH Malayalam Extra" w:hAnsi="BRH Malayalam Extra" w:cs="BRH Malayalam Extra"/>
                 <w:sz w:val="40"/>
                 <w:szCs w:val="40"/>
-                <w:lang w:val="en-IN" w:eastAsia="en-IN"/>
+                <w:lang w:val="it-IT" w:eastAsia="en-IN"/>
               </w:rPr>
               <w:t xml:space="preserve"> </w:t>
             </w:r>
@@ -2222,14 +2423,15 @@
                 <w:rFonts w:ascii="BRH Malayalam Extra" w:hAnsi="BRH Malayalam Extra" w:cs="BRH Malayalam Extra"/>
                 <w:sz w:val="40"/>
                 <w:szCs w:val="36"/>
-              </w:rPr>
-            </w:pPr>
-            <w:r>
-              <w:rPr>
-                <w:rFonts w:ascii="BRH Malayalam Extra" w:hAnsi="BRH Malayalam Extra" w:cs="BRH Malayalam Extra"/>
-                <w:sz w:val="40"/>
-                <w:szCs w:val="40"/>
-                <w:lang w:val="en-IN" w:eastAsia="en-IN"/>
+                <w:lang w:val="it-IT"/>
+              </w:rPr>
+            </w:pPr>
+            <w:r>
+              <w:rPr>
+                <w:rFonts w:ascii="BRH Malayalam Extra" w:hAnsi="BRH Malayalam Extra" w:cs="BRH Malayalam Extra"/>
+                <w:sz w:val="40"/>
+                <w:szCs w:val="40"/>
+                <w:lang w:val="it-IT" w:eastAsia="en-IN"/>
               </w:rPr>
               <w:t>pªPJ - cxJ | A</w:t>
             </w:r>
@@ -2238,7 +2440,7 @@
                 <w:rFonts w:ascii="BRH Malayalam Extra" w:hAnsi="BRH Malayalam Extra" w:cs="BRH Malayalam Extra"/>
                 <w:sz w:val="32"/>
                 <w:szCs w:val="40"/>
-                <w:lang w:val="en-IN" w:eastAsia="en-IN"/>
+                <w:lang w:val="it-IT" w:eastAsia="en-IN"/>
               </w:rPr>
               <w:t>–</w:t>
             </w:r>
@@ -2247,7 +2449,7 @@
                 <w:rFonts w:ascii="BRH Malayalam Extra" w:hAnsi="BRH Malayalam Extra" w:cs="BRH Malayalam Extra"/>
                 <w:sz w:val="40"/>
                 <w:szCs w:val="40"/>
-                <w:lang w:val="en-IN" w:eastAsia="en-IN"/>
+                <w:lang w:val="it-IT" w:eastAsia="en-IN"/>
               </w:rPr>
               <w:t>sy</w:t>
             </w:r>
@@ -2256,7 +2458,7 @@
                 <w:rFonts w:ascii="BRH Malayalam Extra" w:hAnsi="BRH Malayalam Extra" w:cs="BRH Malayalam Extra"/>
                 <w:sz w:val="32"/>
                 <w:szCs w:val="40"/>
-                <w:lang w:val="en-IN" w:eastAsia="en-IN"/>
+                <w:lang w:val="it-IT" w:eastAsia="en-IN"/>
               </w:rPr>
               <w:t>–</w:t>
             </w:r>
@@ -2265,7 +2467,7 @@
                 <w:rFonts w:ascii="BRH Malayalam Extra" w:hAnsi="BRH Malayalam Extra" w:cs="BRH Malayalam Extra"/>
                 <w:sz w:val="40"/>
                 <w:szCs w:val="40"/>
-                <w:lang w:val="en-IN" w:eastAsia="en-IN"/>
+                <w:lang w:val="it-IT" w:eastAsia="en-IN"/>
               </w:rPr>
               <w:t xml:space="preserve"> |</w:t>
             </w:r>
@@ -2289,15 +2491,15 @@
                 <w:rFonts w:ascii="BRH Malayalam Extra" w:hAnsi="BRH Malayalam Extra" w:cs="BRH Malayalam Extra"/>
                 <w:sz w:val="40"/>
                 <w:szCs w:val="40"/>
-                <w:lang w:val="en-IN" w:eastAsia="en-IN"/>
-              </w:rPr>
-            </w:pPr>
-            <w:r>
-              <w:rPr>
-                <w:rFonts w:ascii="BRH Malayalam Extra" w:hAnsi="BRH Malayalam Extra" w:cs="BRH Malayalam Extra"/>
-                <w:sz w:val="40"/>
-                <w:szCs w:val="40"/>
-                <w:lang w:val="en-IN" w:eastAsia="en-IN"/>
+                <w:lang w:val="it-IT" w:eastAsia="en-IN"/>
+              </w:rPr>
+            </w:pPr>
+            <w:r>
+              <w:rPr>
+                <w:rFonts w:ascii="BRH Malayalam Extra" w:hAnsi="BRH Malayalam Extra" w:cs="BRH Malayalam Extra"/>
+                <w:sz w:val="40"/>
+                <w:szCs w:val="40"/>
+                <w:lang w:val="it-IT" w:eastAsia="en-IN"/>
               </w:rPr>
               <w:t>p</w:t>
             </w:r>
@@ -2306,7 +2508,7 @@
                 <w:rFonts w:ascii="BRH Malayalam Extra" w:hAnsi="BRH Malayalam Extra" w:cs="BRH Malayalam Extra"/>
                 <w:sz w:val="32"/>
                 <w:szCs w:val="40"/>
-                <w:lang w:val="en-IN" w:eastAsia="en-IN"/>
+                <w:lang w:val="it-IT" w:eastAsia="en-IN"/>
               </w:rPr>
               <w:t>–</w:t>
             </w:r>
@@ -2315,7 +2517,7 @@
                 <w:rFonts w:ascii="BRH Malayalam Extra" w:hAnsi="BRH Malayalam Extra" w:cs="BRH Malayalam Extra"/>
                 <w:sz w:val="40"/>
                 <w:szCs w:val="40"/>
-                <w:lang w:val="en-IN" w:eastAsia="en-IN"/>
+                <w:lang w:val="it-IT" w:eastAsia="en-IN"/>
               </w:rPr>
               <w:t>ª¥Px</w:t>
             </w:r>
@@ -2324,7 +2526,7 @@
                 <w:rFonts w:ascii="BRH Malayalam Extra" w:hAnsi="BRH Malayalam Extra" w:cs="BRH Malayalam Extra"/>
                 <w:sz w:val="32"/>
                 <w:szCs w:val="40"/>
-                <w:lang w:val="en-IN" w:eastAsia="en-IN"/>
+                <w:lang w:val="it-IT" w:eastAsia="en-IN"/>
               </w:rPr>
               <w:t>–</w:t>
             </w:r>
@@ -2333,7 +2535,7 @@
                 <w:rFonts w:ascii="BRH Malayalam Extra" w:hAnsi="BRH Malayalam Extra" w:cs="BRH Malayalam Extra"/>
                 <w:sz w:val="40"/>
                 <w:szCs w:val="40"/>
-                <w:lang w:val="en-IN" w:eastAsia="en-IN"/>
+                <w:lang w:val="it-IT" w:eastAsia="en-IN"/>
               </w:rPr>
               <w:t>cx C</w:t>
             </w:r>
@@ -2343,7 +2545,7 @@
                 <w:sz w:val="40"/>
                 <w:szCs w:val="40"/>
                 <w:highlight w:val="green"/>
-                <w:lang w:val="en-IN" w:eastAsia="en-IN"/>
+                <w:lang w:val="it-IT" w:eastAsia="en-IN"/>
               </w:rPr>
               <w:t>Zy</w:t>
             </w:r>
@@ -2352,35 +2554,27 @@
                 <w:rFonts w:ascii="BRH Malayalam Extra" w:hAnsi="BRH Malayalam Extra" w:cs="BRH Malayalam Extra"/>
                 <w:sz w:val="40"/>
                 <w:szCs w:val="40"/>
-                <w:lang w:val="en-IN" w:eastAsia="en-IN"/>
-              </w:rPr>
-              <w:t>—</w:t>
-            </w:r>
-            <w:r>
-              <w:rPr>
-                <w:rFonts w:ascii="BRH Malayalam Extra" w:hAnsi="BRH Malayalam Extra" w:cs="BRH Malayalam Extra"/>
-                <w:sz w:val="40"/>
-                <w:szCs w:val="40"/>
-                <w:lang w:val="en-IN" w:eastAsia="en-IN"/>
-              </w:rPr>
-              <w:t xml:space="preserve"> </w:t>
-            </w:r>
-          </w:p>
-          <w:p>
-            <w:pPr>
-              <w:spacing w:before="0" w:line="240" w:lineRule="auto"/>
-              <w:rPr>
-                <w:rFonts w:ascii="BRH Malayalam Extra" w:hAnsi="BRH Malayalam Extra" w:cs="BRH Malayalam Extra"/>
-                <w:sz w:val="40"/>
-                <w:szCs w:val="36"/>
-              </w:rPr>
-            </w:pPr>
-            <w:r>
-              <w:rPr>
-                <w:rFonts w:ascii="BRH Malayalam Extra" w:hAnsi="BRH Malayalam Extra" w:cs="BRH Malayalam Extra"/>
-                <w:sz w:val="40"/>
-                <w:szCs w:val="40"/>
-                <w:lang w:val="en-IN" w:eastAsia="en-IN"/>
+                <w:lang w:val="it-IT" w:eastAsia="en-IN"/>
+              </w:rPr>
+              <w:t xml:space="preserve">— </w:t>
+            </w:r>
+          </w:p>
+          <w:p>
+            <w:pPr>
+              <w:spacing w:before="0" w:line="240" w:lineRule="auto"/>
+              <w:rPr>
+                <w:rFonts w:ascii="BRH Malayalam Extra" w:hAnsi="BRH Malayalam Extra" w:cs="BRH Malayalam Extra"/>
+                <w:sz w:val="40"/>
+                <w:szCs w:val="36"/>
+                <w:lang w:val="it-IT"/>
+              </w:rPr>
+            </w:pPr>
+            <w:r>
+              <w:rPr>
+                <w:rFonts w:ascii="BRH Malayalam Extra" w:hAnsi="BRH Malayalam Extra" w:cs="BRH Malayalam Extra"/>
+                <w:sz w:val="40"/>
+                <w:szCs w:val="40"/>
+                <w:lang w:val="it-IT" w:eastAsia="en-IN"/>
               </w:rPr>
               <w:t>pªPJ - cxJ | A</w:t>
             </w:r>
@@ -2389,7 +2583,7 @@
                 <w:rFonts w:ascii="BRH Malayalam Extra" w:hAnsi="BRH Malayalam Extra" w:cs="BRH Malayalam Extra"/>
                 <w:sz w:val="32"/>
                 <w:szCs w:val="40"/>
-                <w:lang w:val="en-IN" w:eastAsia="en-IN"/>
+                <w:lang w:val="it-IT" w:eastAsia="en-IN"/>
               </w:rPr>
               <w:t>–</w:t>
             </w:r>
@@ -2398,7 +2592,7 @@
                 <w:rFonts w:ascii="BRH Malayalam Extra" w:hAnsi="BRH Malayalam Extra" w:cs="BRH Malayalam Extra"/>
                 <w:sz w:val="40"/>
                 <w:szCs w:val="40"/>
-                <w:lang w:val="en-IN" w:eastAsia="en-IN"/>
+                <w:lang w:val="it-IT" w:eastAsia="en-IN"/>
               </w:rPr>
               <w:t>sy</w:t>
             </w:r>
@@ -2407,7 +2601,7 @@
                 <w:rFonts w:ascii="BRH Malayalam Extra" w:hAnsi="BRH Malayalam Extra" w:cs="BRH Malayalam Extra"/>
                 <w:sz w:val="32"/>
                 <w:szCs w:val="40"/>
-                <w:lang w:val="en-IN" w:eastAsia="en-IN"/>
+                <w:lang w:val="it-IT" w:eastAsia="en-IN"/>
               </w:rPr>
               <w:t>–</w:t>
             </w:r>
@@ -2416,7 +2610,7 @@
                 <w:rFonts w:ascii="BRH Malayalam Extra" w:hAnsi="BRH Malayalam Extra" w:cs="BRH Malayalam Extra"/>
                 <w:sz w:val="40"/>
                 <w:szCs w:val="40"/>
-                <w:lang w:val="en-IN" w:eastAsia="en-IN"/>
+                <w:lang w:val="it-IT" w:eastAsia="en-IN"/>
               </w:rPr>
               <w:t xml:space="preserve"> |</w:t>
             </w:r>
@@ -2447,38 +2641,19 @@
                 <w:color w:val="000000"/>
                 <w:sz w:val="32"/>
                 <w:szCs w:val="32"/>
-              </w:rPr>
-            </w:pPr>
-            <w:r>
-              <w:rPr>
-                <w:rFonts w:cs="Arial"/>
-                <w:b/>
-                <w:color w:val="000000"/>
-                <w:sz w:val="32"/>
-                <w:szCs w:val="32"/>
-              </w:rPr>
-              <w:lastRenderedPageBreak/>
-              <w:t>1.2.</w:t>
-            </w:r>
-            <w:r>
-              <w:rPr>
-                <w:rFonts w:cs="Arial"/>
-                <w:b/>
-                <w:color w:val="000000"/>
-                <w:sz w:val="32"/>
-                <w:szCs w:val="32"/>
-              </w:rPr>
-              <w:t>4</w:t>
-            </w:r>
-            <w:r>
-              <w:rPr>
-                <w:rFonts w:cs="Arial"/>
-                <w:b/>
-                <w:color w:val="000000"/>
-                <w:sz w:val="32"/>
-                <w:szCs w:val="32"/>
-              </w:rPr>
-              <w:t>.1 – Padam</w:t>
+                <w:lang w:val="it-IT"/>
+              </w:rPr>
+            </w:pPr>
+            <w:r>
+              <w:rPr>
+                <w:rFonts w:cs="Arial"/>
+                <w:b/>
+                <w:color w:val="000000"/>
+                <w:sz w:val="32"/>
+                <w:szCs w:val="32"/>
+                <w:lang w:val="it-IT"/>
+              </w:rPr>
+              <w:t>1.2.4.1 – Padam</w:t>
             </w:r>
           </w:p>
           <w:p>
@@ -2491,27 +2666,19 @@
                 <w:color w:val="000000"/>
                 <w:sz w:val="32"/>
                 <w:szCs w:val="32"/>
-              </w:rPr>
-            </w:pPr>
-            <w:r>
-              <w:rPr>
-                <w:rFonts w:cs="Arial"/>
-                <w:b/>
-                <w:color w:val="000000"/>
-                <w:sz w:val="32"/>
-                <w:szCs w:val="32"/>
-              </w:rPr>
-              <w:t xml:space="preserve">Padam No. - </w:t>
-            </w:r>
-            <w:r>
-              <w:rPr>
-                <w:rFonts w:cs="Arial"/>
-                <w:b/>
-                <w:color w:val="000000"/>
-                <w:sz w:val="32"/>
-                <w:szCs w:val="32"/>
-              </w:rPr>
-              <w:t>21</w:t>
+                <w:lang w:val="it-IT"/>
+              </w:rPr>
+            </w:pPr>
+            <w:r>
+              <w:rPr>
+                <w:rFonts w:cs="Arial"/>
+                <w:b/>
+                <w:color w:val="000000"/>
+                <w:sz w:val="32"/>
+                <w:szCs w:val="32"/>
+                <w:lang w:val="it-IT"/>
+              </w:rPr>
+              <w:t>Padam No. - 21</w:t>
             </w:r>
           </w:p>
           <w:p>
@@ -2523,27 +2690,19 @@
                 <w:color w:val="000000"/>
                 <w:sz w:val="32"/>
                 <w:szCs w:val="32"/>
-              </w:rPr>
-            </w:pPr>
-            <w:r>
-              <w:rPr>
-                <w:rFonts w:cs="Arial"/>
-                <w:b/>
-                <w:color w:val="000000"/>
-                <w:sz w:val="32"/>
-                <w:szCs w:val="32"/>
-              </w:rPr>
-              <w:t xml:space="preserve">Panchaati No. </w:t>
-            </w:r>
-            <w:r>
-              <w:rPr>
-                <w:rFonts w:cs="Arial"/>
-                <w:b/>
-                <w:color w:val="000000"/>
-                <w:sz w:val="32"/>
-                <w:szCs w:val="32"/>
-              </w:rPr>
-              <w:t>9</w:t>
+                <w:lang w:val="it-IT"/>
+              </w:rPr>
+            </w:pPr>
+            <w:r>
+              <w:rPr>
+                <w:rFonts w:cs="Arial"/>
+                <w:b/>
+                <w:color w:val="000000"/>
+                <w:sz w:val="32"/>
+                <w:szCs w:val="32"/>
+                <w:lang w:val="it-IT"/>
+              </w:rPr>
+              <w:t>Panchaati No. 9</w:t>
             </w:r>
           </w:p>
         </w:tc>
@@ -2839,37 +2998,19 @@
                 <w:color w:val="000000"/>
                 <w:sz w:val="32"/>
                 <w:szCs w:val="32"/>
-              </w:rPr>
-            </w:pPr>
-            <w:r>
-              <w:rPr>
-                <w:rFonts w:cs="Arial"/>
-                <w:b/>
-                <w:color w:val="000000"/>
-                <w:sz w:val="32"/>
-                <w:szCs w:val="32"/>
-              </w:rPr>
-              <w:t>1.2.</w:t>
-            </w:r>
-            <w:r>
-              <w:rPr>
-                <w:rFonts w:cs="Arial"/>
-                <w:b/>
-                <w:color w:val="000000"/>
-                <w:sz w:val="32"/>
-                <w:szCs w:val="32"/>
-              </w:rPr>
-              <w:t>8</w:t>
-            </w:r>
-            <w:r>
-              <w:rPr>
-                <w:rFonts w:cs="Arial"/>
-                <w:b/>
-                <w:color w:val="000000"/>
-                <w:sz w:val="32"/>
-                <w:szCs w:val="32"/>
-              </w:rPr>
-              <w:t>.1 – Padam</w:t>
+                <w:lang w:val="it-IT"/>
+              </w:rPr>
+            </w:pPr>
+            <w:r>
+              <w:rPr>
+                <w:rFonts w:cs="Arial"/>
+                <w:b/>
+                <w:color w:val="000000"/>
+                <w:sz w:val="32"/>
+                <w:szCs w:val="32"/>
+                <w:lang w:val="it-IT"/>
+              </w:rPr>
+              <w:t>1.2.8.1 – Padam</w:t>
             </w:r>
           </w:p>
           <w:p>
@@ -2882,27 +3023,19 @@
                 <w:color w:val="000000"/>
                 <w:sz w:val="32"/>
                 <w:szCs w:val="32"/>
-              </w:rPr>
-            </w:pPr>
-            <w:r>
-              <w:rPr>
-                <w:rFonts w:cs="Arial"/>
-                <w:b/>
-                <w:color w:val="000000"/>
-                <w:sz w:val="32"/>
-                <w:szCs w:val="32"/>
-              </w:rPr>
-              <w:t xml:space="preserve">Padam No. - </w:t>
-            </w:r>
-            <w:r>
-              <w:rPr>
-                <w:rFonts w:cs="Arial"/>
-                <w:b/>
-                <w:color w:val="000000"/>
-                <w:sz w:val="32"/>
-                <w:szCs w:val="32"/>
-              </w:rPr>
-              <w:t>37</w:t>
+                <w:lang w:val="it-IT"/>
+              </w:rPr>
+            </w:pPr>
+            <w:r>
+              <w:rPr>
+                <w:rFonts w:cs="Arial"/>
+                <w:b/>
+                <w:color w:val="000000"/>
+                <w:sz w:val="32"/>
+                <w:szCs w:val="32"/>
+                <w:lang w:val="it-IT"/>
+              </w:rPr>
+              <w:t>Padam No. - 37</w:t>
             </w:r>
           </w:p>
           <w:p>
@@ -2914,27 +3047,19 @@
                 <w:color w:val="000000"/>
                 <w:sz w:val="32"/>
                 <w:szCs w:val="32"/>
-              </w:rPr>
-            </w:pPr>
-            <w:r>
-              <w:rPr>
-                <w:rFonts w:cs="Arial"/>
-                <w:b/>
-                <w:color w:val="000000"/>
-                <w:sz w:val="32"/>
-                <w:szCs w:val="32"/>
-              </w:rPr>
-              <w:t xml:space="preserve">Panchaati No. </w:t>
-            </w:r>
-            <w:r>
-              <w:rPr>
-                <w:rFonts w:cs="Arial"/>
-                <w:b/>
-                <w:color w:val="000000"/>
-                <w:sz w:val="32"/>
-                <w:szCs w:val="32"/>
-              </w:rPr>
-              <w:t>15</w:t>
+                <w:lang w:val="it-IT"/>
+              </w:rPr>
+            </w:pPr>
+            <w:r>
+              <w:rPr>
+                <w:rFonts w:cs="Arial"/>
+                <w:b/>
+                <w:color w:val="000000"/>
+                <w:sz w:val="32"/>
+                <w:szCs w:val="32"/>
+                <w:lang w:val="it-IT"/>
+              </w:rPr>
+              <w:t>Panchaati No. 15</w:t>
             </w:r>
           </w:p>
         </w:tc>
@@ -2955,14 +3080,15 @@
                 <w:rFonts w:ascii="BRH Malayalam Extra" w:hAnsi="BRH Malayalam Extra" w:cs="BRH Malayalam Extra"/>
                 <w:sz w:val="40"/>
                 <w:szCs w:val="36"/>
-              </w:rPr>
-            </w:pPr>
-            <w:r>
-              <w:rPr>
-                <w:rFonts w:ascii="BRH Malayalam Extra" w:hAnsi="BRH Malayalam Extra" w:cs="BRH Malayalam Extra"/>
-                <w:sz w:val="40"/>
-                <w:szCs w:val="40"/>
-                <w:lang w:val="en-IN" w:eastAsia="en-IN"/>
+                <w:lang w:val="it-IT"/>
+              </w:rPr>
+            </w:pPr>
+            <w:r>
+              <w:rPr>
+                <w:rFonts w:ascii="BRH Malayalam Extra" w:hAnsi="BRH Malayalam Extra" w:cs="BRH Malayalam Extra"/>
+                <w:sz w:val="40"/>
+                <w:szCs w:val="40"/>
+                <w:lang w:val="it-IT" w:eastAsia="en-IN"/>
               </w:rPr>
               <w:t>s</w:t>
             </w:r>
@@ -2971,7 +3097,7 @@
                 <w:rFonts w:ascii="BRH Malayalam Extra" w:hAnsi="BRH Malayalam Extra" w:cs="BRH Malayalam Extra"/>
                 <w:sz w:val="32"/>
                 <w:szCs w:val="40"/>
-                <w:lang w:val="en-IN" w:eastAsia="en-IN"/>
+                <w:lang w:val="it-IT" w:eastAsia="en-IN"/>
               </w:rPr>
               <w:t>–</w:t>
             </w:r>
@@ -2980,7 +3106,7 @@
                 <w:rFonts w:ascii="BRH Malayalam Extra" w:hAnsi="BRH Malayalam Extra" w:cs="BRH Malayalam Extra"/>
                 <w:sz w:val="40"/>
                 <w:szCs w:val="40"/>
-                <w:lang w:val="en-IN" w:eastAsia="en-IN"/>
+                <w:lang w:val="it-IT" w:eastAsia="en-IN"/>
               </w:rPr>
               <w:t>öixWy</w:t>
             </w:r>
@@ -2990,7 +3116,7 @@
                 <w:sz w:val="40"/>
                 <w:szCs w:val="40"/>
                 <w:highlight w:val="yellow"/>
-                <w:lang w:val="en-IN" w:eastAsia="en-IN"/>
+                <w:lang w:val="it-IT" w:eastAsia="en-IN"/>
               </w:rPr>
               <w:t>Zy</w:t>
             </w:r>
@@ -2999,7 +3125,7 @@
                 <w:rFonts w:ascii="BRH Malayalam Extra" w:hAnsi="BRH Malayalam Extra" w:cs="BRH Malayalam Extra"/>
                 <w:sz w:val="40"/>
                 <w:szCs w:val="40"/>
-                <w:lang w:val="en-IN" w:eastAsia="en-IN"/>
+                <w:lang w:val="it-IT" w:eastAsia="en-IN"/>
               </w:rPr>
               <w:t xml:space="preserve"> sI - kxU§ | pyqûx˜ |</w:t>
             </w:r>
@@ -3022,14 +3148,15 @@
                 <w:rFonts w:ascii="BRH Malayalam Extra" w:hAnsi="BRH Malayalam Extra" w:cs="BRH Malayalam Extra"/>
                 <w:sz w:val="40"/>
                 <w:szCs w:val="36"/>
-              </w:rPr>
-            </w:pPr>
-            <w:r>
-              <w:rPr>
-                <w:rFonts w:ascii="BRH Malayalam Extra" w:hAnsi="BRH Malayalam Extra" w:cs="BRH Malayalam Extra"/>
-                <w:sz w:val="40"/>
-                <w:szCs w:val="40"/>
-                <w:lang w:val="en-IN" w:eastAsia="en-IN"/>
+                <w:lang w:val="it-IT"/>
+              </w:rPr>
+            </w:pPr>
+            <w:r>
+              <w:rPr>
+                <w:rFonts w:ascii="BRH Malayalam Extra" w:hAnsi="BRH Malayalam Extra" w:cs="BRH Malayalam Extra"/>
+                <w:sz w:val="40"/>
+                <w:szCs w:val="40"/>
+                <w:lang w:val="it-IT" w:eastAsia="en-IN"/>
               </w:rPr>
               <w:t>s</w:t>
             </w:r>
@@ -3038,7 +3165,7 @@
                 <w:rFonts w:ascii="BRH Malayalam Extra" w:hAnsi="BRH Malayalam Extra" w:cs="BRH Malayalam Extra"/>
                 <w:sz w:val="32"/>
                 <w:szCs w:val="40"/>
-                <w:lang w:val="en-IN" w:eastAsia="en-IN"/>
+                <w:lang w:val="it-IT" w:eastAsia="en-IN"/>
               </w:rPr>
               <w:t>–</w:t>
             </w:r>
@@ -3047,7 +3174,7 @@
                 <w:rFonts w:ascii="BRH Malayalam Extra" w:hAnsi="BRH Malayalam Extra" w:cs="BRH Malayalam Extra"/>
                 <w:sz w:val="40"/>
                 <w:szCs w:val="40"/>
-                <w:lang w:val="en-IN" w:eastAsia="en-IN"/>
+                <w:lang w:val="it-IT" w:eastAsia="en-IN"/>
               </w:rPr>
               <w:t>öixWy</w:t>
             </w:r>
@@ -3057,7 +3184,7 @@
                 <w:sz w:val="40"/>
                 <w:szCs w:val="40"/>
                 <w:highlight w:val="green"/>
-                <w:lang w:val="en-IN" w:eastAsia="en-IN"/>
+                <w:lang w:val="it-IT" w:eastAsia="en-IN"/>
               </w:rPr>
               <w:t>Zy</w:t>
             </w:r>
@@ -3066,18 +3193,9 @@
                 <w:rFonts w:ascii="BRH Malayalam Extra" w:hAnsi="BRH Malayalam Extra" w:cs="BRH Malayalam Extra"/>
                 <w:sz w:val="40"/>
                 <w:szCs w:val="40"/>
-                <w:lang w:val="en-IN" w:eastAsia="en-IN"/>
-              </w:rPr>
-              <w:t>—</w:t>
-            </w:r>
-            <w:r>
-              <w:rPr>
-                <w:rFonts w:ascii="BRH Malayalam Extra" w:hAnsi="BRH Malayalam Extra" w:cs="BRH Malayalam Extra"/>
-                <w:sz w:val="40"/>
-                <w:szCs w:val="40"/>
-                <w:lang w:val="en-IN" w:eastAsia="en-IN"/>
-              </w:rPr>
-              <w:t xml:space="preserve"> sI - kxU§ | pyqûx˜ |</w:t>
+                <w:lang w:val="it-IT" w:eastAsia="en-IN"/>
+              </w:rPr>
+              <w:t>— sI - kxU§ | pyqûx˜ |</w:t>
             </w:r>
           </w:p>
         </w:tc>
@@ -3758,6 +3876,7 @@
                 <w:sz w:val="32"/>
                 <w:szCs w:val="32"/>
               </w:rPr>
+              <w:lastRenderedPageBreak/>
               <w:t>Padam Correction = None</w:t>
             </w:r>
           </w:p>
@@ -3791,7 +3910,6 @@
                 <w:sz w:val="32"/>
                 <w:szCs w:val="32"/>
               </w:rPr>
-              <w:lastRenderedPageBreak/>
               <w:t>Vaakyam Corrections = None</w:t>
             </w:r>
           </w:p>
@@ -3818,7 +3936,6 @@
                 <w:sz w:val="32"/>
                 <w:szCs w:val="32"/>
               </w:rPr>
-              <w:lastRenderedPageBreak/>
               <w:t>Padam Correction = None</w:t>
             </w:r>
           </w:p>
@@ -4153,34 +4270,18 @@
                 <w:color w:val="000000"/>
                 <w:sz w:val="32"/>
                 <w:szCs w:val="32"/>
-              </w:rPr>
-            </w:pPr>
-            <w:r>
-              <w:rPr>
-                <w:rFonts w:cs="Arial"/>
-                <w:color w:val="000000"/>
-                <w:sz w:val="32"/>
-                <w:szCs w:val="32"/>
-              </w:rPr>
-              <w:t>1.2.1.2 –</w:t>
-            </w:r>
-            <w:r>
-              <w:rPr>
-                <w:rFonts w:cs="Arial"/>
-                <w:color w:val="000000"/>
-                <w:sz w:val="32"/>
-                <w:szCs w:val="32"/>
-              </w:rPr>
-              <w:t xml:space="preserve"> </w:t>
-            </w:r>
-            <w:r>
-              <w:rPr>
-                <w:rFonts w:cs="Arial"/>
-                <w:color w:val="000000"/>
-                <w:sz w:val="32"/>
-                <w:szCs w:val="32"/>
-              </w:rPr>
-              <w:t>Padam</w:t>
+                <w:lang w:val="it-IT"/>
+              </w:rPr>
+            </w:pPr>
+            <w:r>
+              <w:rPr>
+                <w:rFonts w:cs="Arial"/>
+                <w:color w:val="000000"/>
+                <w:sz w:val="32"/>
+                <w:szCs w:val="32"/>
+                <w:lang w:val="it-IT"/>
+              </w:rPr>
+              <w:t>1.2.1.2 – Padam</w:t>
             </w:r>
           </w:p>
           <w:p>
@@ -4192,14 +4293,16 @@
                 <w:color w:val="000000"/>
                 <w:sz w:val="32"/>
                 <w:szCs w:val="32"/>
-              </w:rPr>
-            </w:pPr>
-            <w:r>
-              <w:rPr>
-                <w:rFonts w:cs="Arial"/>
-                <w:color w:val="000000"/>
-                <w:sz w:val="32"/>
-                <w:szCs w:val="32"/>
+                <w:lang w:val="it-IT"/>
+              </w:rPr>
+            </w:pPr>
+            <w:r>
+              <w:rPr>
+                <w:rFonts w:cs="Arial"/>
+                <w:color w:val="000000"/>
+                <w:sz w:val="32"/>
+                <w:szCs w:val="32"/>
+                <w:lang w:val="it-IT"/>
               </w:rPr>
               <w:t>Padam No. 47</w:t>
             </w:r>
@@ -4213,14 +4316,16 @@
                 <w:color w:val="000000"/>
                 <w:sz w:val="32"/>
                 <w:szCs w:val="32"/>
-              </w:rPr>
-            </w:pPr>
-            <w:r>
-              <w:rPr>
-                <w:rFonts w:cs="Arial"/>
-                <w:color w:val="000000"/>
-                <w:sz w:val="32"/>
-                <w:szCs w:val="32"/>
+                <w:lang w:val="it-IT"/>
+              </w:rPr>
+            </w:pPr>
+            <w:r>
+              <w:rPr>
+                <w:rFonts w:cs="Arial"/>
+                <w:color w:val="000000"/>
+                <w:sz w:val="32"/>
+                <w:szCs w:val="32"/>
+                <w:lang w:val="it-IT"/>
               </w:rPr>
               <w:t>Panchaati No. 2</w:t>
             </w:r>
@@ -4338,15 +4443,15 @@
                 <w:rFonts w:ascii="BRH Malayalam Extra" w:hAnsi="BRH Malayalam Extra" w:cs="BRH Malayalam Extra"/>
                 <w:sz w:val="40"/>
                 <w:szCs w:val="40"/>
-                <w:lang w:val="en-IN" w:eastAsia="en-IN"/>
-              </w:rPr>
-            </w:pPr>
-            <w:r>
-              <w:rPr>
-                <w:rFonts w:ascii="BRH Malayalam Extra" w:hAnsi="BRH Malayalam Extra" w:cs="BRH Malayalam Extra"/>
-                <w:sz w:val="40"/>
-                <w:szCs w:val="40"/>
-                <w:lang w:val="en-IN" w:eastAsia="en-IN"/>
+                <w:lang w:val="it-IT" w:eastAsia="en-IN"/>
+              </w:rPr>
+            </w:pPr>
+            <w:r>
+              <w:rPr>
+                <w:rFonts w:ascii="BRH Malayalam Extra" w:hAnsi="BRH Malayalam Extra" w:cs="BRH Malayalam Extra"/>
+                <w:sz w:val="40"/>
+                <w:szCs w:val="40"/>
+                <w:lang w:val="it-IT" w:eastAsia="en-IN"/>
               </w:rPr>
               <w:t xml:space="preserve">tpx—i¥t | </w:t>
             </w:r>
@@ -4358,14 +4463,15 @@
                 <w:rFonts w:ascii="BRH Malayalam Extra" w:hAnsi="BRH Malayalam Extra" w:cs="BRH Malayalam Extra"/>
                 <w:sz w:val="40"/>
                 <w:szCs w:val="36"/>
-              </w:rPr>
-            </w:pPr>
-            <w:r>
-              <w:rPr>
-                <w:rFonts w:ascii="BRH Malayalam Extra" w:hAnsi="BRH Malayalam Extra" w:cs="BRH Malayalam Extra"/>
-                <w:sz w:val="40"/>
-                <w:szCs w:val="40"/>
-                <w:lang w:val="en-IN" w:eastAsia="en-IN"/>
+                <w:lang w:val="it-IT"/>
+              </w:rPr>
+            </w:pPr>
+            <w:r>
+              <w:rPr>
+                <w:rFonts w:ascii="BRH Malayalam Extra" w:hAnsi="BRH Malayalam Extra" w:cs="BRH Malayalam Extra"/>
+                <w:sz w:val="40"/>
+                <w:szCs w:val="40"/>
+                <w:lang w:val="it-IT" w:eastAsia="en-IN"/>
               </w:rPr>
               <w:t>CöÉx˜²z</w:t>
             </w:r>
@@ -4374,7 +4480,7 @@
                 <w:rFonts w:ascii="BRH Malayalam Extra" w:hAnsi="BRH Malayalam Extra" w:cs="BRH Malayalam Extra"/>
                 <w:sz w:val="32"/>
                 <w:szCs w:val="40"/>
-                <w:lang w:val="en-IN" w:eastAsia="en-IN"/>
+                <w:lang w:val="it-IT" w:eastAsia="en-IN"/>
               </w:rPr>
               <w:t>–</w:t>
             </w:r>
@@ -4383,7 +4489,7 @@
                 <w:rFonts w:ascii="BRH Malayalam Extra" w:hAnsi="BRH Malayalam Extra" w:cs="BRH Malayalam Extra"/>
                 <w:sz w:val="40"/>
                 <w:szCs w:val="40"/>
-                <w:lang w:val="en-IN" w:eastAsia="en-IN"/>
+                <w:lang w:val="it-IT" w:eastAsia="en-IN"/>
               </w:rPr>
               <w:t xml:space="preserve"> CZzöÉ— - A</w:t>
             </w:r>
@@ -4393,7 +4499,7 @@
                 <w:sz w:val="32"/>
                 <w:szCs w:val="40"/>
                 <w:highlight w:val="green"/>
-                <w:lang w:val="en-IN" w:eastAsia="en-IN"/>
+                <w:lang w:val="it-IT" w:eastAsia="en-IN"/>
               </w:rPr>
               <w:t>–</w:t>
             </w:r>
@@ -4403,7 +4509,7 @@
                 <w:sz w:val="40"/>
                 <w:szCs w:val="40"/>
                 <w:highlight w:val="green"/>
-                <w:lang w:val="en-IN" w:eastAsia="en-IN"/>
+                <w:lang w:val="it-IT" w:eastAsia="en-IN"/>
               </w:rPr>
               <w:t>²</w:t>
             </w:r>
@@ -4413,7 +4519,7 @@
                 <w:sz w:val="32"/>
                 <w:szCs w:val="40"/>
                 <w:highlight w:val="green"/>
-                <w:lang w:val="en-IN" w:eastAsia="en-IN"/>
+                <w:lang w:val="it-IT" w:eastAsia="en-IN"/>
               </w:rPr>
               <w:t>–</w:t>
             </w:r>
@@ -4423,7 +4529,7 @@
                 <w:sz w:val="40"/>
                 <w:szCs w:val="40"/>
                 <w:highlight w:val="green"/>
-                <w:lang w:val="en-IN" w:eastAsia="en-IN"/>
+                <w:lang w:val="it-IT" w:eastAsia="en-IN"/>
               </w:rPr>
               <w:t>z</w:t>
             </w:r>
@@ -4432,7 +4538,7 @@
                 <w:rFonts w:ascii="BRH Malayalam Extra" w:hAnsi="BRH Malayalam Extra" w:cs="BRH Malayalam Extra"/>
                 <w:sz w:val="40"/>
                 <w:szCs w:val="40"/>
-                <w:lang w:val="en-IN" w:eastAsia="en-IN"/>
+                <w:lang w:val="it-IT" w:eastAsia="en-IN"/>
               </w:rPr>
               <w:t xml:space="preserve"> |</w:t>
             </w:r>
@@ -4456,34 +4562,18 @@
                 <w:color w:val="000000"/>
                 <w:sz w:val="32"/>
                 <w:szCs w:val="32"/>
-              </w:rPr>
-            </w:pPr>
-            <w:r>
-              <w:rPr>
-                <w:rFonts w:cs="Arial"/>
-                <w:color w:val="000000"/>
-                <w:sz w:val="32"/>
-                <w:szCs w:val="32"/>
-              </w:rPr>
-              <w:t>1.2.3.2 –</w:t>
-            </w:r>
-            <w:r>
-              <w:rPr>
-                <w:rFonts w:cs="Arial"/>
-                <w:color w:val="000000"/>
-                <w:sz w:val="32"/>
-                <w:szCs w:val="32"/>
-              </w:rPr>
-              <w:t xml:space="preserve"> </w:t>
-            </w:r>
-            <w:r>
-              <w:rPr>
-                <w:rFonts w:cs="Arial"/>
-                <w:color w:val="000000"/>
-                <w:sz w:val="32"/>
-                <w:szCs w:val="32"/>
-              </w:rPr>
-              <w:t>Padam</w:t>
+                <w:lang w:val="it-IT"/>
+              </w:rPr>
+            </w:pPr>
+            <w:r>
+              <w:rPr>
+                <w:rFonts w:cs="Arial"/>
+                <w:color w:val="000000"/>
+                <w:sz w:val="32"/>
+                <w:szCs w:val="32"/>
+                <w:lang w:val="it-IT"/>
+              </w:rPr>
+              <w:t>1.2.3.2 – Padam</w:t>
             </w:r>
           </w:p>
           <w:p>
@@ -4495,14 +4585,16 @@
                 <w:color w:val="000000"/>
                 <w:sz w:val="32"/>
                 <w:szCs w:val="32"/>
-              </w:rPr>
-            </w:pPr>
-            <w:r>
-              <w:rPr>
-                <w:rFonts w:cs="Arial"/>
-                <w:color w:val="000000"/>
-                <w:sz w:val="32"/>
-                <w:szCs w:val="32"/>
+                <w:lang w:val="it-IT"/>
+              </w:rPr>
+            </w:pPr>
+            <w:r>
+              <w:rPr>
+                <w:rFonts w:cs="Arial"/>
+                <w:color w:val="000000"/>
+                <w:sz w:val="32"/>
+                <w:szCs w:val="32"/>
+                <w:lang w:val="it-IT"/>
               </w:rPr>
               <w:t>Padam No. 5</w:t>
             </w:r>
@@ -4516,14 +4608,16 @@
                 <w:color w:val="000000"/>
                 <w:sz w:val="32"/>
                 <w:szCs w:val="32"/>
-              </w:rPr>
-            </w:pPr>
-            <w:r>
-              <w:rPr>
-                <w:rFonts w:cs="Arial"/>
-                <w:color w:val="000000"/>
-                <w:sz w:val="32"/>
-                <w:szCs w:val="32"/>
+                <w:lang w:val="it-IT"/>
+              </w:rPr>
+            </w:pPr>
+            <w:r>
+              <w:rPr>
+                <w:rFonts w:cs="Arial"/>
+                <w:color w:val="000000"/>
+                <w:sz w:val="32"/>
+                <w:szCs w:val="32"/>
+                <w:lang w:val="it-IT"/>
               </w:rPr>
               <w:t>Panchaati No. 7</w:t>
             </w:r>
@@ -4699,6 +4793,7 @@
                 <w:sz w:val="32"/>
                 <w:szCs w:val="32"/>
               </w:rPr>
+              <w:lastRenderedPageBreak/>
               <w:t>1.2.6.1</w:t>
             </w:r>
             <w:r>
@@ -5123,35 +5218,18 @@
                 <w:color w:val="000000"/>
                 <w:sz w:val="32"/>
                 <w:szCs w:val="32"/>
-              </w:rPr>
-            </w:pPr>
-            <w:r>
-              <w:rPr>
-                <w:rFonts w:cs="Arial"/>
-                <w:color w:val="000000"/>
-                <w:sz w:val="32"/>
-                <w:szCs w:val="32"/>
-              </w:rPr>
-              <w:lastRenderedPageBreak/>
-              <w:t>1.2.8.1 –</w:t>
-            </w:r>
-            <w:r>
-              <w:rPr>
-                <w:rFonts w:cs="Arial"/>
-                <w:color w:val="000000"/>
-                <w:sz w:val="32"/>
-                <w:szCs w:val="32"/>
-              </w:rPr>
-              <w:t xml:space="preserve"> </w:t>
-            </w:r>
-            <w:r>
-              <w:rPr>
-                <w:rFonts w:cs="Arial"/>
-                <w:color w:val="000000"/>
-                <w:sz w:val="32"/>
-                <w:szCs w:val="32"/>
-              </w:rPr>
-              <w:t>Padam</w:t>
+                <w:lang w:val="it-IT"/>
+              </w:rPr>
+            </w:pPr>
+            <w:r>
+              <w:rPr>
+                <w:rFonts w:cs="Arial"/>
+                <w:color w:val="000000"/>
+                <w:sz w:val="32"/>
+                <w:szCs w:val="32"/>
+                <w:lang w:val="it-IT"/>
+              </w:rPr>
+              <w:t>1.2.8.1 – Padam</w:t>
             </w:r>
           </w:p>
           <w:p>
@@ -5163,14 +5241,16 @@
                 <w:color w:val="000000"/>
                 <w:sz w:val="32"/>
                 <w:szCs w:val="32"/>
-              </w:rPr>
-            </w:pPr>
-            <w:r>
-              <w:rPr>
-                <w:rFonts w:cs="Arial"/>
-                <w:color w:val="000000"/>
-                <w:sz w:val="32"/>
-                <w:szCs w:val="32"/>
+                <w:lang w:val="it-IT"/>
+              </w:rPr>
+            </w:pPr>
+            <w:r>
+              <w:rPr>
+                <w:rFonts w:cs="Arial"/>
+                <w:color w:val="000000"/>
+                <w:sz w:val="32"/>
+                <w:szCs w:val="32"/>
+                <w:lang w:val="it-IT"/>
               </w:rPr>
               <w:t>Padam No. 50</w:t>
             </w:r>
@@ -5184,14 +5264,16 @@
                 <w:color w:val="000000"/>
                 <w:sz w:val="32"/>
                 <w:szCs w:val="32"/>
-              </w:rPr>
-            </w:pPr>
-            <w:r>
-              <w:rPr>
-                <w:rFonts w:cs="Arial"/>
-                <w:color w:val="000000"/>
-                <w:sz w:val="32"/>
-                <w:szCs w:val="32"/>
+                <w:lang w:val="it-IT"/>
+              </w:rPr>
+            </w:pPr>
+            <w:r>
+              <w:rPr>
+                <w:rFonts w:cs="Arial"/>
+                <w:color w:val="000000"/>
+                <w:sz w:val="32"/>
+                <w:szCs w:val="32"/>
+                <w:lang w:val="it-IT"/>
               </w:rPr>
               <w:t>Panchaati No. 15</w:t>
             </w:r>
@@ -5368,34 +5450,18 @@
                 <w:color w:val="000000"/>
                 <w:sz w:val="32"/>
                 <w:szCs w:val="32"/>
-              </w:rPr>
-            </w:pPr>
-            <w:r>
-              <w:rPr>
-                <w:rFonts w:cs="Arial"/>
-                <w:color w:val="000000"/>
-                <w:sz w:val="32"/>
-                <w:szCs w:val="32"/>
-              </w:rPr>
-              <w:t>1.2.8.2 –</w:t>
-            </w:r>
-            <w:r>
-              <w:rPr>
-                <w:rFonts w:cs="Arial"/>
-                <w:color w:val="000000"/>
-                <w:sz w:val="32"/>
-                <w:szCs w:val="32"/>
-              </w:rPr>
-              <w:t xml:space="preserve"> </w:t>
-            </w:r>
-            <w:r>
-              <w:rPr>
-                <w:rFonts w:cs="Arial"/>
-                <w:color w:val="000000"/>
-                <w:sz w:val="32"/>
-                <w:szCs w:val="32"/>
-              </w:rPr>
-              <w:t>Padam</w:t>
+                <w:lang w:val="it-IT"/>
+              </w:rPr>
+            </w:pPr>
+            <w:r>
+              <w:rPr>
+                <w:rFonts w:cs="Arial"/>
+                <w:color w:val="000000"/>
+                <w:sz w:val="32"/>
+                <w:szCs w:val="32"/>
+                <w:lang w:val="it-IT"/>
+              </w:rPr>
+              <w:t>1.2.8.2 – Padam</w:t>
             </w:r>
           </w:p>
           <w:p>
@@ -5407,14 +5473,16 @@
                 <w:color w:val="000000"/>
                 <w:sz w:val="32"/>
                 <w:szCs w:val="32"/>
-              </w:rPr>
-            </w:pPr>
-            <w:r>
-              <w:rPr>
-                <w:rFonts w:cs="Arial"/>
-                <w:color w:val="000000"/>
-                <w:sz w:val="32"/>
-                <w:szCs w:val="32"/>
+                <w:lang w:val="it-IT"/>
+              </w:rPr>
+            </w:pPr>
+            <w:r>
+              <w:rPr>
+                <w:rFonts w:cs="Arial"/>
+                <w:color w:val="000000"/>
+                <w:sz w:val="32"/>
+                <w:szCs w:val="32"/>
+                <w:lang w:val="it-IT"/>
               </w:rPr>
               <w:t xml:space="preserve">Padam No. </w:t>
             </w:r>
@@ -5424,6 +5492,7 @@
                 <w:color w:val="000000"/>
                 <w:sz w:val="32"/>
                 <w:szCs w:val="32"/>
+                <w:lang w:val="it-IT"/>
               </w:rPr>
               <w:t>9</w:t>
             </w:r>
@@ -5437,14 +5506,16 @@
                 <w:color w:val="000000"/>
                 <w:sz w:val="32"/>
                 <w:szCs w:val="32"/>
-              </w:rPr>
-            </w:pPr>
-            <w:r>
-              <w:rPr>
-                <w:rFonts w:cs="Arial"/>
-                <w:color w:val="000000"/>
-                <w:sz w:val="32"/>
-                <w:szCs w:val="32"/>
+                <w:lang w:val="it-IT"/>
+              </w:rPr>
+            </w:pPr>
+            <w:r>
+              <w:rPr>
+                <w:rFonts w:cs="Arial"/>
+                <w:color w:val="000000"/>
+                <w:sz w:val="32"/>
+                <w:szCs w:val="32"/>
+                <w:lang w:val="it-IT"/>
               </w:rPr>
               <w:t>Panchaati No. 16</w:t>
             </w:r>
@@ -5849,34 +5920,18 @@
                 <w:color w:val="000000"/>
                 <w:sz w:val="32"/>
                 <w:szCs w:val="32"/>
-              </w:rPr>
-            </w:pPr>
-            <w:r>
-              <w:rPr>
-                <w:rFonts w:cs="Arial"/>
-                <w:color w:val="000000"/>
-                <w:sz w:val="32"/>
-                <w:szCs w:val="32"/>
-              </w:rPr>
-              <w:t>1.2.10.2 –</w:t>
-            </w:r>
-            <w:r>
-              <w:rPr>
-                <w:rFonts w:cs="Arial"/>
-                <w:color w:val="000000"/>
-                <w:sz w:val="32"/>
-                <w:szCs w:val="32"/>
-              </w:rPr>
-              <w:t xml:space="preserve"> </w:t>
-            </w:r>
-            <w:r>
-              <w:rPr>
-                <w:rFonts w:cs="Arial"/>
-                <w:color w:val="000000"/>
-                <w:sz w:val="32"/>
-                <w:szCs w:val="32"/>
-              </w:rPr>
-              <w:t>Padam</w:t>
+                <w:lang w:val="it-IT"/>
+              </w:rPr>
+            </w:pPr>
+            <w:r>
+              <w:rPr>
+                <w:rFonts w:cs="Arial"/>
+                <w:color w:val="000000"/>
+                <w:sz w:val="32"/>
+                <w:szCs w:val="32"/>
+                <w:lang w:val="it-IT"/>
+              </w:rPr>
+              <w:t>1.2.10.2 – Padam</w:t>
             </w:r>
           </w:p>
           <w:p>
@@ -5888,14 +5943,16 @@
                 <w:color w:val="000000"/>
                 <w:sz w:val="32"/>
                 <w:szCs w:val="32"/>
-              </w:rPr>
-            </w:pPr>
-            <w:r>
-              <w:rPr>
-                <w:rFonts w:cs="Arial"/>
-                <w:color w:val="000000"/>
-                <w:sz w:val="32"/>
-                <w:szCs w:val="32"/>
+                <w:lang w:val="it-IT"/>
+              </w:rPr>
+            </w:pPr>
+            <w:r>
+              <w:rPr>
+                <w:rFonts w:cs="Arial"/>
+                <w:color w:val="000000"/>
+                <w:sz w:val="32"/>
+                <w:szCs w:val="32"/>
+                <w:lang w:val="it-IT"/>
               </w:rPr>
               <w:t>Padam No. 35</w:t>
             </w:r>
@@ -5909,14 +5966,16 @@
                 <w:color w:val="000000"/>
                 <w:sz w:val="32"/>
                 <w:szCs w:val="32"/>
-              </w:rPr>
-            </w:pPr>
-            <w:r>
-              <w:rPr>
-                <w:rFonts w:cs="Arial"/>
-                <w:color w:val="000000"/>
-                <w:sz w:val="32"/>
-                <w:szCs w:val="32"/>
+                <w:lang w:val="it-IT"/>
+              </w:rPr>
+            </w:pPr>
+            <w:r>
+              <w:rPr>
+                <w:rFonts w:cs="Arial"/>
+                <w:color w:val="000000"/>
+                <w:sz w:val="32"/>
+                <w:szCs w:val="32"/>
+                <w:lang w:val="it-IT"/>
               </w:rPr>
               <w:t>Panchaati No. 19</w:t>
             </w:r>
@@ -5937,15 +5996,15 @@
                 <w:rFonts w:ascii="BRH Malayalam Extra" w:hAnsi="BRH Malayalam Extra" w:cs="BRH Malayalam Extra"/>
                 <w:sz w:val="40"/>
                 <w:szCs w:val="40"/>
-                <w:lang w:val="en-IN" w:eastAsia="en-IN"/>
-              </w:rPr>
-            </w:pPr>
-            <w:r>
-              <w:rPr>
-                <w:rFonts w:ascii="BRH Malayalam Extra" w:hAnsi="BRH Malayalam Extra" w:cs="BRH Malayalam Extra"/>
-                <w:sz w:val="40"/>
-                <w:szCs w:val="40"/>
-                <w:lang w:val="en-IN" w:eastAsia="en-IN"/>
+                <w:lang w:val="it-IT" w:eastAsia="en-IN"/>
+              </w:rPr>
+            </w:pPr>
+            <w:r>
+              <w:rPr>
+                <w:rFonts w:ascii="BRH Malayalam Extra" w:hAnsi="BRH Malayalam Extra" w:cs="BRH Malayalam Extra"/>
+                <w:sz w:val="40"/>
+                <w:szCs w:val="40"/>
+                <w:lang w:val="it-IT" w:eastAsia="en-IN"/>
               </w:rPr>
               <w:t>HxR—J | A</w:t>
             </w:r>
@@ -5954,7 +6013,7 @@
                 <w:rFonts w:ascii="BRH Malayalam Extra" w:hAnsi="BRH Malayalam Extra" w:cs="BRH Malayalam Extra"/>
                 <w:sz w:val="32"/>
                 <w:szCs w:val="40"/>
-                <w:lang w:val="en-IN" w:eastAsia="en-IN"/>
+                <w:lang w:val="it-IT" w:eastAsia="en-IN"/>
               </w:rPr>
               <w:t>–</w:t>
             </w:r>
@@ -5963,7 +6022,7 @@
                 <w:rFonts w:ascii="BRH Malayalam Extra" w:hAnsi="BRH Malayalam Extra" w:cs="BRH Malayalam Extra"/>
                 <w:sz w:val="40"/>
                 <w:szCs w:val="40"/>
-                <w:lang w:val="en-IN" w:eastAsia="en-IN"/>
+                <w:lang w:val="it-IT" w:eastAsia="en-IN"/>
               </w:rPr>
               <w:t>hy</w:t>
             </w:r>
@@ -5972,7 +6031,7 @@
                 <w:rFonts w:ascii="BRH Malayalam Extra" w:hAnsi="BRH Malayalam Extra" w:cs="BRH Malayalam Extra"/>
                 <w:sz w:val="32"/>
                 <w:szCs w:val="40"/>
-                <w:lang w:val="en-IN" w:eastAsia="en-IN"/>
+                <w:lang w:val="it-IT" w:eastAsia="en-IN"/>
               </w:rPr>
               <w:t>–</w:t>
             </w:r>
@@ -5981,7 +6040,7 @@
                 <w:rFonts w:ascii="BRH Malayalam Extra" w:hAnsi="BRH Malayalam Extra" w:cs="BRH Malayalam Extra"/>
                 <w:sz w:val="40"/>
                 <w:szCs w:val="40"/>
-                <w:lang w:val="en-IN" w:eastAsia="en-IN"/>
+                <w:lang w:val="it-IT" w:eastAsia="en-IN"/>
               </w:rPr>
               <w:t>q</w:t>
             </w:r>
@@ -5990,7 +6049,7 @@
                 <w:rFonts w:ascii="BRH Malayalam Extra" w:hAnsi="BRH Malayalam Extra" w:cs="BRH Malayalam Extra"/>
                 <w:sz w:val="32"/>
                 <w:szCs w:val="40"/>
-                <w:lang w:val="en-IN" w:eastAsia="en-IN"/>
+                <w:lang w:val="it-IT" w:eastAsia="en-IN"/>
               </w:rPr>
               <w:t>–</w:t>
             </w:r>
@@ -5999,7 +6058,7 @@
                 <w:rFonts w:ascii="BRH Malayalam Extra" w:hAnsi="BRH Malayalam Extra" w:cs="BRH Malayalam Extra"/>
                 <w:sz w:val="40"/>
                 <w:szCs w:val="40"/>
-                <w:lang w:val="en-IN" w:eastAsia="en-IN"/>
+                <w:lang w:val="it-IT" w:eastAsia="en-IN"/>
               </w:rPr>
               <w:t>sëy</w:t>
             </w:r>
@@ -6008,7 +6067,7 @@
                 <w:rFonts w:ascii="BRH Malayalam Extra" w:hAnsi="BRH Malayalam Extra" w:cs="BRH Malayalam Extra"/>
                 <w:sz w:val="32"/>
                 <w:szCs w:val="40"/>
-                <w:lang w:val="en-IN" w:eastAsia="en-IN"/>
+                <w:lang w:val="it-IT" w:eastAsia="en-IN"/>
               </w:rPr>
               <w:t>–</w:t>
             </w:r>
@@ -6017,7 +6076,7 @@
                 <w:rFonts w:ascii="BRH Malayalam Extra" w:hAnsi="BRH Malayalam Extra" w:cs="BRH Malayalam Extra"/>
                 <w:sz w:val="40"/>
                 <w:szCs w:val="40"/>
-                <w:lang w:val="en-IN" w:eastAsia="en-IN"/>
+                <w:lang w:val="it-IT" w:eastAsia="en-IN"/>
               </w:rPr>
               <w:t xml:space="preserve">ex </w:t>
             </w:r>
@@ -6090,15 +6149,15 @@
                 <w:rFonts w:ascii="BRH Malayalam Extra" w:hAnsi="BRH Malayalam Extra" w:cs="BRH Malayalam Extra"/>
                 <w:sz w:val="40"/>
                 <w:szCs w:val="40"/>
-                <w:lang w:val="en-IN" w:eastAsia="en-IN"/>
-              </w:rPr>
-            </w:pPr>
-            <w:r>
-              <w:rPr>
-                <w:rFonts w:ascii="BRH Malayalam Extra" w:hAnsi="BRH Malayalam Extra" w:cs="BRH Malayalam Extra"/>
-                <w:sz w:val="40"/>
-                <w:szCs w:val="40"/>
-                <w:lang w:val="en-IN" w:eastAsia="en-IN"/>
+                <w:lang w:val="it-IT" w:eastAsia="en-IN"/>
+              </w:rPr>
+            </w:pPr>
+            <w:r>
+              <w:rPr>
+                <w:rFonts w:ascii="BRH Malayalam Extra" w:hAnsi="BRH Malayalam Extra" w:cs="BRH Malayalam Extra"/>
+                <w:sz w:val="40"/>
+                <w:szCs w:val="40"/>
+                <w:lang w:val="it-IT" w:eastAsia="en-IN"/>
               </w:rPr>
               <w:t>HxR—J | A</w:t>
             </w:r>
@@ -6107,7 +6166,7 @@
                 <w:rFonts w:ascii="BRH Malayalam Extra" w:hAnsi="BRH Malayalam Extra" w:cs="BRH Malayalam Extra"/>
                 <w:sz w:val="32"/>
                 <w:szCs w:val="40"/>
-                <w:lang w:val="en-IN" w:eastAsia="en-IN"/>
+                <w:lang w:val="it-IT" w:eastAsia="en-IN"/>
               </w:rPr>
               <w:t>–</w:t>
             </w:r>
@@ -6116,7 +6175,7 @@
                 <w:rFonts w:ascii="BRH Malayalam Extra" w:hAnsi="BRH Malayalam Extra" w:cs="BRH Malayalam Extra"/>
                 <w:sz w:val="40"/>
                 <w:szCs w:val="40"/>
-                <w:lang w:val="en-IN" w:eastAsia="en-IN"/>
+                <w:lang w:val="it-IT" w:eastAsia="en-IN"/>
               </w:rPr>
               <w:t>hy</w:t>
             </w:r>
@@ -6125,7 +6184,7 @@
                 <w:rFonts w:ascii="BRH Malayalam Extra" w:hAnsi="BRH Malayalam Extra" w:cs="BRH Malayalam Extra"/>
                 <w:sz w:val="32"/>
                 <w:szCs w:val="40"/>
-                <w:lang w:val="en-IN" w:eastAsia="en-IN"/>
+                <w:lang w:val="it-IT" w:eastAsia="en-IN"/>
               </w:rPr>
               <w:t>–</w:t>
             </w:r>
@@ -6134,7 +6193,7 @@
                 <w:rFonts w:ascii="BRH Malayalam Extra" w:hAnsi="BRH Malayalam Extra" w:cs="BRH Malayalam Extra"/>
                 <w:sz w:val="40"/>
                 <w:szCs w:val="40"/>
-                <w:lang w:val="en-IN" w:eastAsia="en-IN"/>
+                <w:lang w:val="it-IT" w:eastAsia="en-IN"/>
               </w:rPr>
               <w:t>q</w:t>
             </w:r>
@@ -6143,7 +6202,7 @@
                 <w:rFonts w:ascii="BRH Malayalam Extra" w:hAnsi="BRH Malayalam Extra" w:cs="BRH Malayalam Extra"/>
                 <w:sz w:val="32"/>
                 <w:szCs w:val="40"/>
-                <w:lang w:val="en-IN" w:eastAsia="en-IN"/>
+                <w:lang w:val="it-IT" w:eastAsia="en-IN"/>
               </w:rPr>
               <w:t>–</w:t>
             </w:r>
@@ -6152,7 +6211,7 @@
                 <w:rFonts w:ascii="BRH Malayalam Extra" w:hAnsi="BRH Malayalam Extra" w:cs="BRH Malayalam Extra"/>
                 <w:sz w:val="40"/>
                 <w:szCs w:val="40"/>
-                <w:lang w:val="en-IN" w:eastAsia="en-IN"/>
+                <w:lang w:val="it-IT" w:eastAsia="en-IN"/>
               </w:rPr>
               <w:t>sëy</w:t>
             </w:r>
@@ -6161,7 +6220,7 @@
                 <w:rFonts w:ascii="BRH Malayalam Extra" w:hAnsi="BRH Malayalam Extra" w:cs="BRH Malayalam Extra"/>
                 <w:sz w:val="32"/>
                 <w:szCs w:val="40"/>
-                <w:lang w:val="en-IN" w:eastAsia="en-IN"/>
+                <w:lang w:val="it-IT" w:eastAsia="en-IN"/>
               </w:rPr>
               <w:t>–</w:t>
             </w:r>
@@ -6170,7 +6229,7 @@
                 <w:rFonts w:ascii="BRH Malayalam Extra" w:hAnsi="BRH Malayalam Extra" w:cs="BRH Malayalam Extra"/>
                 <w:sz w:val="40"/>
                 <w:szCs w:val="40"/>
-                <w:lang w:val="en-IN" w:eastAsia="en-IN"/>
+                <w:lang w:val="it-IT" w:eastAsia="en-IN"/>
               </w:rPr>
               <w:t xml:space="preserve">ex </w:t>
             </w:r>
@@ -6232,34 +6291,18 @@
                 <w:color w:val="000000"/>
                 <w:sz w:val="32"/>
                 <w:szCs w:val="32"/>
-              </w:rPr>
-            </w:pPr>
-            <w:r>
-              <w:rPr>
-                <w:rFonts w:cs="Arial"/>
-                <w:color w:val="000000"/>
-                <w:sz w:val="32"/>
-                <w:szCs w:val="32"/>
-              </w:rPr>
-              <w:t>1.2.12.1 –</w:t>
-            </w:r>
-            <w:r>
-              <w:rPr>
-                <w:rFonts w:cs="Arial"/>
-                <w:color w:val="000000"/>
-                <w:sz w:val="32"/>
-                <w:szCs w:val="32"/>
-              </w:rPr>
-              <w:t xml:space="preserve"> </w:t>
-            </w:r>
-            <w:r>
-              <w:rPr>
-                <w:rFonts w:cs="Arial"/>
-                <w:color w:val="000000"/>
-                <w:sz w:val="32"/>
-                <w:szCs w:val="32"/>
-              </w:rPr>
-              <w:t>Padam</w:t>
+                <w:lang w:val="it-IT"/>
+              </w:rPr>
+            </w:pPr>
+            <w:r>
+              <w:rPr>
+                <w:rFonts w:cs="Arial"/>
+                <w:color w:val="000000"/>
+                <w:sz w:val="32"/>
+                <w:szCs w:val="32"/>
+                <w:lang w:val="it-IT"/>
+              </w:rPr>
+              <w:t>1.2.12.1 – Padam</w:t>
             </w:r>
           </w:p>
           <w:p>
@@ -6271,14 +6314,16 @@
                 <w:color w:val="000000"/>
                 <w:sz w:val="32"/>
                 <w:szCs w:val="32"/>
-              </w:rPr>
-            </w:pPr>
-            <w:r>
-              <w:rPr>
-                <w:rFonts w:cs="Arial"/>
-                <w:color w:val="000000"/>
-                <w:sz w:val="32"/>
-                <w:szCs w:val="32"/>
+                <w:lang w:val="it-IT"/>
+              </w:rPr>
+            </w:pPr>
+            <w:r>
+              <w:rPr>
+                <w:rFonts w:cs="Arial"/>
+                <w:color w:val="000000"/>
+                <w:sz w:val="32"/>
+                <w:szCs w:val="32"/>
+                <w:lang w:val="it-IT"/>
               </w:rPr>
               <w:t>Padam No. 1</w:t>
             </w:r>
@@ -6292,14 +6337,16 @@
                 <w:color w:val="000000"/>
                 <w:sz w:val="32"/>
                 <w:szCs w:val="32"/>
-              </w:rPr>
-            </w:pPr>
-            <w:r>
-              <w:rPr>
-                <w:rFonts w:cs="Arial"/>
-                <w:color w:val="000000"/>
-                <w:sz w:val="32"/>
-                <w:szCs w:val="32"/>
+                <w:lang w:val="it-IT"/>
+              </w:rPr>
+            </w:pPr>
+            <w:r>
+              <w:rPr>
+                <w:rFonts w:cs="Arial"/>
+                <w:color w:val="000000"/>
+                <w:sz w:val="32"/>
+                <w:szCs w:val="32"/>
+                <w:lang w:val="it-IT"/>
               </w:rPr>
               <w:t>Panchaati No. 22</w:t>
             </w:r>
@@ -6320,15 +6367,15 @@
                 <w:rFonts w:ascii="BRH Malayalam Extra" w:hAnsi="BRH Malayalam Extra" w:cs="BRH Malayalam Extra"/>
                 <w:sz w:val="40"/>
                 <w:szCs w:val="40"/>
-                <w:lang w:val="en-IN" w:eastAsia="en-IN"/>
-              </w:rPr>
-            </w:pPr>
-            <w:r>
-              <w:rPr>
-                <w:rFonts w:ascii="BRH Malayalam Extra" w:hAnsi="BRH Malayalam Extra" w:cs="BRH Malayalam Extra"/>
-                <w:sz w:val="40"/>
-                <w:szCs w:val="40"/>
-                <w:lang w:val="en-IN" w:eastAsia="en-IN"/>
+                <w:lang w:val="it-IT" w:eastAsia="en-IN"/>
+              </w:rPr>
+            </w:pPr>
+            <w:r>
+              <w:rPr>
+                <w:rFonts w:ascii="BRH Malayalam Extra" w:hAnsi="BRH Malayalam Extra" w:cs="BRH Malayalam Extra"/>
+                <w:sz w:val="40"/>
+                <w:szCs w:val="40"/>
+                <w:lang w:val="it-IT" w:eastAsia="en-IN"/>
               </w:rPr>
               <w:t>py</w:t>
             </w:r>
@@ -6337,7 +6384,7 @@
                 <w:rFonts w:ascii="BRH Malayalam Extra" w:hAnsi="BRH Malayalam Extra" w:cs="BRH Malayalam Extra"/>
                 <w:sz w:val="32"/>
                 <w:szCs w:val="40"/>
-                <w:lang w:val="en-IN" w:eastAsia="en-IN"/>
+                <w:lang w:val="it-IT" w:eastAsia="en-IN"/>
               </w:rPr>
               <w:t>–</w:t>
             </w:r>
@@ -6346,7 +6393,7 @@
                 <w:rFonts w:ascii="BRH Malayalam Extra" w:hAnsi="BRH Malayalam Extra" w:cs="BRH Malayalam Extra"/>
                 <w:sz w:val="40"/>
                 <w:szCs w:val="40"/>
-                <w:lang w:val="en-IN" w:eastAsia="en-IN"/>
+                <w:lang w:val="it-IT" w:eastAsia="en-IN"/>
               </w:rPr>
               <w:t>Àxj</w:t>
             </w:r>
@@ -6355,7 +6402,7 @@
                 <w:rFonts w:ascii="BRH Malayalam Extra" w:hAnsi="BRH Malayalam Extra" w:cs="BRH Malayalam Extra"/>
                 <w:sz w:val="32"/>
                 <w:szCs w:val="40"/>
-                <w:lang w:val="en-IN" w:eastAsia="en-IN"/>
+                <w:lang w:val="it-IT" w:eastAsia="en-IN"/>
               </w:rPr>
               <w:t>–</w:t>
             </w:r>
@@ -6364,7 +6411,7 @@
                 <w:rFonts w:ascii="BRH Malayalam Extra" w:hAnsi="BRH Malayalam Extra" w:cs="BRH Malayalam Extra"/>
                 <w:sz w:val="40"/>
                 <w:szCs w:val="40"/>
-                <w:lang w:val="en-IN" w:eastAsia="en-IN"/>
+                <w:lang w:val="it-IT" w:eastAsia="en-IN"/>
               </w:rPr>
               <w:t xml:space="preserve">dzZy— </w:t>
             </w:r>
@@ -6374,7 +6421,7 @@
                 <w:sz w:val="40"/>
                 <w:szCs w:val="40"/>
                 <w:highlight w:val="yellow"/>
-                <w:lang w:val="en-IN" w:eastAsia="en-IN"/>
+                <w:lang w:val="it-IT" w:eastAsia="en-IN"/>
               </w:rPr>
               <w:t>py</w:t>
             </w:r>
@@ -6384,7 +6431,7 @@
                 <w:sz w:val="32"/>
                 <w:szCs w:val="40"/>
                 <w:highlight w:val="yellow"/>
-                <w:lang w:val="en-IN" w:eastAsia="en-IN"/>
+                <w:lang w:val="it-IT" w:eastAsia="en-IN"/>
               </w:rPr>
               <w:t>–</w:t>
             </w:r>
@@ -6393,7 +6440,7 @@
                 <w:rFonts w:ascii="BRH Malayalam Extra" w:hAnsi="BRH Malayalam Extra" w:cs="BRH Malayalam Extra"/>
                 <w:sz w:val="40"/>
                 <w:szCs w:val="40"/>
-                <w:lang w:val="en-IN" w:eastAsia="en-IN"/>
+                <w:lang w:val="it-IT" w:eastAsia="en-IN"/>
               </w:rPr>
               <w:t>À - Aj—dz | ¥i</w:t>
             </w:r>
@@ -6402,7 +6449,7 @@
                 <w:rFonts w:ascii="BRH Malayalam Extra" w:hAnsi="BRH Malayalam Extra" w:cs="BRH Malayalam Extra"/>
                 <w:sz w:val="32"/>
                 <w:szCs w:val="40"/>
-                <w:lang w:val="en-IN" w:eastAsia="en-IN"/>
+                <w:lang w:val="it-IT" w:eastAsia="en-IN"/>
               </w:rPr>
               <w:t>–</w:t>
             </w:r>
@@ -6411,7 +6458,7 @@
                 <w:rFonts w:ascii="BRH Malayalam Extra" w:hAnsi="BRH Malayalam Extra" w:cs="BRH Malayalam Extra"/>
                 <w:sz w:val="40"/>
                 <w:szCs w:val="40"/>
-                <w:lang w:val="en-IN" w:eastAsia="en-IN"/>
+                <w:lang w:val="it-IT" w:eastAsia="en-IN"/>
               </w:rPr>
               <w:t xml:space="preserve"> |</w:t>
             </w:r>
@@ -6432,15 +6479,15 @@
                 <w:rFonts w:ascii="BRH Malayalam Extra" w:hAnsi="BRH Malayalam Extra" w:cs="BRH Malayalam Extra"/>
                 <w:sz w:val="40"/>
                 <w:szCs w:val="40"/>
-                <w:lang w:val="en-IN" w:eastAsia="en-IN"/>
-              </w:rPr>
-            </w:pPr>
-            <w:r>
-              <w:rPr>
-                <w:rFonts w:ascii="BRH Malayalam Extra" w:hAnsi="BRH Malayalam Extra" w:cs="BRH Malayalam Extra"/>
-                <w:sz w:val="40"/>
-                <w:szCs w:val="40"/>
-                <w:lang w:val="en-IN" w:eastAsia="en-IN"/>
+                <w:lang w:val="it-IT" w:eastAsia="en-IN"/>
+              </w:rPr>
+            </w:pPr>
+            <w:r>
+              <w:rPr>
+                <w:rFonts w:ascii="BRH Malayalam Extra" w:hAnsi="BRH Malayalam Extra" w:cs="BRH Malayalam Extra"/>
+                <w:sz w:val="40"/>
+                <w:szCs w:val="40"/>
+                <w:lang w:val="it-IT" w:eastAsia="en-IN"/>
               </w:rPr>
               <w:t>py</w:t>
             </w:r>
@@ -6449,7 +6496,7 @@
                 <w:rFonts w:ascii="BRH Malayalam Extra" w:hAnsi="BRH Malayalam Extra" w:cs="BRH Malayalam Extra"/>
                 <w:sz w:val="32"/>
                 <w:szCs w:val="40"/>
-                <w:lang w:val="en-IN" w:eastAsia="en-IN"/>
+                <w:lang w:val="it-IT" w:eastAsia="en-IN"/>
               </w:rPr>
               <w:t>–</w:t>
             </w:r>
@@ -6458,7 +6505,7 @@
                 <w:rFonts w:ascii="BRH Malayalam Extra" w:hAnsi="BRH Malayalam Extra" w:cs="BRH Malayalam Extra"/>
                 <w:sz w:val="40"/>
                 <w:szCs w:val="40"/>
-                <w:lang w:val="en-IN" w:eastAsia="en-IN"/>
+                <w:lang w:val="it-IT" w:eastAsia="en-IN"/>
               </w:rPr>
               <w:t>Àxj</w:t>
             </w:r>
@@ -6467,7 +6514,7 @@
                 <w:rFonts w:ascii="BRH Malayalam Extra" w:hAnsi="BRH Malayalam Extra" w:cs="BRH Malayalam Extra"/>
                 <w:sz w:val="32"/>
                 <w:szCs w:val="40"/>
-                <w:lang w:val="en-IN" w:eastAsia="en-IN"/>
+                <w:lang w:val="it-IT" w:eastAsia="en-IN"/>
               </w:rPr>
               <w:t>–</w:t>
             </w:r>
@@ -6476,7 +6523,7 @@
                 <w:rFonts w:ascii="BRH Malayalam Extra" w:hAnsi="BRH Malayalam Extra" w:cs="BRH Malayalam Extra"/>
                 <w:sz w:val="40"/>
                 <w:szCs w:val="40"/>
-                <w:lang w:val="en-IN" w:eastAsia="en-IN"/>
+                <w:lang w:val="it-IT" w:eastAsia="en-IN"/>
               </w:rPr>
               <w:t xml:space="preserve">dzZy— </w:t>
             </w:r>
@@ -6486,7 +6533,7 @@
                 <w:sz w:val="40"/>
                 <w:szCs w:val="40"/>
                 <w:highlight w:val="green"/>
-                <w:lang w:val="en-IN" w:eastAsia="en-IN"/>
+                <w:lang w:val="it-IT" w:eastAsia="en-IN"/>
               </w:rPr>
               <w:t>py</w:t>
             </w:r>
@@ -6495,7 +6542,7 @@
                 <w:rFonts w:ascii="BRH Malayalam Extra" w:hAnsi="BRH Malayalam Extra" w:cs="BRH Malayalam Extra"/>
                 <w:sz w:val="40"/>
                 <w:szCs w:val="40"/>
-                <w:lang w:val="en-IN" w:eastAsia="en-IN"/>
+                <w:lang w:val="it-IT" w:eastAsia="en-IN"/>
               </w:rPr>
               <w:t xml:space="preserve">À - </w:t>
             </w:r>
@@ -6511,15 +6558,15 @@
                 <w:rFonts w:ascii="BRH Malayalam Extra" w:hAnsi="BRH Malayalam Extra" w:cs="BRH Malayalam Extra"/>
                 <w:sz w:val="40"/>
                 <w:szCs w:val="40"/>
-                <w:lang w:val="en-IN" w:eastAsia="en-IN"/>
-              </w:rPr>
-            </w:pPr>
-            <w:r>
-              <w:rPr>
-                <w:rFonts w:ascii="BRH Malayalam Extra" w:hAnsi="BRH Malayalam Extra" w:cs="BRH Malayalam Extra"/>
-                <w:sz w:val="40"/>
-                <w:szCs w:val="40"/>
-                <w:lang w:val="en-IN" w:eastAsia="en-IN"/>
+                <w:lang w:val="it-IT" w:eastAsia="en-IN"/>
+              </w:rPr>
+            </w:pPr>
+            <w:r>
+              <w:rPr>
+                <w:rFonts w:ascii="BRH Malayalam Extra" w:hAnsi="BRH Malayalam Extra" w:cs="BRH Malayalam Extra"/>
+                <w:sz w:val="40"/>
+                <w:szCs w:val="40"/>
+                <w:lang w:val="it-IT" w:eastAsia="en-IN"/>
               </w:rPr>
               <w:t>Aj—dz | ¥i</w:t>
             </w:r>
@@ -6528,7 +6575,7 @@
                 <w:rFonts w:ascii="BRH Malayalam Extra" w:hAnsi="BRH Malayalam Extra" w:cs="BRH Malayalam Extra"/>
                 <w:sz w:val="32"/>
                 <w:szCs w:val="40"/>
-                <w:lang w:val="en-IN" w:eastAsia="en-IN"/>
+                <w:lang w:val="it-IT" w:eastAsia="en-IN"/>
               </w:rPr>
               <w:t>–</w:t>
             </w:r>
@@ -6537,7 +6584,7 @@
                 <w:rFonts w:ascii="BRH Malayalam Extra" w:hAnsi="BRH Malayalam Extra" w:cs="BRH Malayalam Extra"/>
                 <w:sz w:val="40"/>
                 <w:szCs w:val="40"/>
-                <w:lang w:val="en-IN" w:eastAsia="en-IN"/>
+                <w:lang w:val="it-IT" w:eastAsia="en-IN"/>
               </w:rPr>
               <w:t xml:space="preserve"> |</w:t>
             </w:r>
@@ -6561,34 +6608,19 @@
                 <w:color w:val="000000"/>
                 <w:sz w:val="32"/>
                 <w:szCs w:val="32"/>
-              </w:rPr>
-            </w:pPr>
-            <w:r>
-              <w:rPr>
-                <w:rFonts w:cs="Arial"/>
-                <w:color w:val="000000"/>
-                <w:sz w:val="32"/>
-                <w:szCs w:val="32"/>
-              </w:rPr>
-              <w:t>1.2.13.2 –</w:t>
-            </w:r>
-            <w:r>
-              <w:rPr>
-                <w:rFonts w:cs="Arial"/>
-                <w:color w:val="000000"/>
-                <w:sz w:val="32"/>
-                <w:szCs w:val="32"/>
-              </w:rPr>
-              <w:t xml:space="preserve"> </w:t>
-            </w:r>
-            <w:r>
-              <w:rPr>
-                <w:rFonts w:cs="Arial"/>
-                <w:color w:val="000000"/>
-                <w:sz w:val="32"/>
-                <w:szCs w:val="32"/>
-              </w:rPr>
-              <w:t>Padam</w:t>
+                <w:lang w:val="it-IT"/>
+              </w:rPr>
+            </w:pPr>
+            <w:r>
+              <w:rPr>
+                <w:rFonts w:cs="Arial"/>
+                <w:color w:val="000000"/>
+                <w:sz w:val="32"/>
+                <w:szCs w:val="32"/>
+                <w:lang w:val="it-IT"/>
+              </w:rPr>
+              <w:lastRenderedPageBreak/>
+              <w:t>1.2.13.2 – Padam</w:t>
             </w:r>
           </w:p>
           <w:p>
@@ -6600,14 +6632,16 @@
                 <w:color w:val="000000"/>
                 <w:sz w:val="32"/>
                 <w:szCs w:val="32"/>
-              </w:rPr>
-            </w:pPr>
-            <w:r>
-              <w:rPr>
-                <w:rFonts w:cs="Arial"/>
-                <w:color w:val="000000"/>
-                <w:sz w:val="32"/>
-                <w:szCs w:val="32"/>
+                <w:lang w:val="it-IT"/>
+              </w:rPr>
+            </w:pPr>
+            <w:r>
+              <w:rPr>
+                <w:rFonts w:cs="Arial"/>
+                <w:color w:val="000000"/>
+                <w:sz w:val="32"/>
+                <w:szCs w:val="32"/>
+                <w:lang w:val="it-IT"/>
               </w:rPr>
               <w:t>Padam No. 6</w:t>
             </w:r>
@@ -6621,14 +6655,16 @@
                 <w:color w:val="000000"/>
                 <w:sz w:val="32"/>
                 <w:szCs w:val="32"/>
-              </w:rPr>
-            </w:pPr>
-            <w:r>
-              <w:rPr>
-                <w:rFonts w:cs="Arial"/>
-                <w:color w:val="000000"/>
-                <w:sz w:val="32"/>
-                <w:szCs w:val="32"/>
+                <w:lang w:val="it-IT"/>
+              </w:rPr>
+            </w:pPr>
+            <w:r>
+              <w:rPr>
+                <w:rFonts w:cs="Arial"/>
+                <w:color w:val="000000"/>
+                <w:sz w:val="32"/>
+                <w:szCs w:val="32"/>
+                <w:lang w:val="it-IT"/>
               </w:rPr>
               <w:t>Panchaati No. 26</w:t>
             </w:r>
@@ -7012,7 +7048,6 @@
                 <w:sz w:val="32"/>
                 <w:szCs w:val="32"/>
               </w:rPr>
-              <w:lastRenderedPageBreak/>
               <w:t>1.2.</w:t>
             </w:r>
             <w:r>
@@ -7607,34 +7642,18 @@
                 <w:color w:val="000000"/>
                 <w:sz w:val="32"/>
                 <w:szCs w:val="32"/>
-              </w:rPr>
-            </w:pPr>
-            <w:r>
-              <w:rPr>
-                <w:rFonts w:cs="Arial"/>
-                <w:color w:val="000000"/>
-                <w:sz w:val="32"/>
-                <w:szCs w:val="32"/>
-              </w:rPr>
-              <w:t>1.2.14.2 –</w:t>
-            </w:r>
-            <w:r>
-              <w:rPr>
-                <w:rFonts w:cs="Arial"/>
-                <w:color w:val="000000"/>
-                <w:sz w:val="32"/>
-                <w:szCs w:val="32"/>
-              </w:rPr>
-              <w:t xml:space="preserve"> </w:t>
-            </w:r>
-            <w:r>
-              <w:rPr>
-                <w:rFonts w:cs="Arial"/>
-                <w:color w:val="000000"/>
-                <w:sz w:val="32"/>
-                <w:szCs w:val="32"/>
-              </w:rPr>
-              <w:t>Padam</w:t>
+                <w:lang w:val="it-IT"/>
+              </w:rPr>
+            </w:pPr>
+            <w:r>
+              <w:rPr>
+                <w:rFonts w:cs="Arial"/>
+                <w:color w:val="000000"/>
+                <w:sz w:val="32"/>
+                <w:szCs w:val="32"/>
+                <w:lang w:val="it-IT"/>
+              </w:rPr>
+              <w:t>1.2.14.2 – Padam</w:t>
             </w:r>
           </w:p>
           <w:p>
@@ -7646,14 +7665,16 @@
                 <w:color w:val="000000"/>
                 <w:sz w:val="32"/>
                 <w:szCs w:val="32"/>
-              </w:rPr>
-            </w:pPr>
-            <w:r>
-              <w:rPr>
-                <w:rFonts w:cs="Arial"/>
-                <w:color w:val="000000"/>
-                <w:sz w:val="32"/>
-                <w:szCs w:val="32"/>
+                <w:lang w:val="it-IT"/>
+              </w:rPr>
+            </w:pPr>
+            <w:r>
+              <w:rPr>
+                <w:rFonts w:cs="Arial"/>
+                <w:color w:val="000000"/>
+                <w:sz w:val="32"/>
+                <w:szCs w:val="32"/>
+                <w:lang w:val="it-IT"/>
               </w:rPr>
               <w:t>Padam No. 12</w:t>
             </w:r>
@@ -7667,14 +7688,16 @@
                 <w:color w:val="000000"/>
                 <w:sz w:val="32"/>
                 <w:szCs w:val="32"/>
-              </w:rPr>
-            </w:pPr>
-            <w:r>
-              <w:rPr>
-                <w:rFonts w:cs="Arial"/>
-                <w:color w:val="000000"/>
-                <w:sz w:val="32"/>
-                <w:szCs w:val="32"/>
+                <w:lang w:val="it-IT"/>
+              </w:rPr>
+            </w:pPr>
+            <w:r>
+              <w:rPr>
+                <w:rFonts w:cs="Arial"/>
+                <w:color w:val="000000"/>
+                <w:sz w:val="32"/>
+                <w:szCs w:val="32"/>
+                <w:lang w:val="it-IT"/>
               </w:rPr>
               <w:t>Panchaati No. 29</w:t>
             </w:r>
@@ -7695,6 +7718,7 @@
                 <w:rFonts w:ascii="BRH Devanagari Extra" w:hAnsi="BRH Devanagari Extra" w:cs="BRH Devanagari Extra"/>
                 <w:sz w:val="40"/>
                 <w:szCs w:val="40"/>
+                <w:lang w:val="it-IT"/>
               </w:rPr>
             </w:pPr>
             <w:r>
@@ -7703,7 +7727,7 @@
                 <w:sz w:val="40"/>
                 <w:szCs w:val="40"/>
                 <w:highlight w:val="yellow"/>
-                <w:lang w:val="en-IN" w:eastAsia="en-IN"/>
+                <w:lang w:val="it-IT" w:eastAsia="en-IN"/>
               </w:rPr>
               <w:t>¥öe</w:t>
             </w:r>
@@ -7712,7 +7736,7 @@
                 <w:rFonts w:ascii="BRH Malayalam Extra" w:hAnsi="BRH Malayalam Extra" w:cs="BRH Malayalam Extra"/>
                 <w:sz w:val="40"/>
                 <w:szCs w:val="40"/>
-                <w:lang w:val="en-IN" w:eastAsia="en-IN"/>
+                <w:lang w:val="it-IT" w:eastAsia="en-IN"/>
               </w:rPr>
               <w:t>Zy— | GZy— | Z</w:t>
             </w:r>
@@ -7721,7 +7745,7 @@
                 <w:rFonts w:ascii="BRH Malayalam Extra" w:hAnsi="BRH Malayalam Extra" w:cs="BRH Malayalam Extra"/>
                 <w:sz w:val="32"/>
                 <w:szCs w:val="40"/>
-                <w:lang w:val="en-IN" w:eastAsia="en-IN"/>
+                <w:lang w:val="it-IT" w:eastAsia="en-IN"/>
               </w:rPr>
               <w:t>–</w:t>
             </w:r>
@@ -7730,7 +7754,7 @@
                 <w:rFonts w:ascii="BRH Malayalam Extra" w:hAnsi="BRH Malayalam Extra" w:cs="BRH Malayalam Extra"/>
                 <w:sz w:val="40"/>
                 <w:szCs w:val="40"/>
-                <w:lang w:val="en-IN" w:eastAsia="en-IN"/>
+                <w:lang w:val="it-IT" w:eastAsia="en-IN"/>
               </w:rPr>
               <w:t>d¡</w:t>
             </w:r>
@@ -7739,7 +7763,7 @@
                 <w:rFonts w:ascii="BRH Malayalam Extra" w:hAnsi="BRH Malayalam Extra" w:cs="BRH Malayalam Extra"/>
                 <w:sz w:val="32"/>
                 <w:szCs w:val="40"/>
-                <w:lang w:val="en-IN" w:eastAsia="en-IN"/>
+                <w:lang w:val="it-IT" w:eastAsia="en-IN"/>
               </w:rPr>
               <w:t>–</w:t>
             </w:r>
@@ -7748,7 +7772,7 @@
                 <w:rFonts w:ascii="BRH Malayalam Extra" w:hAnsi="BRH Malayalam Extra" w:cs="BRH Malayalam Extra"/>
                 <w:sz w:val="40"/>
                 <w:szCs w:val="40"/>
-                <w:lang w:val="en-IN" w:eastAsia="en-IN"/>
+                <w:lang w:val="it-IT" w:eastAsia="en-IN"/>
               </w:rPr>
               <w:t>rû</w:t>
             </w:r>
@@ -7757,7 +7781,7 @@
                 <w:rFonts w:ascii="BRH Malayalam Extra" w:hAnsi="BRH Malayalam Extra" w:cs="BRH Malayalam Extra"/>
                 <w:sz w:val="32"/>
                 <w:szCs w:val="40"/>
-                <w:lang w:val="en-IN" w:eastAsia="en-IN"/>
+                <w:lang w:val="it-IT" w:eastAsia="en-IN"/>
               </w:rPr>
               <w:t>–</w:t>
             </w:r>
@@ -7766,7 +7790,7 @@
                 <w:rFonts w:ascii="BRH Malayalam Extra" w:hAnsi="BRH Malayalam Extra" w:cs="BRH Malayalam Extra"/>
                 <w:sz w:val="40"/>
                 <w:szCs w:val="40"/>
-                <w:lang w:val="en-IN" w:eastAsia="en-IN"/>
+                <w:lang w:val="it-IT" w:eastAsia="en-IN"/>
               </w:rPr>
               <w:t xml:space="preserve"> |</w:t>
             </w:r>
@@ -7787,6 +7811,7 @@
                 <w:rFonts w:ascii="BRH Devanagari Extra" w:hAnsi="BRH Devanagari Extra" w:cs="BRH Devanagari Extra"/>
                 <w:sz w:val="40"/>
                 <w:szCs w:val="40"/>
+                <w:lang w:val="it-IT"/>
               </w:rPr>
             </w:pPr>
             <w:r>
@@ -7795,7 +7820,7 @@
                 <w:sz w:val="40"/>
                 <w:szCs w:val="40"/>
                 <w:highlight w:val="green"/>
-                <w:lang w:val="en-IN" w:eastAsia="en-IN"/>
+                <w:lang w:val="it-IT" w:eastAsia="en-IN"/>
               </w:rPr>
               <w:t>öe</w:t>
             </w:r>
@@ -7804,7 +7829,7 @@
                 <w:rFonts w:ascii="BRH Malayalam Extra" w:hAnsi="BRH Malayalam Extra" w:cs="BRH Malayalam Extra"/>
                 <w:sz w:val="40"/>
                 <w:szCs w:val="40"/>
-                <w:lang w:val="en-IN" w:eastAsia="en-IN"/>
+                <w:lang w:val="it-IT" w:eastAsia="en-IN"/>
               </w:rPr>
               <w:t>Zy— | GZy— | Z</w:t>
             </w:r>
@@ -7813,7 +7838,7 @@
                 <w:rFonts w:ascii="BRH Malayalam Extra" w:hAnsi="BRH Malayalam Extra" w:cs="BRH Malayalam Extra"/>
                 <w:sz w:val="32"/>
                 <w:szCs w:val="40"/>
-                <w:lang w:val="en-IN" w:eastAsia="en-IN"/>
+                <w:lang w:val="it-IT" w:eastAsia="en-IN"/>
               </w:rPr>
               <w:t>–</w:t>
             </w:r>
@@ -7822,7 +7847,7 @@
                 <w:rFonts w:ascii="BRH Malayalam Extra" w:hAnsi="BRH Malayalam Extra" w:cs="BRH Malayalam Extra"/>
                 <w:sz w:val="40"/>
                 <w:szCs w:val="40"/>
-                <w:lang w:val="en-IN" w:eastAsia="en-IN"/>
+                <w:lang w:val="it-IT" w:eastAsia="en-IN"/>
               </w:rPr>
               <w:t>d¡</w:t>
             </w:r>
@@ -7831,7 +7856,7 @@
                 <w:rFonts w:ascii="BRH Malayalam Extra" w:hAnsi="BRH Malayalam Extra" w:cs="BRH Malayalam Extra"/>
                 <w:sz w:val="32"/>
                 <w:szCs w:val="40"/>
-                <w:lang w:val="en-IN" w:eastAsia="en-IN"/>
+                <w:lang w:val="it-IT" w:eastAsia="en-IN"/>
               </w:rPr>
               <w:t>–</w:t>
             </w:r>
@@ -7840,7 +7865,7 @@
                 <w:rFonts w:ascii="BRH Malayalam Extra" w:hAnsi="BRH Malayalam Extra" w:cs="BRH Malayalam Extra"/>
                 <w:sz w:val="40"/>
                 <w:szCs w:val="40"/>
-                <w:lang w:val="en-IN" w:eastAsia="en-IN"/>
+                <w:lang w:val="it-IT" w:eastAsia="en-IN"/>
               </w:rPr>
               <w:t>rû</w:t>
             </w:r>
@@ -7849,7 +7874,7 @@
                 <w:rFonts w:ascii="BRH Malayalam Extra" w:hAnsi="BRH Malayalam Extra" w:cs="BRH Malayalam Extra"/>
                 <w:sz w:val="32"/>
                 <w:szCs w:val="40"/>
-                <w:lang w:val="en-IN" w:eastAsia="en-IN"/>
+                <w:lang w:val="it-IT" w:eastAsia="en-IN"/>
               </w:rPr>
               <w:t>–</w:t>
             </w:r>
@@ -7858,7 +7883,7 @@
                 <w:rFonts w:ascii="BRH Malayalam Extra" w:hAnsi="BRH Malayalam Extra" w:cs="BRH Malayalam Extra"/>
                 <w:sz w:val="40"/>
                 <w:szCs w:val="40"/>
-                <w:lang w:val="en-IN" w:eastAsia="en-IN"/>
+                <w:lang w:val="it-IT" w:eastAsia="en-IN"/>
               </w:rPr>
               <w:t xml:space="preserve"> |</w:t>
             </w:r>
@@ -8085,6 +8110,7 @@
                 <w:bCs/>
                 <w:szCs w:val="24"/>
               </w:rPr>
+              <w:lastRenderedPageBreak/>
               <w:t>Section, Paragraph</w:t>
             </w:r>
           </w:p>
@@ -8362,7 +8388,6 @@
                 <w:sz w:val="32"/>
                 <w:szCs w:val="36"/>
               </w:rPr>
-              <w:lastRenderedPageBreak/>
               <w:t>1.2.9.1</w:t>
             </w:r>
           </w:p>
@@ -9182,6 +9207,7 @@
                 <w:bCs/>
                 <w:szCs w:val="24"/>
               </w:rPr>
+              <w:lastRenderedPageBreak/>
               <w:t>Section, Paragraph</w:t>
             </w:r>
           </w:p>
@@ -9407,7 +9433,6 @@
                 <w:bCs/>
                 <w:szCs w:val="24"/>
               </w:rPr>
-              <w:lastRenderedPageBreak/>
               <w:t>T.S.1.2.3</w:t>
             </w:r>
             <w:r>
@@ -9451,15 +9476,15 @@
                 <w:rFonts w:ascii="BRH Malayalam Extra" w:hAnsi="BRH Malayalam Extra" w:cs="BRH Malayalam Extra"/>
                 <w:sz w:val="32"/>
                 <w:szCs w:val="32"/>
-                <w:lang w:val="en-IN" w:eastAsia="en-IN"/>
-              </w:rPr>
-            </w:pPr>
-            <w:r>
-              <w:rPr>
-                <w:rFonts w:ascii="BRH Malayalam Extra" w:hAnsi="BRH Malayalam Extra" w:cs="BRH Malayalam Extra"/>
-                <w:sz w:val="32"/>
-                <w:szCs w:val="32"/>
-                <w:lang w:val="en-IN" w:eastAsia="en-IN"/>
+                <w:lang w:val="it-IT" w:eastAsia="en-IN"/>
+              </w:rPr>
+            </w:pPr>
+            <w:r>
+              <w:rPr>
+                <w:rFonts w:ascii="BRH Malayalam Extra" w:hAnsi="BRH Malayalam Extra" w:cs="BRH Malayalam Extra"/>
+                <w:sz w:val="32"/>
+                <w:szCs w:val="32"/>
+                <w:lang w:val="it-IT" w:eastAsia="en-IN"/>
               </w:rPr>
               <w:t>dy</w:t>
             </w:r>
@@ -9469,7 +9494,7 @@
                 <w:sz w:val="32"/>
                 <w:szCs w:val="32"/>
                 <w:highlight w:val="yellow"/>
-                <w:lang w:val="en-IN" w:eastAsia="en-IN"/>
+                <w:lang w:val="it-IT" w:eastAsia="en-IN"/>
               </w:rPr>
               <w:t>ªE</w:t>
             </w:r>
@@ -9478,7 +9503,7 @@
                 <w:rFonts w:ascii="BRH Malayalam Extra" w:hAnsi="BRH Malayalam Extra" w:cs="BRH Malayalam Extra"/>
                 <w:sz w:val="32"/>
                 <w:szCs w:val="32"/>
-                <w:lang w:val="en-IN" w:eastAsia="en-IN"/>
+                <w:lang w:val="it-IT" w:eastAsia="en-IN"/>
               </w:rPr>
               <w:t>—Zõx– CZy– dyJ - E–¤¤Zõ–</w:t>
             </w:r>
@@ -9495,15 +9520,15 @@
                 <w:rFonts w:ascii="BRH Malayalam Extra" w:hAnsi="BRH Malayalam Extra" w:cs="BRH Malayalam Extra"/>
                 <w:sz w:val="32"/>
                 <w:szCs w:val="32"/>
-                <w:lang w:val="en-IN" w:eastAsia="en-IN"/>
-              </w:rPr>
-            </w:pPr>
-            <w:r>
-              <w:rPr>
-                <w:rFonts w:ascii="BRH Malayalam Extra" w:hAnsi="BRH Malayalam Extra" w:cs="BRH Malayalam Extra"/>
-                <w:sz w:val="32"/>
-                <w:szCs w:val="32"/>
-                <w:lang w:val="en-IN" w:eastAsia="en-IN"/>
+                <w:lang w:val="it-IT" w:eastAsia="en-IN"/>
+              </w:rPr>
+            </w:pPr>
+            <w:r>
+              <w:rPr>
+                <w:rFonts w:ascii="BRH Malayalam Extra" w:hAnsi="BRH Malayalam Extra" w:cs="BRH Malayalam Extra"/>
+                <w:sz w:val="32"/>
+                <w:szCs w:val="32"/>
+                <w:lang w:val="it-IT" w:eastAsia="en-IN"/>
               </w:rPr>
               <w:t>dy</w:t>
             </w:r>
@@ -9513,7 +9538,7 @@
                 <w:sz w:val="32"/>
                 <w:szCs w:val="32"/>
                 <w:highlight w:val="green"/>
-                <w:lang w:val="en-IN" w:eastAsia="en-IN"/>
+                <w:lang w:val="it-IT" w:eastAsia="en-IN"/>
               </w:rPr>
               <w:t>ª.E</w:t>
             </w:r>
@@ -9522,7 +9547,7 @@
                 <w:rFonts w:ascii="BRH Malayalam Extra" w:hAnsi="BRH Malayalam Extra" w:cs="BRH Malayalam Extra"/>
                 <w:sz w:val="32"/>
                 <w:szCs w:val="32"/>
-                <w:lang w:val="en-IN" w:eastAsia="en-IN"/>
+                <w:lang w:val="it-IT" w:eastAsia="en-IN"/>
               </w:rPr>
               <w:t>—Zõx– CZy– dyJ - E–¤¤Zõ–</w:t>
             </w:r>
@@ -10399,7 +10424,7 @@
 </file>
 
 <file path=word/endnotes.xml><?xml version="1.0" encoding="utf-8"?>
-<w:endnotes xmlns:wpc="http://schemas.microsoft.com/office/word/2010/wordprocessingCanvas" xmlns:cx="http://schemas.microsoft.com/office/drawing/2014/chartex" xmlns:cx1="http://schemas.microsoft.com/office/drawing/2015/9/8/chartex" xmlns:cx2="http://schemas.microsoft.com/office/drawing/2015/10/21/chartex" xmlns:cx3="http://schemas.microsoft.com/office/drawing/2016/5/9/chartex" xmlns:cx4="http://schemas.microsoft.com/office/drawing/2016/5/10/chartex" xmlns:cx5="http://schemas.microsoft.com/office/drawing/2016/5/11/chartex" xmlns:cx6="http://schemas.microsoft.com/office/drawing/2016/5/12/chartex" xmlns:cx7="http://schemas.microsoft.com/office/drawing/2016/5/13/chartex" xmlns:cx8="http://schemas.microsoft.com/office/drawing/2016/5/14/chartex" xmlns:mc="http://schemas.openxmlformats.org/markup-compatibility/2006" xmlns:aink="http://schemas.microsoft.com/office/drawing/2016/ink" xmlns:am3d="http://schemas.microsoft.com/office/drawing/2017/model3d" xmlns:o="urn:schemas-microsoft-com:office:office" xmlns:oel="http://schemas.microsoft.com/office/2019/extlst" xmlns:r="http://schemas.openxmlformats.org/officeDocument/2006/relationships" xmlns:m="http://schemas.openxmlformats.org/officeDocument/2006/math" xmlns:v="urn:schemas-microsoft-com:vml" xmlns:wp14="http://schemas.microsoft.com/office/word/2010/wordprocessingDrawing" xmlns:wp="http://schemas.openxmlformats.org/drawingml/2006/wordprocessingDrawing" xmlns:w10="urn:schemas-microsoft-com:office:word" xmlns:w="http://schemas.openxmlformats.org/wordprocessingml/2006/main" xmlns:w14="http://schemas.microsoft.com/office/word/2010/wordml" xmlns:w15="http://schemas.microsoft.com/office/word/2012/wordml" xmlns:w16cex="http://schemas.microsoft.com/office/word/2018/wordml/cex" xmlns:w16cid="http://schemas.microsoft.com/office/word/2016/wordml/cid" xmlns:w16="http://schemas.microsoft.com/office/word/2018/wordml" xmlns:w16sdtdh="http://schemas.microsoft.com/office/word/2020/wordml/sdtdatahash" xmlns:w16se="http://schemas.microsoft.com/office/word/2015/wordml/symex" xmlns:wpg="http://schemas.microsoft.com/office/word/2010/wordprocessingGroup" xmlns:wpi="http://schemas.microsoft.com/office/word/2010/wordprocessingInk" xmlns:wne="http://schemas.microsoft.com/office/word/2006/wordml" xmlns:wps="http://schemas.microsoft.com/office/word/2010/wordprocessingShape" mc:Ignorable="w14 w15 w16se w16cid w16 w16cex w16sdtdh wp14">
+<w:endnotes xmlns:wpc="http://schemas.microsoft.com/office/word/2010/wordprocessingCanvas" xmlns:cx="http://schemas.microsoft.com/office/drawing/2014/chartex" xmlns:cx1="http://schemas.microsoft.com/office/drawing/2015/9/8/chartex" xmlns:cx2="http://schemas.microsoft.com/office/drawing/2015/10/21/chartex" xmlns:cx3="http://schemas.microsoft.com/office/drawing/2016/5/9/chartex" xmlns:cx4="http://schemas.microsoft.com/office/drawing/2016/5/10/chartex" xmlns:cx5="http://schemas.microsoft.com/office/drawing/2016/5/11/chartex" xmlns:cx6="http://schemas.microsoft.com/office/drawing/2016/5/12/chartex" xmlns:cx7="http://schemas.microsoft.com/office/drawing/2016/5/13/chartex" xmlns:cx8="http://schemas.microsoft.com/office/drawing/2016/5/14/chartex" xmlns:mc="http://schemas.openxmlformats.org/markup-compatibility/2006" xmlns:aink="http://schemas.microsoft.com/office/drawing/2016/ink" xmlns:am3d="http://schemas.microsoft.com/office/drawing/2017/model3d" xmlns:o="urn:schemas-microsoft-com:office:office" xmlns:oel="http://schemas.microsoft.com/office/2019/extlst" xmlns:r="http://schemas.openxmlformats.org/officeDocument/2006/relationships" xmlns:m="http://schemas.openxmlformats.org/officeDocument/2006/math" xmlns:v="urn:schemas-microsoft-com:vml" xmlns:wp14="http://schemas.microsoft.com/office/word/2010/wordprocessingDrawing" xmlns:wp="http://schemas.openxmlformats.org/drawingml/2006/wordprocessingDrawing" xmlns:w10="urn:schemas-microsoft-com:office:word" xmlns:w="http://schemas.openxmlformats.org/wordprocessingml/2006/main" xmlns:w14="http://schemas.microsoft.com/office/word/2010/wordml" xmlns:w15="http://schemas.microsoft.com/office/word/2012/wordml" xmlns:w16cex="http://schemas.microsoft.com/office/word/2018/wordml/cex" xmlns:w16cid="http://schemas.microsoft.com/office/word/2016/wordml/cid" xmlns:w16="http://schemas.microsoft.com/office/word/2018/wordml" xmlns:w16du="http://schemas.microsoft.com/office/word/2023/wordml/word16du" xmlns:w16sdtdh="http://schemas.microsoft.com/office/word/2020/wordml/sdtdatahash" xmlns:w16se="http://schemas.microsoft.com/office/word/2015/wordml/symex" xmlns:wpg="http://schemas.microsoft.com/office/word/2010/wordprocessingGroup" xmlns:wpi="http://schemas.microsoft.com/office/word/2010/wordprocessingInk" xmlns:wne="http://schemas.microsoft.com/office/word/2006/wordml" xmlns:wps="http://schemas.microsoft.com/office/word/2010/wordprocessingShape" mc:Ignorable="w14 w15 w16se w16cid w16 w16cex w16sdtdh wp14">
   <w:endnote w:type="separator" w:id="-1">
     <w:p>
       <w:pPr>
@@ -10424,7 +10449,7 @@
 </file>
 
 <file path=word/footer1.xml><?xml version="1.0" encoding="utf-8"?>
-<w:ftr xmlns:wpc="http://schemas.microsoft.com/office/word/2010/wordprocessingCanvas" xmlns:cx="http://schemas.microsoft.com/office/drawing/2014/chartex" xmlns:cx1="http://schemas.microsoft.com/office/drawing/2015/9/8/chartex" xmlns:cx2="http://schemas.microsoft.com/office/drawing/2015/10/21/chartex" xmlns:cx3="http://schemas.microsoft.com/office/drawing/2016/5/9/chartex" xmlns:cx4="http://schemas.microsoft.com/office/drawing/2016/5/10/chartex" xmlns:cx5="http://schemas.microsoft.com/office/drawing/2016/5/11/chartex" xmlns:cx6="http://schemas.microsoft.com/office/drawing/2016/5/12/chartex" xmlns:cx7="http://schemas.microsoft.com/office/drawing/2016/5/13/chartex" xmlns:cx8="http://schemas.microsoft.com/office/drawing/2016/5/14/chartex" xmlns:mc="http://schemas.openxmlformats.org/markup-compatibility/2006" xmlns:aink="http://schemas.microsoft.com/office/drawing/2016/ink" xmlns:am3d="http://schemas.microsoft.com/office/drawing/2017/model3d" xmlns:o="urn:schemas-microsoft-com:office:office" xmlns:oel="http://schemas.microsoft.com/office/2019/extlst" xmlns:r="http://schemas.openxmlformats.org/officeDocument/2006/relationships" xmlns:m="http://schemas.openxmlformats.org/officeDocument/2006/math" xmlns:v="urn:schemas-microsoft-com:vml" xmlns:wp14="http://schemas.microsoft.com/office/word/2010/wordprocessingDrawing" xmlns:wp="http://schemas.openxmlformats.org/drawingml/2006/wordprocessingDrawing" xmlns:w10="urn:schemas-microsoft-com:office:word" xmlns:w="http://schemas.openxmlformats.org/wordprocessingml/2006/main" xmlns:w14="http://schemas.microsoft.com/office/word/2010/wordml" xmlns:w15="http://schemas.microsoft.com/office/word/2012/wordml" xmlns:w16cex="http://schemas.microsoft.com/office/word/2018/wordml/cex" xmlns:w16cid="http://schemas.microsoft.com/office/word/2016/wordml/cid" xmlns:w16="http://schemas.microsoft.com/office/word/2018/wordml" xmlns:w16sdtdh="http://schemas.microsoft.com/office/word/2020/wordml/sdtdatahash" xmlns:w16se="http://schemas.microsoft.com/office/word/2015/wordml/symex" xmlns:wpg="http://schemas.microsoft.com/office/word/2010/wordprocessingGroup" xmlns:wpi="http://schemas.microsoft.com/office/word/2010/wordprocessingInk" xmlns:wne="http://schemas.microsoft.com/office/word/2006/wordml" xmlns:wps="http://schemas.microsoft.com/office/word/2010/wordprocessingShape" mc:Ignorable="w14 w15 w16se w16cid w16 w16cex w16sdtdh wp14">
+<w:ftr xmlns:wpc="http://schemas.microsoft.com/office/word/2010/wordprocessingCanvas" xmlns:cx="http://schemas.microsoft.com/office/drawing/2014/chartex" xmlns:cx1="http://schemas.microsoft.com/office/drawing/2015/9/8/chartex" xmlns:cx2="http://schemas.microsoft.com/office/drawing/2015/10/21/chartex" xmlns:cx3="http://schemas.microsoft.com/office/drawing/2016/5/9/chartex" xmlns:cx4="http://schemas.microsoft.com/office/drawing/2016/5/10/chartex" xmlns:cx5="http://schemas.microsoft.com/office/drawing/2016/5/11/chartex" xmlns:cx6="http://schemas.microsoft.com/office/drawing/2016/5/12/chartex" xmlns:cx7="http://schemas.microsoft.com/office/drawing/2016/5/13/chartex" xmlns:cx8="http://schemas.microsoft.com/office/drawing/2016/5/14/chartex" xmlns:mc="http://schemas.openxmlformats.org/markup-compatibility/2006" xmlns:aink="http://schemas.microsoft.com/office/drawing/2016/ink" xmlns:am3d="http://schemas.microsoft.com/office/drawing/2017/model3d" xmlns:o="urn:schemas-microsoft-com:office:office" xmlns:oel="http://schemas.microsoft.com/office/2019/extlst" xmlns:r="http://schemas.openxmlformats.org/officeDocument/2006/relationships" xmlns:m="http://schemas.openxmlformats.org/officeDocument/2006/math" xmlns:v="urn:schemas-microsoft-com:vml" xmlns:wp14="http://schemas.microsoft.com/office/word/2010/wordprocessingDrawing" xmlns:wp="http://schemas.openxmlformats.org/drawingml/2006/wordprocessingDrawing" xmlns:w10="urn:schemas-microsoft-com:office:word" xmlns:w="http://schemas.openxmlformats.org/wordprocessingml/2006/main" xmlns:w14="http://schemas.microsoft.com/office/word/2010/wordml" xmlns:w15="http://schemas.microsoft.com/office/word/2012/wordml" xmlns:w16cex="http://schemas.microsoft.com/office/word/2018/wordml/cex" xmlns:w16cid="http://schemas.microsoft.com/office/word/2016/wordml/cid" xmlns:w16="http://schemas.microsoft.com/office/word/2018/wordml" xmlns:w16du="http://schemas.microsoft.com/office/word/2023/wordml/word16du" xmlns:w16sdtdh="http://schemas.microsoft.com/office/word/2020/wordml/sdtdatahash" xmlns:w16se="http://schemas.microsoft.com/office/word/2015/wordml/symex" xmlns:wpg="http://schemas.microsoft.com/office/word/2010/wordprocessingGroup" xmlns:wpi="http://schemas.microsoft.com/office/word/2010/wordprocessingInk" xmlns:wne="http://schemas.microsoft.com/office/word/2006/wordml" xmlns:wps="http://schemas.microsoft.com/office/word/2010/wordprocessingShape" mc:Ignorable="w14 w15 w16se w16cid w16 w16cex w16sdtdh wp14">
   <w:p>
     <w:pPr>
       <w:pBdr>
@@ -10570,7 +10595,7 @@
 </file>
 
 <file path=word/footer2.xml><?xml version="1.0" encoding="utf-8"?>
-<w:ftr xmlns:wpc="http://schemas.microsoft.com/office/word/2010/wordprocessingCanvas" xmlns:cx="http://schemas.microsoft.com/office/drawing/2014/chartex" xmlns:cx1="http://schemas.microsoft.com/office/drawing/2015/9/8/chartex" xmlns:cx2="http://schemas.microsoft.com/office/drawing/2015/10/21/chartex" xmlns:cx3="http://schemas.microsoft.com/office/drawing/2016/5/9/chartex" xmlns:cx4="http://schemas.microsoft.com/office/drawing/2016/5/10/chartex" xmlns:cx5="http://schemas.microsoft.com/office/drawing/2016/5/11/chartex" xmlns:cx6="http://schemas.microsoft.com/office/drawing/2016/5/12/chartex" xmlns:cx7="http://schemas.microsoft.com/office/drawing/2016/5/13/chartex" xmlns:cx8="http://schemas.microsoft.com/office/drawing/2016/5/14/chartex" xmlns:mc="http://schemas.openxmlformats.org/markup-compatibility/2006" xmlns:aink="http://schemas.microsoft.com/office/drawing/2016/ink" xmlns:am3d="http://schemas.microsoft.com/office/drawing/2017/model3d" xmlns:o="urn:schemas-microsoft-com:office:office" xmlns:oel="http://schemas.microsoft.com/office/2019/extlst" xmlns:r="http://schemas.openxmlformats.org/officeDocument/2006/relationships" xmlns:m="http://schemas.openxmlformats.org/officeDocument/2006/math" xmlns:v="urn:schemas-microsoft-com:vml" xmlns:wp14="http://schemas.microsoft.com/office/word/2010/wordprocessingDrawing" xmlns:wp="http://schemas.openxmlformats.org/drawingml/2006/wordprocessingDrawing" xmlns:w10="urn:schemas-microsoft-com:office:word" xmlns:w="http://schemas.openxmlformats.org/wordprocessingml/2006/main" xmlns:w14="http://schemas.microsoft.com/office/word/2010/wordml" xmlns:w15="http://schemas.microsoft.com/office/word/2012/wordml" xmlns:w16cex="http://schemas.microsoft.com/office/word/2018/wordml/cex" xmlns:w16cid="http://schemas.microsoft.com/office/word/2016/wordml/cid" xmlns:w16="http://schemas.microsoft.com/office/word/2018/wordml" xmlns:w16sdtdh="http://schemas.microsoft.com/office/word/2020/wordml/sdtdatahash" xmlns:w16se="http://schemas.microsoft.com/office/word/2015/wordml/symex" xmlns:wpg="http://schemas.microsoft.com/office/word/2010/wordprocessingGroup" xmlns:wpi="http://schemas.microsoft.com/office/word/2010/wordprocessingInk" xmlns:wne="http://schemas.microsoft.com/office/word/2006/wordml" xmlns:wps="http://schemas.microsoft.com/office/word/2010/wordprocessingShape" mc:Ignorable="w14 w15 w16se w16cid w16 w16cex w16sdtdh wp14">
+<w:ftr xmlns:wpc="http://schemas.microsoft.com/office/word/2010/wordprocessingCanvas" xmlns:cx="http://schemas.microsoft.com/office/drawing/2014/chartex" xmlns:cx1="http://schemas.microsoft.com/office/drawing/2015/9/8/chartex" xmlns:cx2="http://schemas.microsoft.com/office/drawing/2015/10/21/chartex" xmlns:cx3="http://schemas.microsoft.com/office/drawing/2016/5/9/chartex" xmlns:cx4="http://schemas.microsoft.com/office/drawing/2016/5/10/chartex" xmlns:cx5="http://schemas.microsoft.com/office/drawing/2016/5/11/chartex" xmlns:cx6="http://schemas.microsoft.com/office/drawing/2016/5/12/chartex" xmlns:cx7="http://schemas.microsoft.com/office/drawing/2016/5/13/chartex" xmlns:cx8="http://schemas.microsoft.com/office/drawing/2016/5/14/chartex" xmlns:mc="http://schemas.openxmlformats.org/markup-compatibility/2006" xmlns:aink="http://schemas.microsoft.com/office/drawing/2016/ink" xmlns:am3d="http://schemas.microsoft.com/office/drawing/2017/model3d" xmlns:o="urn:schemas-microsoft-com:office:office" xmlns:oel="http://schemas.microsoft.com/office/2019/extlst" xmlns:r="http://schemas.openxmlformats.org/officeDocument/2006/relationships" xmlns:m="http://schemas.openxmlformats.org/officeDocument/2006/math" xmlns:v="urn:schemas-microsoft-com:vml" xmlns:wp14="http://schemas.microsoft.com/office/word/2010/wordprocessingDrawing" xmlns:wp="http://schemas.openxmlformats.org/drawingml/2006/wordprocessingDrawing" xmlns:w10="urn:schemas-microsoft-com:office:word" xmlns:w="http://schemas.openxmlformats.org/wordprocessingml/2006/main" xmlns:w14="http://schemas.microsoft.com/office/word/2010/wordml" xmlns:w15="http://schemas.microsoft.com/office/word/2012/wordml" xmlns:w16cex="http://schemas.microsoft.com/office/word/2018/wordml/cex" xmlns:w16cid="http://schemas.microsoft.com/office/word/2016/wordml/cid" xmlns:w16="http://schemas.microsoft.com/office/word/2018/wordml" xmlns:w16du="http://schemas.microsoft.com/office/word/2023/wordml/word16du" xmlns:w16sdtdh="http://schemas.microsoft.com/office/word/2020/wordml/sdtdatahash" xmlns:w16se="http://schemas.microsoft.com/office/word/2015/wordml/symex" xmlns:wpg="http://schemas.microsoft.com/office/word/2010/wordprocessingGroup" xmlns:wpi="http://schemas.microsoft.com/office/word/2010/wordprocessingInk" xmlns:wne="http://schemas.microsoft.com/office/word/2006/wordml" xmlns:wps="http://schemas.microsoft.com/office/word/2010/wordprocessingShape" mc:Ignorable="w14 w15 w16se w16cid w16 w16cex w16sdtdh wp14">
   <w:p>
     <w:pPr>
       <w:pBdr>
@@ -10780,7 +10805,7 @@
 </file>
 
 <file path=word/footnotes.xml><?xml version="1.0" encoding="utf-8"?>
-<w:footnotes xmlns:wpc="http://schemas.microsoft.com/office/word/2010/wordprocessingCanvas" xmlns:cx="http://schemas.microsoft.com/office/drawing/2014/chartex" xmlns:cx1="http://schemas.microsoft.com/office/drawing/2015/9/8/chartex" xmlns:cx2="http://schemas.microsoft.com/office/drawing/2015/10/21/chartex" xmlns:cx3="http://schemas.microsoft.com/office/drawing/2016/5/9/chartex" xmlns:cx4="http://schemas.microsoft.com/office/drawing/2016/5/10/chartex" xmlns:cx5="http://schemas.microsoft.com/office/drawing/2016/5/11/chartex" xmlns:cx6="http://schemas.microsoft.com/office/drawing/2016/5/12/chartex" xmlns:cx7="http://schemas.microsoft.com/office/drawing/2016/5/13/chartex" xmlns:cx8="http://schemas.microsoft.com/office/drawing/2016/5/14/chartex" xmlns:mc="http://schemas.openxmlformats.org/markup-compatibility/2006" xmlns:aink="http://schemas.microsoft.com/office/drawing/2016/ink" xmlns:am3d="http://schemas.microsoft.com/office/drawing/2017/model3d" xmlns:o="urn:schemas-microsoft-com:office:office" xmlns:oel="http://schemas.microsoft.com/office/2019/extlst" xmlns:r="http://schemas.openxmlformats.org/officeDocument/2006/relationships" xmlns:m="http://schemas.openxmlformats.org/officeDocument/2006/math" xmlns:v="urn:schemas-microsoft-com:vml" xmlns:wp14="http://schemas.microsoft.com/office/word/2010/wordprocessingDrawing" xmlns:wp="http://schemas.openxmlformats.org/drawingml/2006/wordprocessingDrawing" xmlns:w10="urn:schemas-microsoft-com:office:word" xmlns:w="http://schemas.openxmlformats.org/wordprocessingml/2006/main" xmlns:w14="http://schemas.microsoft.com/office/word/2010/wordml" xmlns:w15="http://schemas.microsoft.com/office/word/2012/wordml" xmlns:w16cex="http://schemas.microsoft.com/office/word/2018/wordml/cex" xmlns:w16cid="http://schemas.microsoft.com/office/word/2016/wordml/cid" xmlns:w16="http://schemas.microsoft.com/office/word/2018/wordml" xmlns:w16sdtdh="http://schemas.microsoft.com/office/word/2020/wordml/sdtdatahash" xmlns:w16se="http://schemas.microsoft.com/office/word/2015/wordml/symex" xmlns:wpg="http://schemas.microsoft.com/office/word/2010/wordprocessingGroup" xmlns:wpi="http://schemas.microsoft.com/office/word/2010/wordprocessingInk" xmlns:wne="http://schemas.microsoft.com/office/word/2006/wordml" xmlns:wps="http://schemas.microsoft.com/office/word/2010/wordprocessingShape" mc:Ignorable="w14 w15 w16se w16cid w16 w16cex w16sdtdh wp14">
+<w:footnotes xmlns:wpc="http://schemas.microsoft.com/office/word/2010/wordprocessingCanvas" xmlns:cx="http://schemas.microsoft.com/office/drawing/2014/chartex" xmlns:cx1="http://schemas.microsoft.com/office/drawing/2015/9/8/chartex" xmlns:cx2="http://schemas.microsoft.com/office/drawing/2015/10/21/chartex" xmlns:cx3="http://schemas.microsoft.com/office/drawing/2016/5/9/chartex" xmlns:cx4="http://schemas.microsoft.com/office/drawing/2016/5/10/chartex" xmlns:cx5="http://schemas.microsoft.com/office/drawing/2016/5/11/chartex" xmlns:cx6="http://schemas.microsoft.com/office/drawing/2016/5/12/chartex" xmlns:cx7="http://schemas.microsoft.com/office/drawing/2016/5/13/chartex" xmlns:cx8="http://schemas.microsoft.com/office/drawing/2016/5/14/chartex" xmlns:mc="http://schemas.openxmlformats.org/markup-compatibility/2006" xmlns:aink="http://schemas.microsoft.com/office/drawing/2016/ink" xmlns:am3d="http://schemas.microsoft.com/office/drawing/2017/model3d" xmlns:o="urn:schemas-microsoft-com:office:office" xmlns:oel="http://schemas.microsoft.com/office/2019/extlst" xmlns:r="http://schemas.openxmlformats.org/officeDocument/2006/relationships" xmlns:m="http://schemas.openxmlformats.org/officeDocument/2006/math" xmlns:v="urn:schemas-microsoft-com:vml" xmlns:wp14="http://schemas.microsoft.com/office/word/2010/wordprocessingDrawing" xmlns:wp="http://schemas.openxmlformats.org/drawingml/2006/wordprocessingDrawing" xmlns:w10="urn:schemas-microsoft-com:office:word" xmlns:w="http://schemas.openxmlformats.org/wordprocessingml/2006/main" xmlns:w14="http://schemas.microsoft.com/office/word/2010/wordml" xmlns:w15="http://schemas.microsoft.com/office/word/2012/wordml" xmlns:w16cex="http://schemas.microsoft.com/office/word/2018/wordml/cex" xmlns:w16cid="http://schemas.microsoft.com/office/word/2016/wordml/cid" xmlns:w16="http://schemas.microsoft.com/office/word/2018/wordml" xmlns:w16du="http://schemas.microsoft.com/office/word/2023/wordml/word16du" xmlns:w16sdtdh="http://schemas.microsoft.com/office/word/2020/wordml/sdtdatahash" xmlns:w16se="http://schemas.microsoft.com/office/word/2015/wordml/symex" xmlns:wpg="http://schemas.microsoft.com/office/word/2010/wordprocessingGroup" xmlns:wpi="http://schemas.microsoft.com/office/word/2010/wordprocessingInk" xmlns:wne="http://schemas.microsoft.com/office/word/2006/wordml" xmlns:wps="http://schemas.microsoft.com/office/word/2010/wordprocessingShape" mc:Ignorable="w14 w15 w16se w16cid w16 w16cex w16sdtdh wp14">
   <w:footnote w:type="separator" w:id="-1">
     <w:p>
       <w:pPr>
@@ -10805,7 +10830,7 @@
 </file>
 
 <file path=word/header1.xml><?xml version="1.0" encoding="utf-8"?>
-<w:hdr xmlns:wpc="http://schemas.microsoft.com/office/word/2010/wordprocessingCanvas" xmlns:cx="http://schemas.microsoft.com/office/drawing/2014/chartex" xmlns:cx1="http://schemas.microsoft.com/office/drawing/2015/9/8/chartex" xmlns:cx2="http://schemas.microsoft.com/office/drawing/2015/10/21/chartex" xmlns:cx3="http://schemas.microsoft.com/office/drawing/2016/5/9/chartex" xmlns:cx4="http://schemas.microsoft.com/office/drawing/2016/5/10/chartex" xmlns:cx5="http://schemas.microsoft.com/office/drawing/2016/5/11/chartex" xmlns:cx6="http://schemas.microsoft.com/office/drawing/2016/5/12/chartex" xmlns:cx7="http://schemas.microsoft.com/office/drawing/2016/5/13/chartex" xmlns:cx8="http://schemas.microsoft.com/office/drawing/2016/5/14/chartex" xmlns:mc="http://schemas.openxmlformats.org/markup-compatibility/2006" xmlns:aink="http://schemas.microsoft.com/office/drawing/2016/ink" xmlns:am3d="http://schemas.microsoft.com/office/drawing/2017/model3d" xmlns:o="urn:schemas-microsoft-com:office:office" xmlns:oel="http://schemas.microsoft.com/office/2019/extlst" xmlns:r="http://schemas.openxmlformats.org/officeDocument/2006/relationships" xmlns:m="http://schemas.openxmlformats.org/officeDocument/2006/math" xmlns:v="urn:schemas-microsoft-com:vml" xmlns:wp14="http://schemas.microsoft.com/office/word/2010/wordprocessingDrawing" xmlns:wp="http://schemas.openxmlformats.org/drawingml/2006/wordprocessingDrawing" xmlns:w10="urn:schemas-microsoft-com:office:word" xmlns:w="http://schemas.openxmlformats.org/wordprocessingml/2006/main" xmlns:w14="http://schemas.microsoft.com/office/word/2010/wordml" xmlns:w15="http://schemas.microsoft.com/office/word/2012/wordml" xmlns:w16cex="http://schemas.microsoft.com/office/word/2018/wordml/cex" xmlns:w16cid="http://schemas.microsoft.com/office/word/2016/wordml/cid" xmlns:w16="http://schemas.microsoft.com/office/word/2018/wordml" xmlns:w16sdtdh="http://schemas.microsoft.com/office/word/2020/wordml/sdtdatahash" xmlns:w16se="http://schemas.microsoft.com/office/word/2015/wordml/symex" xmlns:wpg="http://schemas.microsoft.com/office/word/2010/wordprocessingGroup" xmlns:wpi="http://schemas.microsoft.com/office/word/2010/wordprocessingInk" xmlns:wne="http://schemas.microsoft.com/office/word/2006/wordml" xmlns:wps="http://schemas.microsoft.com/office/word/2010/wordprocessingShape" mc:Ignorable="w14 w15 w16se w16cid w16 w16cex w16sdtdh wp14">
+<w:hdr xmlns:wpc="http://schemas.microsoft.com/office/word/2010/wordprocessingCanvas" xmlns:cx="http://schemas.microsoft.com/office/drawing/2014/chartex" xmlns:cx1="http://schemas.microsoft.com/office/drawing/2015/9/8/chartex" xmlns:cx2="http://schemas.microsoft.com/office/drawing/2015/10/21/chartex" xmlns:cx3="http://schemas.microsoft.com/office/drawing/2016/5/9/chartex" xmlns:cx4="http://schemas.microsoft.com/office/drawing/2016/5/10/chartex" xmlns:cx5="http://schemas.microsoft.com/office/drawing/2016/5/11/chartex" xmlns:cx6="http://schemas.microsoft.com/office/drawing/2016/5/12/chartex" xmlns:cx7="http://schemas.microsoft.com/office/drawing/2016/5/13/chartex" xmlns:cx8="http://schemas.microsoft.com/office/drawing/2016/5/14/chartex" xmlns:mc="http://schemas.openxmlformats.org/markup-compatibility/2006" xmlns:aink="http://schemas.microsoft.com/office/drawing/2016/ink" xmlns:am3d="http://schemas.microsoft.com/office/drawing/2017/model3d" xmlns:o="urn:schemas-microsoft-com:office:office" xmlns:oel="http://schemas.microsoft.com/office/2019/extlst" xmlns:r="http://schemas.openxmlformats.org/officeDocument/2006/relationships" xmlns:m="http://schemas.openxmlformats.org/officeDocument/2006/math" xmlns:v="urn:schemas-microsoft-com:vml" xmlns:wp14="http://schemas.microsoft.com/office/word/2010/wordprocessingDrawing" xmlns:wp="http://schemas.openxmlformats.org/drawingml/2006/wordprocessingDrawing" xmlns:w10="urn:schemas-microsoft-com:office:word" xmlns:w="http://schemas.openxmlformats.org/wordprocessingml/2006/main" xmlns:w14="http://schemas.microsoft.com/office/word/2010/wordml" xmlns:w15="http://schemas.microsoft.com/office/word/2012/wordml" xmlns:w16cex="http://schemas.microsoft.com/office/word/2018/wordml/cex" xmlns:w16cid="http://schemas.microsoft.com/office/word/2016/wordml/cid" xmlns:w16="http://schemas.microsoft.com/office/word/2018/wordml" xmlns:w16du="http://schemas.microsoft.com/office/word/2023/wordml/word16du" xmlns:w16sdtdh="http://schemas.microsoft.com/office/word/2020/wordml/sdtdatahash" xmlns:w16se="http://schemas.microsoft.com/office/word/2015/wordml/symex" xmlns:wpg="http://schemas.microsoft.com/office/word/2010/wordprocessingGroup" xmlns:wpi="http://schemas.microsoft.com/office/word/2010/wordprocessingInk" xmlns:wne="http://schemas.microsoft.com/office/word/2006/wordml" xmlns:wps="http://schemas.microsoft.com/office/word/2010/wordprocessingShape" mc:Ignorable="w14 w15 w16se w16cid w16 w16cex w16sdtdh wp14">
   <w:p>
     <w:pPr>
       <w:pStyle w:val="Header"/>
@@ -10826,7 +10851,7 @@
 </file>
 
 <file path=word/header2.xml><?xml version="1.0" encoding="utf-8"?>
-<w:hdr xmlns:wpc="http://schemas.microsoft.com/office/word/2010/wordprocessingCanvas" xmlns:cx="http://schemas.microsoft.com/office/drawing/2014/chartex" xmlns:cx1="http://schemas.microsoft.com/office/drawing/2015/9/8/chartex" xmlns:cx2="http://schemas.microsoft.com/office/drawing/2015/10/21/chartex" xmlns:cx3="http://schemas.microsoft.com/office/drawing/2016/5/9/chartex" xmlns:cx4="http://schemas.microsoft.com/office/drawing/2016/5/10/chartex" xmlns:cx5="http://schemas.microsoft.com/office/drawing/2016/5/11/chartex" xmlns:cx6="http://schemas.microsoft.com/office/drawing/2016/5/12/chartex" xmlns:cx7="http://schemas.microsoft.com/office/drawing/2016/5/13/chartex" xmlns:cx8="http://schemas.microsoft.com/office/drawing/2016/5/14/chartex" xmlns:mc="http://schemas.openxmlformats.org/markup-compatibility/2006" xmlns:aink="http://schemas.microsoft.com/office/drawing/2016/ink" xmlns:am3d="http://schemas.microsoft.com/office/drawing/2017/model3d" xmlns:o="urn:schemas-microsoft-com:office:office" xmlns:oel="http://schemas.microsoft.com/office/2019/extlst" xmlns:r="http://schemas.openxmlformats.org/officeDocument/2006/relationships" xmlns:m="http://schemas.openxmlformats.org/officeDocument/2006/math" xmlns:v="urn:schemas-microsoft-com:vml" xmlns:wp14="http://schemas.microsoft.com/office/word/2010/wordprocessingDrawing" xmlns:wp="http://schemas.openxmlformats.org/drawingml/2006/wordprocessingDrawing" xmlns:w10="urn:schemas-microsoft-com:office:word" xmlns:w="http://schemas.openxmlformats.org/wordprocessingml/2006/main" xmlns:w14="http://schemas.microsoft.com/office/word/2010/wordml" xmlns:w15="http://schemas.microsoft.com/office/word/2012/wordml" xmlns:w16cex="http://schemas.microsoft.com/office/word/2018/wordml/cex" xmlns:w16cid="http://schemas.microsoft.com/office/word/2016/wordml/cid" xmlns:w16="http://schemas.microsoft.com/office/word/2018/wordml" xmlns:w16sdtdh="http://schemas.microsoft.com/office/word/2020/wordml/sdtdatahash" xmlns:w16se="http://schemas.microsoft.com/office/word/2015/wordml/symex" xmlns:wpg="http://schemas.microsoft.com/office/word/2010/wordprocessingGroup" xmlns:wpi="http://schemas.microsoft.com/office/word/2010/wordprocessingInk" xmlns:wne="http://schemas.microsoft.com/office/word/2006/wordml" xmlns:wps="http://schemas.microsoft.com/office/word/2010/wordprocessingShape" mc:Ignorable="w14 w15 w16se w16cid w16 w16cex w16sdtdh wp14">
+<w:hdr xmlns:wpc="http://schemas.microsoft.com/office/word/2010/wordprocessingCanvas" xmlns:cx="http://schemas.microsoft.com/office/drawing/2014/chartex" xmlns:cx1="http://schemas.microsoft.com/office/drawing/2015/9/8/chartex" xmlns:cx2="http://schemas.microsoft.com/office/drawing/2015/10/21/chartex" xmlns:cx3="http://schemas.microsoft.com/office/drawing/2016/5/9/chartex" xmlns:cx4="http://schemas.microsoft.com/office/drawing/2016/5/10/chartex" xmlns:cx5="http://schemas.microsoft.com/office/drawing/2016/5/11/chartex" xmlns:cx6="http://schemas.microsoft.com/office/drawing/2016/5/12/chartex" xmlns:cx7="http://schemas.microsoft.com/office/drawing/2016/5/13/chartex" xmlns:cx8="http://schemas.microsoft.com/office/drawing/2016/5/14/chartex" xmlns:mc="http://schemas.openxmlformats.org/markup-compatibility/2006" xmlns:aink="http://schemas.microsoft.com/office/drawing/2016/ink" xmlns:am3d="http://schemas.microsoft.com/office/drawing/2017/model3d" xmlns:o="urn:schemas-microsoft-com:office:office" xmlns:oel="http://schemas.microsoft.com/office/2019/extlst" xmlns:r="http://schemas.openxmlformats.org/officeDocument/2006/relationships" xmlns:m="http://schemas.openxmlformats.org/officeDocument/2006/math" xmlns:v="urn:schemas-microsoft-com:vml" xmlns:wp14="http://schemas.microsoft.com/office/word/2010/wordprocessingDrawing" xmlns:wp="http://schemas.openxmlformats.org/drawingml/2006/wordprocessingDrawing" xmlns:w10="urn:schemas-microsoft-com:office:word" xmlns:w="http://schemas.openxmlformats.org/wordprocessingml/2006/main" xmlns:w14="http://schemas.microsoft.com/office/word/2010/wordml" xmlns:w15="http://schemas.microsoft.com/office/word/2012/wordml" xmlns:w16cex="http://schemas.microsoft.com/office/word/2018/wordml/cex" xmlns:w16cid="http://schemas.microsoft.com/office/word/2016/wordml/cid" xmlns:w16="http://schemas.microsoft.com/office/word/2018/wordml" xmlns:w16du="http://schemas.microsoft.com/office/word/2023/wordml/word16du" xmlns:w16sdtdh="http://schemas.microsoft.com/office/word/2020/wordml/sdtdatahash" xmlns:w16se="http://schemas.microsoft.com/office/word/2015/wordml/symex" xmlns:wpg="http://schemas.microsoft.com/office/word/2010/wordprocessingGroup" xmlns:wpi="http://schemas.microsoft.com/office/word/2010/wordprocessingInk" xmlns:wne="http://schemas.microsoft.com/office/word/2006/wordml" xmlns:wps="http://schemas.microsoft.com/office/word/2010/wordprocessingShape" mc:Ignorable="w14 w15 w16se w16cid w16 w16cex w16sdtdh wp14">
   <w:p>
     <w:pPr>
       <w:pStyle w:val="Header"/>

</xml_diff>